<commit_message>
Desafio Creacion de Vistas
</commit_message>
<xml_diff>
--- a/manual/IPC Schema Handbook.docx
+++ b/manual/IPC Schema Handbook.docx
@@ -182,7 +182,7 @@
           <w:r>
             <w:fldChar w:fldCharType="separate"/>
           </w:r>
-          <w:hyperlink w:anchor="_Toc107422434" w:history="1">
+          <w:hyperlink w:anchor="_Toc108030464" w:history="1">
             <w:r>
               <w:rPr>
                 <w:rStyle w:val="Hyperlink"/>
@@ -224,7 +224,7 @@
                 <w:noProof/>
                 <w:webHidden/>
               </w:rPr>
-              <w:instrText xml:space="preserve"> PAGEREF _Toc107422434 \h </w:instrText>
+              <w:instrText xml:space="preserve"> PAGEREF _Toc108030464 \h </w:instrText>
             </w:r>
             <w:r>
               <w:rPr>
@@ -268,7 +268,7 @@
               <w:lang w:eastAsia="es-AR"/>
             </w:rPr>
           </w:pPr>
-          <w:hyperlink w:anchor="_Toc107422435" w:history="1">
+          <w:hyperlink w:anchor="_Toc108030465" w:history="1">
             <w:r>
               <w:rPr>
                 <w:rStyle w:val="Hyperlink"/>
@@ -310,7 +310,7 @@
                 <w:noProof/>
                 <w:webHidden/>
               </w:rPr>
-              <w:instrText xml:space="preserve"> PAGEREF _Toc107422435 \h </w:instrText>
+              <w:instrText xml:space="preserve"> PAGEREF _Toc108030465 \h </w:instrText>
             </w:r>
             <w:r>
               <w:rPr>
@@ -354,7 +354,7 @@
               <w:lang w:eastAsia="es-AR"/>
             </w:rPr>
           </w:pPr>
-          <w:hyperlink w:anchor="_Toc107422436" w:history="1">
+          <w:hyperlink w:anchor="_Toc108030466" w:history="1">
             <w:r>
               <w:rPr>
                 <w:rStyle w:val="Hyperlink"/>
@@ -396,7 +396,7 @@
                 <w:noProof/>
                 <w:webHidden/>
               </w:rPr>
-              <w:instrText xml:space="preserve"> PAGEREF _Toc107422436 \h </w:instrText>
+              <w:instrText xml:space="preserve"> PAGEREF _Toc108030466 \h </w:instrText>
             </w:r>
             <w:r>
               <w:rPr>
@@ -440,7 +440,7 @@
               <w:lang w:eastAsia="es-AR"/>
             </w:rPr>
           </w:pPr>
-          <w:hyperlink w:anchor="_Toc107422437" w:history="1">
+          <w:hyperlink w:anchor="_Toc108030467" w:history="1">
             <w:r>
               <w:rPr>
                 <w:rStyle w:val="Hyperlink"/>
@@ -482,7 +482,7 @@
                 <w:noProof/>
                 <w:webHidden/>
               </w:rPr>
-              <w:instrText xml:space="preserve"> PAGEREF _Toc107422437 \h </w:instrText>
+              <w:instrText xml:space="preserve"> PAGEREF _Toc108030467 \h </w:instrText>
             </w:r>
             <w:r>
               <w:rPr>
@@ -526,7 +526,7 @@
               <w:lang w:eastAsia="es-AR"/>
             </w:rPr>
           </w:pPr>
-          <w:hyperlink w:anchor="_Toc107422438" w:history="1">
+          <w:hyperlink w:anchor="_Toc108030468" w:history="1">
             <w:r>
               <w:rPr>
                 <w:rStyle w:val="Hyperlink"/>
@@ -568,7 +568,7 @@
                 <w:noProof/>
                 <w:webHidden/>
               </w:rPr>
-              <w:instrText xml:space="preserve"> PAGEREF _Toc107422438 \h </w:instrText>
+              <w:instrText xml:space="preserve"> PAGEREF _Toc108030468 \h </w:instrText>
             </w:r>
             <w:r>
               <w:rPr>
@@ -612,7 +612,7 @@
               <w:lang w:eastAsia="es-AR"/>
             </w:rPr>
           </w:pPr>
-          <w:hyperlink w:anchor="_Toc107422439" w:history="1">
+          <w:hyperlink w:anchor="_Toc108030469" w:history="1">
             <w:r>
               <w:rPr>
                 <w:rStyle w:val="Hyperlink"/>
@@ -654,7 +654,7 @@
                 <w:noProof/>
                 <w:webHidden/>
               </w:rPr>
-              <w:instrText xml:space="preserve"> PAGEREF _Toc107422439 \h </w:instrText>
+              <w:instrText xml:space="preserve"> PAGEREF _Toc108030469 \h </w:instrText>
             </w:r>
             <w:r>
               <w:rPr>
@@ -698,7 +698,7 @@
               <w:lang w:eastAsia="es-AR"/>
             </w:rPr>
           </w:pPr>
-          <w:hyperlink w:anchor="_Toc107422440" w:history="1">
+          <w:hyperlink w:anchor="_Toc108030470" w:history="1">
             <w:r>
               <w:rPr>
                 <w:rStyle w:val="Hyperlink"/>
@@ -740,7 +740,7 @@
                 <w:noProof/>
                 <w:webHidden/>
               </w:rPr>
-              <w:instrText xml:space="preserve"> PAGEREF _Toc107422440 \h </w:instrText>
+              <w:instrText xml:space="preserve"> PAGEREF _Toc108030470 \h </w:instrText>
             </w:r>
             <w:r>
               <w:rPr>
@@ -784,7 +784,7 @@
               <w:lang w:eastAsia="es-AR"/>
             </w:rPr>
           </w:pPr>
-          <w:hyperlink w:anchor="_Toc107422441" w:history="1">
+          <w:hyperlink w:anchor="_Toc108030471" w:history="1">
             <w:r>
               <w:rPr>
                 <w:rStyle w:val="Hyperlink"/>
@@ -826,7 +826,7 @@
                 <w:noProof/>
                 <w:webHidden/>
               </w:rPr>
-              <w:instrText xml:space="preserve"> PAGEREF _Toc107422441 \h </w:instrText>
+              <w:instrText xml:space="preserve"> PAGEREF _Toc108030471 \h </w:instrText>
             </w:r>
             <w:r>
               <w:rPr>
@@ -870,7 +870,7 @@
               <w:lang w:eastAsia="es-AR"/>
             </w:rPr>
           </w:pPr>
-          <w:hyperlink w:anchor="_Toc107422442" w:history="1">
+          <w:hyperlink w:anchor="_Toc108030472" w:history="1">
             <w:r>
               <w:rPr>
                 <w:rStyle w:val="Hyperlink"/>
@@ -912,7 +912,7 @@
                 <w:noProof/>
                 <w:webHidden/>
               </w:rPr>
-              <w:instrText xml:space="preserve"> PAGEREF _Toc107422442 \h </w:instrText>
+              <w:instrText xml:space="preserve"> PAGEREF _Toc108030472 \h </w:instrText>
             </w:r>
             <w:r>
               <w:rPr>
@@ -956,7 +956,7 @@
               <w:lang w:eastAsia="es-AR"/>
             </w:rPr>
           </w:pPr>
-          <w:hyperlink w:anchor="_Toc107422443" w:history="1">
+          <w:hyperlink w:anchor="_Toc108030473" w:history="1">
             <w:r>
               <w:rPr>
                 <w:rStyle w:val="Hyperlink"/>
@@ -998,7 +998,7 @@
                 <w:noProof/>
                 <w:webHidden/>
               </w:rPr>
-              <w:instrText xml:space="preserve"> PAGEREF _Toc107422443 \h </w:instrText>
+              <w:instrText xml:space="preserve"> PAGEREF _Toc108030473 \h </w:instrText>
             </w:r>
             <w:r>
               <w:rPr>
@@ -1042,7 +1042,7 @@
               <w:lang w:eastAsia="es-AR"/>
             </w:rPr>
           </w:pPr>
-          <w:hyperlink w:anchor="_Toc107422444" w:history="1">
+          <w:hyperlink w:anchor="_Toc108030474" w:history="1">
             <w:r>
               <w:rPr>
                 <w:rStyle w:val="Hyperlink"/>
@@ -1084,7 +1084,7 @@
                 <w:noProof/>
                 <w:webHidden/>
               </w:rPr>
-              <w:instrText xml:space="preserve"> PAGEREF _Toc107422444 \h </w:instrText>
+              <w:instrText xml:space="preserve"> PAGEREF _Toc108030474 \h </w:instrText>
             </w:r>
             <w:r>
               <w:rPr>
@@ -1128,7 +1128,7 @@
               <w:lang w:eastAsia="es-AR"/>
             </w:rPr>
           </w:pPr>
-          <w:hyperlink w:anchor="_Toc107422445" w:history="1">
+          <w:hyperlink w:anchor="_Toc108030475" w:history="1">
             <w:r>
               <w:rPr>
                 <w:rStyle w:val="Hyperlink"/>
@@ -1149,7 +1149,7 @@
                 <w:rStyle w:val="Hyperlink"/>
                 <w:noProof/>
               </w:rPr>
-              <w:t>Github</w:t>
+              <w:t>Vistas</w:t>
             </w:r>
             <w:r>
               <w:rPr>
@@ -1170,7 +1170,7 @@
                 <w:noProof/>
                 <w:webHidden/>
               </w:rPr>
-              <w:instrText xml:space="preserve"> PAGEREF _Toc107422445 \h </w:instrText>
+              <w:instrText xml:space="preserve"> PAGEREF _Toc108030475 \h </w:instrText>
             </w:r>
             <w:r>
               <w:rPr>
@@ -1190,7 +1190,7 @@
                 <w:noProof/>
                 <w:webHidden/>
               </w:rPr>
-              <w:t>6</w:t>
+              <w:t>5</w:t>
             </w:r>
             <w:r>
               <w:rPr>
@@ -1213,12 +1213,448 @@
               <w:lang w:eastAsia="es-AR"/>
             </w:rPr>
           </w:pPr>
-          <w:hyperlink w:anchor="_Toc107422446" w:history="1">
+          <w:hyperlink w:anchor="_Toc108030476" w:history="1">
             <w:r>
               <w:rPr>
                 <w:rStyle w:val="Hyperlink"/>
                 <w:noProof/>
               </w:rPr>
+              <w:t>ipc_nacional_2022_divisiones</w:t>
+            </w:r>
+            <w:r>
+              <w:rPr>
+                <w:noProof/>
+                <w:webHidden/>
+              </w:rPr>
+              <w:tab/>
+            </w:r>
+            <w:r>
+              <w:rPr>
+                <w:noProof/>
+                <w:webHidden/>
+              </w:rPr>
+              <w:fldChar w:fldCharType="begin"/>
+            </w:r>
+            <w:r>
+              <w:rPr>
+                <w:noProof/>
+                <w:webHidden/>
+              </w:rPr>
+              <w:instrText xml:space="preserve"> PAGEREF _Toc108030476 \h </w:instrText>
+            </w:r>
+            <w:r>
+              <w:rPr>
+                <w:noProof/>
+                <w:webHidden/>
+              </w:rPr>
+            </w:r>
+            <w:r>
+              <w:rPr>
+                <w:noProof/>
+                <w:webHidden/>
+              </w:rPr>
+              <w:fldChar w:fldCharType="separate"/>
+            </w:r>
+            <w:r>
+              <w:rPr>
+                <w:noProof/>
+                <w:webHidden/>
+              </w:rPr>
+              <w:t>5</w:t>
+            </w:r>
+            <w:r>
+              <w:rPr>
+                <w:noProof/>
+                <w:webHidden/>
+              </w:rPr>
+              <w:fldChar w:fldCharType="end"/>
+            </w:r>
+          </w:hyperlink>
+        </w:p>
+        <w:p>
+          <w:pPr>
+            <w:pStyle w:val="TOC2"/>
+            <w:tabs>
+              <w:tab w:val="right" w:leader="dot" w:pos="8494"/>
+            </w:tabs>
+            <w:rPr>
+              <w:rFonts w:eastAsiaTheme="minorEastAsia"/>
+              <w:noProof/>
+              <w:lang w:eastAsia="es-AR"/>
+            </w:rPr>
+          </w:pPr>
+          <w:hyperlink w:anchor="_Toc108030477" w:history="1">
+            <w:r>
+              <w:rPr>
+                <w:rStyle w:val="Hyperlink"/>
+                <w:noProof/>
+              </w:rPr>
+              <w:t>ipc_nacional_desde_2017</w:t>
+            </w:r>
+            <w:r>
+              <w:rPr>
+                <w:noProof/>
+                <w:webHidden/>
+              </w:rPr>
+              <w:tab/>
+            </w:r>
+            <w:r>
+              <w:rPr>
+                <w:noProof/>
+                <w:webHidden/>
+              </w:rPr>
+              <w:fldChar w:fldCharType="begin"/>
+            </w:r>
+            <w:r>
+              <w:rPr>
+                <w:noProof/>
+                <w:webHidden/>
+              </w:rPr>
+              <w:instrText xml:space="preserve"> PAGEREF _Toc108030477 \h </w:instrText>
+            </w:r>
+            <w:r>
+              <w:rPr>
+                <w:noProof/>
+                <w:webHidden/>
+              </w:rPr>
+            </w:r>
+            <w:r>
+              <w:rPr>
+                <w:noProof/>
+                <w:webHidden/>
+              </w:rPr>
+              <w:fldChar w:fldCharType="separate"/>
+            </w:r>
+            <w:r>
+              <w:rPr>
+                <w:noProof/>
+                <w:webHidden/>
+              </w:rPr>
+              <w:t>5</w:t>
+            </w:r>
+            <w:r>
+              <w:rPr>
+                <w:noProof/>
+                <w:webHidden/>
+              </w:rPr>
+              <w:fldChar w:fldCharType="end"/>
+            </w:r>
+          </w:hyperlink>
+        </w:p>
+        <w:p>
+          <w:pPr>
+            <w:pStyle w:val="TOC2"/>
+            <w:tabs>
+              <w:tab w:val="right" w:leader="dot" w:pos="8494"/>
+            </w:tabs>
+            <w:rPr>
+              <w:rFonts w:eastAsiaTheme="minorEastAsia"/>
+              <w:noProof/>
+              <w:lang w:eastAsia="es-AR"/>
+            </w:rPr>
+          </w:pPr>
+          <w:hyperlink w:anchor="_Toc108030478" w:history="1">
+            <w:r>
+              <w:rPr>
+                <w:rStyle w:val="Hyperlink"/>
+                <w:noProof/>
+              </w:rPr>
+              <w:t>ipc_gba_divisiones</w:t>
+            </w:r>
+            <w:r>
+              <w:rPr>
+                <w:noProof/>
+                <w:webHidden/>
+              </w:rPr>
+              <w:tab/>
+            </w:r>
+            <w:r>
+              <w:rPr>
+                <w:noProof/>
+                <w:webHidden/>
+              </w:rPr>
+              <w:fldChar w:fldCharType="begin"/>
+            </w:r>
+            <w:r>
+              <w:rPr>
+                <w:noProof/>
+                <w:webHidden/>
+              </w:rPr>
+              <w:instrText xml:space="preserve"> PAGEREF _Toc108030478 \h </w:instrText>
+            </w:r>
+            <w:r>
+              <w:rPr>
+                <w:noProof/>
+                <w:webHidden/>
+              </w:rPr>
+            </w:r>
+            <w:r>
+              <w:rPr>
+                <w:noProof/>
+                <w:webHidden/>
+              </w:rPr>
+              <w:fldChar w:fldCharType="separate"/>
+            </w:r>
+            <w:r>
+              <w:rPr>
+                <w:noProof/>
+                <w:webHidden/>
+              </w:rPr>
+              <w:t>6</w:t>
+            </w:r>
+            <w:r>
+              <w:rPr>
+                <w:noProof/>
+                <w:webHidden/>
+              </w:rPr>
+              <w:fldChar w:fldCharType="end"/>
+            </w:r>
+          </w:hyperlink>
+        </w:p>
+        <w:p>
+          <w:pPr>
+            <w:pStyle w:val="TOC2"/>
+            <w:tabs>
+              <w:tab w:val="right" w:leader="dot" w:pos="8494"/>
+            </w:tabs>
+            <w:rPr>
+              <w:rFonts w:eastAsiaTheme="minorEastAsia"/>
+              <w:noProof/>
+              <w:lang w:eastAsia="es-AR"/>
+            </w:rPr>
+          </w:pPr>
+          <w:hyperlink w:anchor="_Toc108030479" w:history="1">
+            <w:r>
+              <w:rPr>
+                <w:rStyle w:val="Hyperlink"/>
+                <w:noProof/>
+              </w:rPr>
+              <w:t>ipc_nacional_alberto_fernandez</w:t>
+            </w:r>
+            <w:r>
+              <w:rPr>
+                <w:noProof/>
+                <w:webHidden/>
+              </w:rPr>
+              <w:tab/>
+            </w:r>
+            <w:r>
+              <w:rPr>
+                <w:noProof/>
+                <w:webHidden/>
+              </w:rPr>
+              <w:fldChar w:fldCharType="begin"/>
+            </w:r>
+            <w:r>
+              <w:rPr>
+                <w:noProof/>
+                <w:webHidden/>
+              </w:rPr>
+              <w:instrText xml:space="preserve"> PAGEREF _Toc108030479 \h </w:instrText>
+            </w:r>
+            <w:r>
+              <w:rPr>
+                <w:noProof/>
+                <w:webHidden/>
+              </w:rPr>
+            </w:r>
+            <w:r>
+              <w:rPr>
+                <w:noProof/>
+                <w:webHidden/>
+              </w:rPr>
+              <w:fldChar w:fldCharType="separate"/>
+            </w:r>
+            <w:r>
+              <w:rPr>
+                <w:noProof/>
+                <w:webHidden/>
+              </w:rPr>
+              <w:t>6</w:t>
+            </w:r>
+            <w:r>
+              <w:rPr>
+                <w:noProof/>
+                <w:webHidden/>
+              </w:rPr>
+              <w:fldChar w:fldCharType="end"/>
+            </w:r>
+          </w:hyperlink>
+        </w:p>
+        <w:p>
+          <w:pPr>
+            <w:pStyle w:val="TOC2"/>
+            <w:tabs>
+              <w:tab w:val="right" w:leader="dot" w:pos="8494"/>
+            </w:tabs>
+            <w:rPr>
+              <w:rFonts w:eastAsiaTheme="minorEastAsia"/>
+              <w:noProof/>
+              <w:lang w:eastAsia="es-AR"/>
+            </w:rPr>
+          </w:pPr>
+          <w:hyperlink w:anchor="_Toc108030480" w:history="1">
+            <w:r>
+              <w:rPr>
+                <w:rStyle w:val="Hyperlink"/>
+                <w:noProof/>
+              </w:rPr>
+              <w:t>ipc_nacional_mauricio_macri</w:t>
+            </w:r>
+            <w:r>
+              <w:rPr>
+                <w:noProof/>
+                <w:webHidden/>
+              </w:rPr>
+              <w:tab/>
+            </w:r>
+            <w:r>
+              <w:rPr>
+                <w:noProof/>
+                <w:webHidden/>
+              </w:rPr>
+              <w:fldChar w:fldCharType="begin"/>
+            </w:r>
+            <w:r>
+              <w:rPr>
+                <w:noProof/>
+                <w:webHidden/>
+              </w:rPr>
+              <w:instrText xml:space="preserve"> PAGEREF _Toc108030480 \h </w:instrText>
+            </w:r>
+            <w:r>
+              <w:rPr>
+                <w:noProof/>
+                <w:webHidden/>
+              </w:rPr>
+            </w:r>
+            <w:r>
+              <w:rPr>
+                <w:noProof/>
+                <w:webHidden/>
+              </w:rPr>
+              <w:fldChar w:fldCharType="separate"/>
+            </w:r>
+            <w:r>
+              <w:rPr>
+                <w:noProof/>
+                <w:webHidden/>
+              </w:rPr>
+              <w:t>6</w:t>
+            </w:r>
+            <w:r>
+              <w:rPr>
+                <w:noProof/>
+                <w:webHidden/>
+              </w:rPr>
+              <w:fldChar w:fldCharType="end"/>
+            </w:r>
+          </w:hyperlink>
+        </w:p>
+        <w:p>
+          <w:pPr>
+            <w:pStyle w:val="TOC1"/>
+            <w:tabs>
+              <w:tab w:val="left" w:pos="440"/>
+              <w:tab w:val="right" w:leader="dot" w:pos="8494"/>
+            </w:tabs>
+            <w:rPr>
+              <w:rFonts w:eastAsiaTheme="minorEastAsia"/>
+              <w:noProof/>
+              <w:lang w:eastAsia="es-AR"/>
+            </w:rPr>
+          </w:pPr>
+          <w:hyperlink w:anchor="_Toc108030481" w:history="1">
+            <w:r>
+              <w:rPr>
+                <w:rStyle w:val="Hyperlink"/>
+                <w:noProof/>
+              </w:rPr>
+              <w:t>6.</w:t>
+            </w:r>
+            <w:r>
+              <w:rPr>
+                <w:rFonts w:eastAsiaTheme="minorEastAsia"/>
+                <w:noProof/>
+                <w:lang w:eastAsia="es-AR"/>
+              </w:rPr>
+              <w:tab/>
+            </w:r>
+            <w:r>
+              <w:rPr>
+                <w:rStyle w:val="Hyperlink"/>
+                <w:noProof/>
+              </w:rPr>
+              <w:t>Github</w:t>
+            </w:r>
+            <w:r>
+              <w:rPr>
+                <w:noProof/>
+                <w:webHidden/>
+              </w:rPr>
+              <w:tab/>
+            </w:r>
+            <w:r>
+              <w:rPr>
+                <w:noProof/>
+                <w:webHidden/>
+              </w:rPr>
+              <w:fldChar w:fldCharType="begin"/>
+            </w:r>
+            <w:r>
+              <w:rPr>
+                <w:noProof/>
+                <w:webHidden/>
+              </w:rPr>
+              <w:instrText xml:space="preserve"> PAGEREF _Toc108030481 \h </w:instrText>
+            </w:r>
+            <w:r>
+              <w:rPr>
+                <w:noProof/>
+                <w:webHidden/>
+              </w:rPr>
+            </w:r>
+            <w:r>
+              <w:rPr>
+                <w:noProof/>
+                <w:webHidden/>
+              </w:rPr>
+              <w:fldChar w:fldCharType="separate"/>
+            </w:r>
+            <w:r>
+              <w:rPr>
+                <w:noProof/>
+                <w:webHidden/>
+              </w:rPr>
+              <w:t>6</w:t>
+            </w:r>
+            <w:r>
+              <w:rPr>
+                <w:noProof/>
+                <w:webHidden/>
+              </w:rPr>
+              <w:fldChar w:fldCharType="end"/>
+            </w:r>
+          </w:hyperlink>
+        </w:p>
+        <w:p>
+          <w:pPr>
+            <w:pStyle w:val="TOC2"/>
+            <w:tabs>
+              <w:tab w:val="right" w:leader="dot" w:pos="8494"/>
+            </w:tabs>
+            <w:rPr>
+              <w:rFonts w:eastAsiaTheme="minorEastAsia"/>
+              <w:noProof/>
+              <w:lang w:eastAsia="es-AR"/>
+            </w:rPr>
+          </w:pPr>
+          <w:hyperlink w:anchor="_Toc108030482" w:history="1">
+            <w:r>
+              <w:rPr>
+                <w:rStyle w:val="Hyperlink"/>
+                <w:noProof/>
+              </w:rPr>
               <w:t>Link del repostorio</w:t>
             </w:r>
             <w:r>
@@ -1240,7 +1676,7 @@
                 <w:noProof/>
                 <w:webHidden/>
               </w:rPr>
-              <w:instrText xml:space="preserve"> PAGEREF _Toc107422446 \h </w:instrText>
+              <w:instrText xml:space="preserve"> PAGEREF _Toc108030482 \h </w:instrText>
             </w:r>
             <w:r>
               <w:rPr>
@@ -1261,6 +1697,76 @@
                 <w:webHidden/>
               </w:rPr>
               <w:t>6</w:t>
+            </w:r>
+            <w:r>
+              <w:rPr>
+                <w:noProof/>
+                <w:webHidden/>
+              </w:rPr>
+              <w:fldChar w:fldCharType="end"/>
+            </w:r>
+          </w:hyperlink>
+        </w:p>
+        <w:p>
+          <w:pPr>
+            <w:pStyle w:val="TOC1"/>
+            <w:tabs>
+              <w:tab w:val="right" w:leader="dot" w:pos="8494"/>
+            </w:tabs>
+            <w:rPr>
+              <w:rFonts w:eastAsiaTheme="minorEastAsia"/>
+              <w:noProof/>
+              <w:lang w:eastAsia="es-AR"/>
+            </w:rPr>
+          </w:pPr>
+          <w:hyperlink w:anchor="_Toc108030483" w:history="1">
+            <w:r>
+              <w:rPr>
+                <w:rStyle w:val="Hyperlink"/>
+                <w:noProof/>
+              </w:rPr>
+              <w:t>ANEXO A</w:t>
+            </w:r>
+            <w:r>
+              <w:rPr>
+                <w:noProof/>
+                <w:webHidden/>
+              </w:rPr>
+              <w:tab/>
+            </w:r>
+            <w:r>
+              <w:rPr>
+                <w:noProof/>
+                <w:webHidden/>
+              </w:rPr>
+              <w:fldChar w:fldCharType="begin"/>
+            </w:r>
+            <w:r>
+              <w:rPr>
+                <w:noProof/>
+                <w:webHidden/>
+              </w:rPr>
+              <w:instrText xml:space="preserve"> PAGEREF _Toc108030483 \h </w:instrText>
+            </w:r>
+            <w:r>
+              <w:rPr>
+                <w:noProof/>
+                <w:webHidden/>
+              </w:rPr>
+            </w:r>
+            <w:r>
+              <w:rPr>
+                <w:noProof/>
+                <w:webHidden/>
+              </w:rPr>
+              <w:fldChar w:fldCharType="separate"/>
+            </w:r>
+            <w:r>
+              <w:rPr>
+                <w:noProof/>
+                <w:webHidden/>
+              </w:rPr>
+              <w:t>7</w:t>
             </w:r>
             <w:r>
               <w:rPr>
@@ -1310,7 +1816,7 @@
           <w:numId w:val="1"/>
         </w:numPr>
       </w:pPr>
-      <w:bookmarkStart w:id="0" w:name="_Toc107422434"/>
+      <w:bookmarkStart w:id="0" w:name="_Toc108030464"/>
       <w:r>
         <w:lastRenderedPageBreak/>
         <w:t>Descripción</w:t>
@@ -1901,7 +2407,7 @@
           <w:numId w:val="1"/>
         </w:numPr>
       </w:pPr>
-      <w:bookmarkStart w:id="5" w:name="_Toc107422435"/>
+      <w:bookmarkStart w:id="5" w:name="_Toc108030465"/>
       <w:r>
         <w:lastRenderedPageBreak/>
         <w:t>Tablas declaradas</w:t>
@@ -1924,7 +2430,7 @@
           <w:numId w:val="1"/>
         </w:numPr>
       </w:pPr>
-      <w:bookmarkStart w:id="6" w:name="_Toc107422436"/>
+      <w:bookmarkStart w:id="6" w:name="_Toc108030466"/>
       <w:r>
         <w:t>IPC</w:t>
       </w:r>
@@ -2977,7 +3483,7 @@
           <w:numId w:val="1"/>
         </w:numPr>
       </w:pPr>
-      <w:bookmarkStart w:id="7" w:name="_Toc107422437"/>
+      <w:bookmarkStart w:id="7" w:name="_Toc108030467"/>
       <w:r>
         <w:t>PERÍODO</w:t>
       </w:r>
@@ -3846,7 +4352,7 @@
           <w:numId w:val="1"/>
         </w:numPr>
       </w:pPr>
-      <w:bookmarkStart w:id="8" w:name="_Toc107422438"/>
+      <w:bookmarkStart w:id="8" w:name="_Toc108030468"/>
       <w:r>
         <w:t>REGIÓN</w:t>
       </w:r>
@@ -4468,7 +4974,7 @@
           <w:numId w:val="1"/>
         </w:numPr>
       </w:pPr>
-      <w:bookmarkStart w:id="9" w:name="_Toc107422439"/>
+      <w:bookmarkStart w:id="9" w:name="_Toc108030469"/>
       <w:r>
         <w:t>DIVISI</w:t>
       </w:r>
@@ -5081,7 +5587,7 @@
           <w:numId w:val="1"/>
         </w:numPr>
       </w:pPr>
-      <w:bookmarkStart w:id="10" w:name="_Toc107422440"/>
+      <w:bookmarkStart w:id="10" w:name="_Toc108030470"/>
       <w:r>
         <w:t>APERTURA</w:t>
       </w:r>
@@ -5843,7 +6349,7 @@
           <w:numId w:val="1"/>
         </w:numPr>
       </w:pPr>
-      <w:bookmarkStart w:id="11" w:name="_Toc107422441"/>
+      <w:bookmarkStart w:id="11" w:name="_Toc108030471"/>
       <w:r>
         <w:lastRenderedPageBreak/>
         <w:t>IPC_DIVISIONES</w:t>
@@ -6916,7 +7422,7 @@
           <w:numId w:val="1"/>
         </w:numPr>
       </w:pPr>
-      <w:bookmarkStart w:id="12" w:name="_Toc107422442"/>
+      <w:bookmarkStart w:id="12" w:name="_Toc108030472"/>
       <w:r>
         <w:t>IPC_APERTURAS</w:t>
       </w:r>
@@ -7988,7 +8494,7 @@
           <w:numId w:val="1"/>
         </w:numPr>
       </w:pPr>
-      <w:bookmarkStart w:id="13" w:name="_Toc107422443"/>
+      <w:bookmarkStart w:id="13" w:name="_Toc108030473"/>
       <w:r>
         <w:lastRenderedPageBreak/>
         <w:t>Diagrama de Entidad</w:t>
@@ -8070,7 +8576,7 @@
           <w:numId w:val="1"/>
         </w:numPr>
       </w:pPr>
-      <w:bookmarkStart w:id="14" w:name="_Toc107422444"/>
+      <w:bookmarkStart w:id="14" w:name="_Toc108030474"/>
       <w:r>
         <w:t>Carga de datos</w:t>
       </w:r>
@@ -8137,6 +8643,9 @@
       <w:r>
         <w:t xml:space="preserve"> por tabla declarada en la base de datos.</w:t>
       </w:r>
+      <w:r>
+        <w:t xml:space="preserve"> Ver Anexo A para un paso a paso detallado del procedimiento realizado para la carga de datos en la DB.</w:t>
+      </w:r>
     </w:p>
     <w:p>
       <w:pPr>
@@ -8144,6 +8653,506 @@
       </w:pPr>
       <w:r>
         <w:t>Se aclara que no se importó la totalidad de los datos reportados por el INDEC debido al gran volumen de ellos. Considerando que los archivos .xls que se ofrecen en estos informes deben ser editados a mano para hacerlos corresponder con las tablas declaradas en esta base de datos.</w:t>
+      </w:r>
+    </w:p>
+    <w:p>
+      <w:pPr>
+        <w:pStyle w:val="Heading1"/>
+        <w:numPr>
+          <w:ilvl w:val="0"/>
+          <w:numId w:val="1"/>
+        </w:numPr>
+      </w:pPr>
+      <w:bookmarkStart w:id="15" w:name="_Toc108030475"/>
+      <w:r>
+        <w:t>Vistas</w:t>
+      </w:r>
+      <w:bookmarkEnd w:id="15"/>
+    </w:p>
+    <w:p>
+      <w:pPr>
+        <w:jc w:val="both"/>
+      </w:pPr>
+      <w:r>
+        <w:t>La DB contiene un total de 5 vistas, con información simplificada para mejor entendimiento o análisis de los datos:</w:t>
+      </w:r>
+    </w:p>
+    <w:p>
+      <w:pPr>
+        <w:pStyle w:val="Heading2"/>
+      </w:pPr>
+      <w:bookmarkStart w:id="16" w:name="_Toc108030476"/>
+      <w:r>
+        <w:t>ipc_nacional_2022_divisiones</w:t>
+      </w:r>
+      <w:bookmarkEnd w:id="16"/>
+    </w:p>
+    <w:p>
+      <w:pPr>
+        <w:jc w:val="both"/>
+      </w:pPr>
+      <w:r>
+        <w:t>M</w:t>
+      </w:r>
+      <w:r>
+        <w:t xml:space="preserve">uestra </w:t>
+      </w:r>
+      <w:r>
+        <w:t>la evolución d</w:t>
+      </w:r>
+      <w:r>
+        <w:t>el índice de precios al consumidor de cada una de las divisiones</w:t>
+      </w:r>
+      <w:r>
+        <w:t xml:space="preserve"> desde </w:t>
+      </w:r>
+      <w:proofErr w:type="gramStart"/>
+      <w:r>
+        <w:t>Enero</w:t>
+      </w:r>
+      <w:proofErr w:type="gramEnd"/>
+      <w:r>
+        <w:t xml:space="preserve"> del 2022 a nivel nacional.</w:t>
+      </w:r>
+    </w:p>
+    <w:p>
+      <w:pPr>
+        <w:pStyle w:val="Heading2"/>
+      </w:pPr>
+      <w:bookmarkStart w:id="17" w:name="_Toc108030477"/>
+      <w:r>
+        <w:t>ipc_nacional_desde_2017</w:t>
+      </w:r>
+      <w:bookmarkEnd w:id="17"/>
+    </w:p>
+    <w:p>
+      <w:pPr>
+        <w:jc w:val="both"/>
+      </w:pPr>
+      <w:r>
+        <w:t>M</w:t>
+      </w:r>
+      <w:r>
+        <w:t>uestra el IPC total y anualizado, a nivel nacional desde el año 2017.</w:t>
+      </w:r>
+    </w:p>
+    <w:p>
+      <w:pPr>
+        <w:pStyle w:val="Heading2"/>
+      </w:pPr>
+      <w:bookmarkStart w:id="18" w:name="_Toc108030478"/>
+      <w:proofErr w:type="spellStart"/>
+      <w:r>
+        <w:lastRenderedPageBreak/>
+        <w:t>ipc_gba_divisiones</w:t>
+      </w:r>
+      <w:bookmarkEnd w:id="18"/>
+      <w:proofErr w:type="spellEnd"/>
+    </w:p>
+    <w:p>
+      <w:pPr>
+        <w:jc w:val="both"/>
+      </w:pPr>
+      <w:r>
+        <w:t>M</w:t>
+      </w:r>
+      <w:r>
+        <w:t>uestra el IPC de cada división</w:t>
+      </w:r>
+      <w:r>
+        <w:t xml:space="preserve">, ordenado de mayor a menor, </w:t>
+      </w:r>
+      <w:r>
+        <w:t xml:space="preserve">en el área de Gran Buenos Aires (GBA) desde </w:t>
+      </w:r>
+      <w:proofErr w:type="gramStart"/>
+      <w:r>
+        <w:t>Enero</w:t>
+      </w:r>
+      <w:proofErr w:type="gramEnd"/>
+      <w:r>
+        <w:t xml:space="preserve"> del 2017.</w:t>
+      </w:r>
+    </w:p>
+    <w:p>
+      <w:pPr>
+        <w:pStyle w:val="Heading2"/>
+      </w:pPr>
+      <w:bookmarkStart w:id="19" w:name="_Toc108030479"/>
+      <w:proofErr w:type="spellStart"/>
+      <w:r>
+        <w:t>ipc_nacional_alberto_fernandez</w:t>
+      </w:r>
+      <w:bookmarkEnd w:id="19"/>
+      <w:proofErr w:type="spellEnd"/>
+    </w:p>
+    <w:p>
+      <w:pPr>
+        <w:jc w:val="both"/>
+      </w:pPr>
+      <w:r>
+        <w:t>M</w:t>
+      </w:r>
+      <w:r>
+        <w:t xml:space="preserve">uestra el IPC intermensual e </w:t>
+      </w:r>
+      <w:proofErr w:type="spellStart"/>
+      <w:r>
+        <w:t>interna</w:t>
+      </w:r>
+      <w:r>
+        <w:t>n</w:t>
+      </w:r>
+      <w:r>
+        <w:t>ual</w:t>
+      </w:r>
+      <w:proofErr w:type="spellEnd"/>
+      <w:r>
+        <w:t xml:space="preserve"> a nivel nacional, durante la candidatura del actual presidente Alberto </w:t>
+      </w:r>
+      <w:proofErr w:type="spellStart"/>
+      <w:r>
+        <w:t>Fernandez</w:t>
+      </w:r>
+      <w:proofErr w:type="spellEnd"/>
+      <w:r>
+        <w:t>.</w:t>
+      </w:r>
+    </w:p>
+    <w:p>
+      <w:pPr>
+        <w:pStyle w:val="Heading2"/>
+      </w:pPr>
+      <w:bookmarkStart w:id="20" w:name="_Toc108030480"/>
+      <w:proofErr w:type="spellStart"/>
+      <w:r>
+        <w:t>ipc_nacional_mauricio_macri</w:t>
+      </w:r>
+      <w:bookmarkEnd w:id="20"/>
+      <w:proofErr w:type="spellEnd"/>
+    </w:p>
+    <w:p>
+      <w:pPr>
+        <w:jc w:val="both"/>
+      </w:pPr>
+      <w:r>
+        <w:t>M</w:t>
+      </w:r>
+      <w:r>
+        <w:t xml:space="preserve">uestra el IPC intermensual e </w:t>
+      </w:r>
+      <w:proofErr w:type="spellStart"/>
+      <w:r>
+        <w:t>interna</w:t>
+      </w:r>
+      <w:r>
+        <w:t>n</w:t>
+      </w:r>
+      <w:r>
+        <w:t>ual</w:t>
+      </w:r>
+      <w:proofErr w:type="spellEnd"/>
+      <w:r>
+        <w:t xml:space="preserve"> a nivel nacional, durante la candidatura del </w:t>
+      </w:r>
+      <w:r>
+        <w:t>anterior</w:t>
+      </w:r>
+      <w:r>
+        <w:t xml:space="preserve"> </w:t>
+      </w:r>
+      <w:r>
+        <w:t xml:space="preserve">presidente Mauricio Macri. Cabe aclarar que la base de datos no cuenta con la totalidad de los datos necesarios para esta vista, dado que se necesitaban registros que daten desde el 2015 (inclusive) en adelante. Los informes del INDEC utilizados para esta DB no incorporaban estos datos, por lo que esta vista solo data información a partir de </w:t>
+      </w:r>
+      <w:proofErr w:type="gramStart"/>
+      <w:r>
+        <w:t>Enero</w:t>
+      </w:r>
+      <w:proofErr w:type="gramEnd"/>
+      <w:r>
+        <w:t xml:space="preserve"> del 2017.</w:t>
+      </w:r>
+    </w:p>
+    <w:p>
+      <w:pPr>
+        <w:pStyle w:val="Heading1"/>
+        <w:numPr>
+          <w:ilvl w:val="0"/>
+          <w:numId w:val="1"/>
+        </w:numPr>
+      </w:pPr>
+      <w:bookmarkStart w:id="21" w:name="_Toc108030481"/>
+      <w:proofErr w:type="spellStart"/>
+      <w:r>
+        <w:t>Github</w:t>
+      </w:r>
+      <w:bookmarkEnd w:id="21"/>
+      <w:proofErr w:type="spellEnd"/>
+    </w:p>
+    <w:p>
+      <w:pPr>
+        <w:jc w:val="both"/>
+      </w:pPr>
+      <w:r>
+        <w:t xml:space="preserve">Se cuenta con repositorio en </w:t>
+      </w:r>
+      <w:proofErr w:type="spellStart"/>
+      <w:r>
+        <w:t>Github</w:t>
+      </w:r>
+      <w:proofErr w:type="spellEnd"/>
+      <w:r>
+        <w:t xml:space="preserve"> con l</w:t>
+      </w:r>
+      <w:r>
+        <w:t>a</w:t>
+      </w:r>
+      <w:r>
+        <w:t xml:space="preserve">s siguientes </w:t>
+      </w:r>
+      <w:r>
+        <w:t>carpetas</w:t>
+      </w:r>
+      <w:r>
+        <w:t>:</w:t>
+      </w:r>
+    </w:p>
+    <w:p>
+      <w:pPr>
+        <w:pStyle w:val="ListParagraph"/>
+        <w:numPr>
+          <w:ilvl w:val="0"/>
+          <w:numId w:val="2"/>
+        </w:numPr>
+        <w:jc w:val="both"/>
+      </w:pPr>
+      <w:proofErr w:type="spellStart"/>
+      <w:r>
+        <w:rPr>
+          <w:b/>
+          <w:bCs/>
+        </w:rPr>
+        <w:t>csv</w:t>
+      </w:r>
+      <w:proofErr w:type="spellEnd"/>
+      <w:r>
+        <w:t xml:space="preserve">: </w:t>
+      </w:r>
+      <w:r>
+        <w:t>contiene los archivos .</w:t>
+      </w:r>
+      <w:proofErr w:type="spellStart"/>
+      <w:r>
+        <w:t>csv</w:t>
+      </w:r>
+      <w:proofErr w:type="spellEnd"/>
+      <w:r>
+        <w:t xml:space="preserve"> para la carga de datos</w:t>
+      </w:r>
+      <w:r>
+        <w:t>.</w:t>
+      </w:r>
+    </w:p>
+    <w:p>
+      <w:pPr>
+        <w:pStyle w:val="ListParagraph"/>
+        <w:numPr>
+          <w:ilvl w:val="0"/>
+          <w:numId w:val="2"/>
+        </w:numPr>
+        <w:jc w:val="both"/>
+      </w:pPr>
+      <w:proofErr w:type="spellStart"/>
+      <w:r>
+        <w:rPr>
+          <w:b/>
+          <w:bCs/>
+        </w:rPr>
+        <w:t>sql</w:t>
+      </w:r>
+      <w:proofErr w:type="spellEnd"/>
+      <w:r>
+        <w:rPr>
+          <w:b/>
+          <w:bCs/>
+        </w:rPr>
+        <w:t xml:space="preserve"> – archivos independientes</w:t>
+      </w:r>
+      <w:r>
+        <w:t xml:space="preserve">: </w:t>
+      </w:r>
+      <w:r>
+        <w:t xml:space="preserve">contiene todo el contenido </w:t>
+      </w:r>
+      <w:proofErr w:type="spellStart"/>
+      <w:r>
+        <w:t>sql</w:t>
+      </w:r>
+      <w:proofErr w:type="spellEnd"/>
+      <w:r>
+        <w:t xml:space="preserve"> de la DB, pero separado en distintos archivos según la creación de tablas, inserción de datos, etc.</w:t>
+      </w:r>
+    </w:p>
+    <w:p>
+      <w:pPr>
+        <w:pStyle w:val="ListParagraph"/>
+        <w:numPr>
+          <w:ilvl w:val="0"/>
+          <w:numId w:val="2"/>
+        </w:numPr>
+        <w:jc w:val="both"/>
+      </w:pPr>
+      <w:proofErr w:type="spellStart"/>
+      <w:r>
+        <w:rPr>
+          <w:b/>
+          <w:bCs/>
+        </w:rPr>
+        <w:t>der</w:t>
+      </w:r>
+      <w:proofErr w:type="spellEnd"/>
+      <w:r>
+        <w:t xml:space="preserve">: </w:t>
+      </w:r>
+      <w:r>
+        <w:t>carpeta con el diagrama de entidad-relación de la DB</w:t>
+      </w:r>
+      <w:r>
+        <w:t>.</w:t>
+      </w:r>
+    </w:p>
+    <w:p>
+      <w:pPr>
+        <w:pStyle w:val="ListParagraph"/>
+        <w:numPr>
+          <w:ilvl w:val="0"/>
+          <w:numId w:val="2"/>
+        </w:numPr>
+        <w:jc w:val="both"/>
+      </w:pPr>
+      <w:r>
+        <w:rPr>
+          <w:b/>
+          <w:bCs/>
+        </w:rPr>
+        <w:t>manual</w:t>
+      </w:r>
+      <w:r>
+        <w:t xml:space="preserve">: </w:t>
+      </w:r>
+      <w:r>
+        <w:t>contiene el manual de la DB</w:t>
+      </w:r>
+      <w:r>
+        <w:t>.</w:t>
+      </w:r>
+    </w:p>
+    <w:p>
+      <w:pPr>
+        <w:pStyle w:val="ListParagraph"/>
+        <w:numPr>
+          <w:ilvl w:val="0"/>
+          <w:numId w:val="2"/>
+        </w:numPr>
+        <w:jc w:val="both"/>
+      </w:pPr>
+      <w:r>
+        <w:t xml:space="preserve">archivo </w:t>
+      </w:r>
+      <w:proofErr w:type="spellStart"/>
+      <w:r>
+        <w:rPr>
+          <w:b/>
+          <w:bCs/>
+        </w:rPr>
+        <w:t>db_ipc_argentina</w:t>
+      </w:r>
+      <w:r>
+        <w:rPr>
+          <w:b/>
+          <w:bCs/>
+        </w:rPr>
+        <w:t>.sql</w:t>
+      </w:r>
+      <w:proofErr w:type="spellEnd"/>
+      <w:r>
+        <w:t>: archivo único para la creación completa de la DB.</w:t>
+      </w:r>
+    </w:p>
+    <w:p>
+      <w:pPr>
+        <w:pStyle w:val="Heading2"/>
+        <w:jc w:val="both"/>
+      </w:pPr>
+      <w:bookmarkStart w:id="22" w:name="_Toc108030482"/>
+      <w:r>
+        <w:t xml:space="preserve">Link del </w:t>
+      </w:r>
+      <w:proofErr w:type="spellStart"/>
+      <w:r>
+        <w:t>repostorio</w:t>
+      </w:r>
+      <w:bookmarkEnd w:id="22"/>
+      <w:proofErr w:type="spellEnd"/>
+    </w:p>
+    <w:p>
+      <w:pPr>
+        <w:jc w:val="both"/>
+      </w:pPr>
+      <w:hyperlink r:id="rId11" w:history="1">
+        <w:r>
+          <w:rPr>
+            <w:rStyle w:val="Hyperlink"/>
+          </w:rPr>
+          <w:t>https://github.com/pedro-parodi-ramirez/SQL-coderhouse.git</w:t>
+        </w:r>
+      </w:hyperlink>
+      <w:r>
+        <w:br w:type="page"/>
+      </w:r>
+    </w:p>
+    <w:p>
+      <w:pPr>
+        <w:pStyle w:val="Heading1"/>
+        <w:jc w:val="center"/>
+        <w:rPr>
+          <w:sz w:val="52"/>
+          <w:szCs w:val="52"/>
+        </w:rPr>
+      </w:pPr>
+      <w:bookmarkStart w:id="23" w:name="_Toc108030483"/>
+      <w:r>
+        <w:rPr>
+          <w:sz w:val="52"/>
+          <w:szCs w:val="52"/>
+        </w:rPr>
+        <w:lastRenderedPageBreak/>
+        <w:t>ANEXO A</w:t>
+      </w:r>
+      <w:bookmarkEnd w:id="23"/>
+    </w:p>
+    <w:p>
+      <w:pPr>
+        <w:jc w:val="both"/>
+      </w:pPr>
+      <w:r>
+        <w:t>En este anexo se describen los pasos realizados para la importación de datos utilizando archivos .</w:t>
+      </w:r>
+      <w:proofErr w:type="spellStart"/>
+      <w:r>
+        <w:t>csv</w:t>
+      </w:r>
+      <w:proofErr w:type="spellEnd"/>
+      <w:r>
+        <w:t xml:space="preserve"> y posterior generación de un único archivo .</w:t>
+      </w:r>
+      <w:proofErr w:type="spellStart"/>
+      <w:r>
+        <w:t>sql</w:t>
+      </w:r>
+      <w:proofErr w:type="spellEnd"/>
+      <w:r>
+        <w:t xml:space="preserve"> con todas las sentencias INSERT para cargar de forma completa los registros en la DB.</w:t>
       </w:r>
     </w:p>
     <w:p>
@@ -8174,6 +9183,49 @@
       <w:r>
         <w:t>” para crear el esquema y las tablas de la base de datos.</w:t>
       </w:r>
+      <w:r>
+        <w:br/>
+      </w:r>
+      <w:r>
+        <w:rPr>
+          <w:noProof/>
+        </w:rPr>
+        <w:drawing>
+          <wp:inline distT="0" distB="0" distL="0" distR="0" wp14:anchorId="451BF1FB" wp14:editId="55186D1E">
+            <wp:extent cx="5400040" cy="1477010"/>
+            <wp:effectExtent l="0" t="0" r="0" b="8890"/>
+            <wp:docPr id="7" name="Picture 7"/>
+            <wp:cNvGraphicFramePr>
+              <a:graphicFrameLocks xmlns:a="http://schemas.openxmlformats.org/drawingml/2006/main" noChangeAspect="1"/>
+            </wp:cNvGraphicFramePr>
+            <a:graphic xmlns:a="http://schemas.openxmlformats.org/drawingml/2006/main">
+              <a:graphicData uri="http://schemas.openxmlformats.org/drawingml/2006/picture">
+                <pic:pic xmlns:pic="http://schemas.openxmlformats.org/drawingml/2006/picture">
+                  <pic:nvPicPr>
+                    <pic:cNvPr id="1" name=""/>
+                    <pic:cNvPicPr/>
+                  </pic:nvPicPr>
+                  <pic:blipFill>
+                    <a:blip r:embed="rId12"/>
+                    <a:stretch>
+                      <a:fillRect/>
+                    </a:stretch>
+                  </pic:blipFill>
+                  <pic:spPr>
+                    <a:xfrm>
+                      <a:off x="0" y="0"/>
+                      <a:ext cx="5400040" cy="1477010"/>
+                    </a:xfrm>
+                    <a:prstGeom prst="rect">
+                      <a:avLst/>
+                    </a:prstGeom>
+                  </pic:spPr>
+                </pic:pic>
+              </a:graphicData>
+            </a:graphic>
+          </wp:inline>
+        </w:drawing>
+      </w:r>
     </w:p>
     <w:p>
       <w:pPr>
@@ -8193,10 +9245,7 @@
       </w:r>
       <w:proofErr w:type="spellEnd"/>
       <w:r>
-        <w:t xml:space="preserve"> con registros. </w:t>
-      </w:r>
-      <w:r>
-        <w:t xml:space="preserve">Utilizar el </w:t>
+        <w:t xml:space="preserve"> con registros. Utilizar el </w:t>
       </w:r>
       <w:proofErr w:type="spellStart"/>
       <w:r>
@@ -8213,6 +9262,49 @@
       <w:proofErr w:type="spellEnd"/>
       <w:r>
         <w:t xml:space="preserve"> correspondiente.</w:t>
+      </w:r>
+      <w:r>
+        <w:br/>
+      </w:r>
+      <w:r>
+        <w:rPr>
+          <w:noProof/>
+        </w:rPr>
+        <w:drawing>
+          <wp:inline distT="0" distB="0" distL="0" distR="0" wp14:anchorId="2C3F9A81" wp14:editId="36F182CC">
+            <wp:extent cx="5400040" cy="3175635"/>
+            <wp:effectExtent l="0" t="0" r="0" b="5715"/>
+            <wp:docPr id="10" name="Picture 10"/>
+            <wp:cNvGraphicFramePr>
+              <a:graphicFrameLocks xmlns:a="http://schemas.openxmlformats.org/drawingml/2006/main" noChangeAspect="1"/>
+            </wp:cNvGraphicFramePr>
+            <a:graphic xmlns:a="http://schemas.openxmlformats.org/drawingml/2006/main">
+              <a:graphicData uri="http://schemas.openxmlformats.org/drawingml/2006/picture">
+                <pic:pic xmlns:pic="http://schemas.openxmlformats.org/drawingml/2006/picture">
+                  <pic:nvPicPr>
+                    <pic:cNvPr id="1" name=""/>
+                    <pic:cNvPicPr/>
+                  </pic:nvPicPr>
+                  <pic:blipFill>
+                    <a:blip r:embed="rId13"/>
+                    <a:stretch>
+                      <a:fillRect/>
+                    </a:stretch>
+                  </pic:blipFill>
+                  <pic:spPr>
+                    <a:xfrm>
+                      <a:off x="0" y="0"/>
+                      <a:ext cx="5400040" cy="3175635"/>
+                    </a:xfrm>
+                    <a:prstGeom prst="rect">
+                      <a:avLst/>
+                    </a:prstGeom>
+                  </pic:spPr>
+                </pic:pic>
+              </a:graphicData>
+            </a:graphic>
+          </wp:inline>
+        </w:drawing>
       </w:r>
     </w:p>
     <w:p>
@@ -8227,12 +9319,107 @@
       <w:r>
         <w:t>Tener la precaución de primero importar los archivos de tablas que no tengan dependencias con otras tablas. Es decir, que no contengan claves foráneas.</w:t>
       </w:r>
+      <w:r>
+        <w:t xml:space="preserve"> En este sentido, el orden debe ser el siguiente:</w:t>
+      </w:r>
     </w:p>
     <w:p>
       <w:pPr>
+        <w:pStyle w:val="ListParagraph"/>
+        <w:numPr>
+          <w:ilvl w:val="1"/>
+          <w:numId w:val="4"/>
+        </w:numPr>
         <w:jc w:val="both"/>
       </w:pPr>
       <w:r>
+        <w:t>Tabla REGIÓN – archivo región.csv</w:t>
+      </w:r>
+    </w:p>
+    <w:p>
+      <w:pPr>
+        <w:pStyle w:val="ListParagraph"/>
+        <w:numPr>
+          <w:ilvl w:val="1"/>
+          <w:numId w:val="4"/>
+        </w:numPr>
+        <w:jc w:val="both"/>
+      </w:pPr>
+      <w:r>
+        <w:t>Tabla PERÍODO – archivo periodo.csv</w:t>
+      </w:r>
+    </w:p>
+    <w:p>
+      <w:pPr>
+        <w:pStyle w:val="ListParagraph"/>
+        <w:numPr>
+          <w:ilvl w:val="1"/>
+          <w:numId w:val="4"/>
+        </w:numPr>
+        <w:jc w:val="both"/>
+      </w:pPr>
+      <w:r>
+        <w:t>Tabla DIVISIONES – archivo divisiones.csv</w:t>
+      </w:r>
+    </w:p>
+    <w:p>
+      <w:pPr>
+        <w:pStyle w:val="ListParagraph"/>
+        <w:numPr>
+          <w:ilvl w:val="1"/>
+          <w:numId w:val="4"/>
+        </w:numPr>
+        <w:jc w:val="both"/>
+      </w:pPr>
+      <w:r>
+        <w:t>Tabla APERTURAS – archivo aperturas.csv</w:t>
+      </w:r>
+    </w:p>
+    <w:p>
+      <w:pPr>
+        <w:pStyle w:val="ListParagraph"/>
+        <w:numPr>
+          <w:ilvl w:val="1"/>
+          <w:numId w:val="4"/>
+        </w:numPr>
+        <w:jc w:val="both"/>
+      </w:pPr>
+      <w:r>
+        <w:t>Tabla IPC – archivo ipc.csv</w:t>
+      </w:r>
+    </w:p>
+    <w:p>
+      <w:pPr>
+        <w:pStyle w:val="ListParagraph"/>
+        <w:numPr>
+          <w:ilvl w:val="1"/>
+          <w:numId w:val="4"/>
+        </w:numPr>
+        <w:jc w:val="both"/>
+      </w:pPr>
+      <w:r>
+        <w:t>Tabla IPC_DIVISIONES – archivo ipc_divisiones.csv</w:t>
+      </w:r>
+    </w:p>
+    <w:p>
+      <w:pPr>
+        <w:pStyle w:val="ListParagraph"/>
+        <w:numPr>
+          <w:ilvl w:val="1"/>
+          <w:numId w:val="4"/>
+        </w:numPr>
+        <w:jc w:val="both"/>
+      </w:pPr>
+      <w:r>
+        <w:t>Tabla IPC_APERTURAS – archivo ipc_aperturas.csv</w:t>
+      </w:r>
+    </w:p>
+    <w:p>
+      <w:pPr>
+        <w:jc w:val="both"/>
+      </w:pPr>
+      <w:r>
+        <w:lastRenderedPageBreak/>
         <w:t>Habiendo creado las tablas y cargado los registros en ellas, se procedió a generar un archivo “</w:t>
       </w:r>
       <w:proofErr w:type="spellStart"/>
@@ -8241,10 +9428,87 @@
       </w:r>
       <w:proofErr w:type="spellEnd"/>
       <w:r>
-        <w:t xml:space="preserve">” para facilitar la carga de datos, en caso de que se requiera hacerlo nuevamente. </w:t>
-      </w:r>
-      <w:r>
-        <w:t>Por cada tabla, se realizaron los siguientes pasos:</w:t>
+        <w:t>” para facilitar la carga de datos, en caso de que se requiera hacerlo nuevamente. Por cada tabla, se realizaron los siguientes pasos:</w:t>
+      </w:r>
+    </w:p>
+    <w:p>
+      <w:pPr>
+        <w:pStyle w:val="ListParagraph"/>
+        <w:numPr>
+          <w:ilvl w:val="0"/>
+          <w:numId w:val="5"/>
+        </w:numPr>
+      </w:pPr>
+      <w:r>
+        <w:t xml:space="preserve">Ejecutar la </w:t>
+      </w:r>
+      <w:proofErr w:type="spellStart"/>
+      <w:r>
+        <w:t>query</w:t>
+      </w:r>
+      <w:proofErr w:type="spellEnd"/>
+      <w:r>
+        <w:t xml:space="preserve"> “</w:t>
+      </w:r>
+      <w:r>
+        <w:t xml:space="preserve">SELECT * FROM </w:t>
+      </w:r>
+      <w:proofErr w:type="spellStart"/>
+      <w:r>
+        <w:t>tabla_con_registros_a_exportar</w:t>
+      </w:r>
+      <w:proofErr w:type="spellEnd"/>
+      <w:r>
+        <w:t>;</w:t>
+      </w:r>
+      <w:r>
+        <w:t>”</w:t>
+      </w:r>
+      <w:r>
+        <w:t xml:space="preserve"> y exportar el resultado a un archivo.</w:t>
+      </w:r>
+      <w:r>
+        <w:br/>
+      </w:r>
+      <w:r>
+        <w:rPr>
+          <w:noProof/>
+        </w:rPr>
+        <w:drawing>
+          <wp:inline distT="0" distB="0" distL="0" distR="0" wp14:anchorId="4B3AF0D9" wp14:editId="2BDF2F78">
+            <wp:extent cx="5400040" cy="4877435"/>
+            <wp:effectExtent l="0" t="0" r="0" b="0"/>
+            <wp:docPr id="18" name="Picture 18"/>
+            <wp:cNvGraphicFramePr>
+              <a:graphicFrameLocks xmlns:a="http://schemas.openxmlformats.org/drawingml/2006/main" noChangeAspect="1"/>
+            </wp:cNvGraphicFramePr>
+            <a:graphic xmlns:a="http://schemas.openxmlformats.org/drawingml/2006/main">
+              <a:graphicData uri="http://schemas.openxmlformats.org/drawingml/2006/picture">
+                <pic:pic xmlns:pic="http://schemas.openxmlformats.org/drawingml/2006/picture">
+                  <pic:nvPicPr>
+                    <pic:cNvPr id="1" name=""/>
+                    <pic:cNvPicPr/>
+                  </pic:nvPicPr>
+                  <pic:blipFill>
+                    <a:blip r:embed="rId14"/>
+                    <a:stretch>
+                      <a:fillRect/>
+                    </a:stretch>
+                  </pic:blipFill>
+                  <pic:spPr>
+                    <a:xfrm>
+                      <a:off x="0" y="0"/>
+                      <a:ext cx="5400040" cy="4877435"/>
+                    </a:xfrm>
+                    <a:prstGeom prst="rect">
+                      <a:avLst/>
+                    </a:prstGeom>
+                  </pic:spPr>
+                </pic:pic>
+              </a:graphicData>
+            </a:graphic>
+          </wp:inline>
+        </w:drawing>
       </w:r>
     </w:p>
     <w:p>
@@ -8257,32 +9521,23 @@
         <w:jc w:val="both"/>
       </w:pPr>
       <w:r>
-        <w:t xml:space="preserve">Ejecutar la </w:t>
+        <w:t xml:space="preserve">Guardar en formato “SQL INSERT </w:t>
       </w:r>
       <w:proofErr w:type="spellStart"/>
       <w:r>
-        <w:t>query</w:t>
+        <w:t>statements</w:t>
       </w:r>
       <w:proofErr w:type="spellEnd"/>
       <w:r>
-        <w:t xml:space="preserve"> “</w:t>
-      </w:r>
-      <w:r>
-        <w:t xml:space="preserve">SELECT * FROM </w:t>
+        <w:t xml:space="preserve"> (*</w:t>
       </w:r>
       <w:proofErr w:type="spellStart"/>
       <w:r>
-        <w:t>tabla_con_registros_a_exportar</w:t>
+        <w:t>sql</w:t>
       </w:r>
       <w:proofErr w:type="spellEnd"/>
       <w:r>
-        <w:t>;</w:t>
-      </w:r>
-      <w:r>
-        <w:t>”</w:t>
-      </w:r>
-      <w:r>
-        <w:t>.</w:t>
+        <w:t>)”.</w:t>
       </w:r>
     </w:p>
     <w:p>
@@ -8295,48 +9550,7 @@
         <w:jc w:val="both"/>
       </w:pPr>
       <w:r>
-        <w:lastRenderedPageBreak/>
-        <w:t>Del resultado de la consulta, seleccionar la opción “</w:t>
-      </w:r>
-      <w:proofErr w:type="spellStart"/>
-      <w:r>
-        <w:t>Export</w:t>
-      </w:r>
-      <w:proofErr w:type="spellEnd"/>
-      <w:r>
-        <w:t xml:space="preserve"> </w:t>
-      </w:r>
-      <w:proofErr w:type="spellStart"/>
-      <w:r>
-        <w:t>recordset</w:t>
-      </w:r>
-      <w:proofErr w:type="spellEnd"/>
-      <w:r>
-        <w:t xml:space="preserve"> </w:t>
-      </w:r>
-      <w:proofErr w:type="spellStart"/>
-      <w:r>
-        <w:t>to</w:t>
-      </w:r>
-      <w:proofErr w:type="spellEnd"/>
-      <w:r>
-        <w:t xml:space="preserve"> </w:t>
-      </w:r>
-      <w:proofErr w:type="spellStart"/>
-      <w:r>
-        <w:t>an</w:t>
-      </w:r>
-      <w:proofErr w:type="spellEnd"/>
-      <w:r>
-        <w:t xml:space="preserve"> </w:t>
-      </w:r>
-      <w:proofErr w:type="spellStart"/>
-      <w:r>
-        <w:t>external</w:t>
-      </w:r>
-      <w:proofErr w:type="spellEnd"/>
-      <w:r>
-        <w:t xml:space="preserve"> file”.</w:t>
+        <w:t>Abrir el archivo generado con un editor de texto.</w:t>
       </w:r>
     </w:p>
     <w:p>
@@ -8349,26 +9563,51 @@
         <w:jc w:val="both"/>
       </w:pPr>
       <w:r>
-        <w:t xml:space="preserve">Guardar en formato “SQL INSERT </w:t>
-      </w:r>
-      <w:proofErr w:type="spellStart"/>
-      <w:r>
-        <w:t>statements</w:t>
-      </w:r>
-      <w:proofErr w:type="spellEnd"/>
-      <w:r>
-        <w:t xml:space="preserve"> (*</w:t>
-      </w:r>
-      <w:proofErr w:type="spellStart"/>
-      <w:r>
-        <w:t>sql</w:t>
-      </w:r>
-      <w:proofErr w:type="spellEnd"/>
-      <w:r>
-        <w:t>)”</w:t>
-      </w:r>
-      <w:r>
-        <w:t>.</w:t>
+        <w:lastRenderedPageBreak/>
+        <w:t>Reemplazar los caracteres `` con el nombre de la tabla a la que corresponden los registros.</w:t>
+      </w:r>
+      <w:r>
+        <w:br/>
+      </w:r>
+      <w:r>
+        <w:rPr>
+          <w:noProof/>
+        </w:rPr>
+        <w:drawing>
+          <wp:inline distT="0" distB="0" distL="0" distR="0" wp14:anchorId="35069A66" wp14:editId="2BDC1EAC">
+            <wp:extent cx="5400040" cy="3978910"/>
+            <wp:effectExtent l="0" t="0" r="0" b="2540"/>
+            <wp:docPr id="22" name="Picture 22"/>
+            <wp:cNvGraphicFramePr>
+              <a:graphicFrameLocks xmlns:a="http://schemas.openxmlformats.org/drawingml/2006/main" noChangeAspect="1"/>
+            </wp:cNvGraphicFramePr>
+            <a:graphic xmlns:a="http://schemas.openxmlformats.org/drawingml/2006/main">
+              <a:graphicData uri="http://schemas.openxmlformats.org/drawingml/2006/picture">
+                <pic:pic xmlns:pic="http://schemas.openxmlformats.org/drawingml/2006/picture">
+                  <pic:nvPicPr>
+                    <pic:cNvPr id="1" name=""/>
+                    <pic:cNvPicPr/>
+                  </pic:nvPicPr>
+                  <pic:blipFill>
+                    <a:blip r:embed="rId15"/>
+                    <a:stretch>
+                      <a:fillRect/>
+                    </a:stretch>
+                  </pic:blipFill>
+                  <pic:spPr>
+                    <a:xfrm>
+                      <a:off x="0" y="0"/>
+                      <a:ext cx="5400040" cy="3978910"/>
+                    </a:xfrm>
+                    <a:prstGeom prst="rect">
+                      <a:avLst/>
+                    </a:prstGeom>
+                  </pic:spPr>
+                </pic:pic>
+              </a:graphicData>
+            </a:graphic>
+          </wp:inline>
+        </w:drawing>
       </w:r>
     </w:p>
     <w:p>
@@ -8381,10 +9620,7 @@
         <w:jc w:val="both"/>
       </w:pPr>
       <w:r>
-        <w:t>Abrir el archivo generado con un editor de texto</w:t>
-      </w:r>
-      <w:r>
-        <w:t>.</w:t>
+        <w:t>Guardar el archivo.</w:t>
       </w:r>
     </w:p>
     <w:p>
@@ -8397,13 +9633,32 @@
         <w:jc w:val="both"/>
       </w:pPr>
       <w:r>
-        <w:t xml:space="preserve">Reemplazar los caracteres </w:t>
-      </w:r>
-      <w:r>
-        <w:t>``</w:t>
-      </w:r>
-      <w:r>
-        <w:t xml:space="preserve"> con el nombre de la tabla a la que corresponden los registros.</w:t>
+        <w:t>Co</w:t>
+      </w:r>
+      <w:r>
+        <w:t xml:space="preserve">piar las </w:t>
+      </w:r>
+      <w:r>
+        <w:t xml:space="preserve">sentencias INSERT resultantes </w:t>
+      </w:r>
+      <w:r>
+        <w:t>en un archivo .</w:t>
+      </w:r>
+      <w:proofErr w:type="spellStart"/>
+      <w:r>
+        <w:t>sql</w:t>
+      </w:r>
+      <w:proofErr w:type="spellEnd"/>
+      <w:r>
+        <w:t xml:space="preserve"> en MySQL </w:t>
+      </w:r>
+      <w:proofErr w:type="spellStart"/>
+      <w:r>
+        <w:t>Workbench</w:t>
+      </w:r>
+      <w:proofErr w:type="spellEnd"/>
+      <w:r>
+        <w:t>.</w:t>
       </w:r>
     </w:p>
     <w:p>
@@ -8416,189 +9671,123 @@
         <w:jc w:val="both"/>
       </w:pPr>
       <w:r>
-        <w:t>Guardar el archivo.</w:t>
+        <w:t>Repetir el procedimiento con el resto de las tablas (ya habiendo cargado los datos usando los archivos .</w:t>
+      </w:r>
+      <w:proofErr w:type="spellStart"/>
+      <w:r>
+        <w:t>csv</w:t>
+      </w:r>
+      <w:proofErr w:type="spellEnd"/>
+      <w:proofErr w:type="gramStart"/>
+      <w:r>
+        <w:t>).Concatenar</w:t>
+      </w:r>
+      <w:proofErr w:type="gramEnd"/>
+      <w:r>
+        <w:t xml:space="preserve"> </w:t>
+      </w:r>
+      <w:r>
+        <w:t xml:space="preserve">las </w:t>
+      </w:r>
+      <w:r>
+        <w:t>sentencias INSERT resultantes en un único archivo.</w:t>
+      </w:r>
+      <w:r>
+        <w:br/>
+      </w:r>
+      <w:r>
+        <w:rPr>
+          <w:noProof/>
+        </w:rPr>
+        <w:drawing>
+          <wp:inline distT="0" distB="0" distL="0" distR="0" wp14:anchorId="7A8C4DC5" wp14:editId="580DCB98">
+            <wp:extent cx="5400040" cy="3201670"/>
+            <wp:effectExtent l="0" t="0" r="0" b="0"/>
+            <wp:docPr id="23" name="Picture 23"/>
+            <wp:cNvGraphicFramePr>
+              <a:graphicFrameLocks xmlns:a="http://schemas.openxmlformats.org/drawingml/2006/main" noChangeAspect="1"/>
+            </wp:cNvGraphicFramePr>
+            <a:graphic xmlns:a="http://schemas.openxmlformats.org/drawingml/2006/main">
+              <a:graphicData uri="http://schemas.openxmlformats.org/drawingml/2006/picture">
+                <pic:pic xmlns:pic="http://schemas.openxmlformats.org/drawingml/2006/picture">
+                  <pic:nvPicPr>
+                    <pic:cNvPr id="1" name=""/>
+                    <pic:cNvPicPr/>
+                  </pic:nvPicPr>
+                  <pic:blipFill>
+                    <a:blip r:embed="rId16"/>
+                    <a:stretch>
+                      <a:fillRect/>
+                    </a:stretch>
+                  </pic:blipFill>
+                  <pic:spPr>
+                    <a:xfrm>
+                      <a:off x="0" y="0"/>
+                      <a:ext cx="5400040" cy="3201670"/>
+                    </a:xfrm>
+                    <a:prstGeom prst="rect">
+                      <a:avLst/>
+                    </a:prstGeom>
+                  </pic:spPr>
+                </pic:pic>
+              </a:graphicData>
+            </a:graphic>
+          </wp:inline>
+        </w:drawing>
       </w:r>
     </w:p>
     <w:p>
       <w:pPr>
-        <w:pStyle w:val="ListParagraph"/>
-        <w:numPr>
-          <w:ilvl w:val="0"/>
-          <w:numId w:val="5"/>
-        </w:numPr>
-        <w:jc w:val="both"/>
-      </w:pPr>
-      <w:r>
-        <w:t>Concatenar las sentencias INSERT resultantes con las generadas por el resto de las tablas a exportar</w:t>
-      </w:r>
-      <w:r>
-        <w:t>.</w:t>
-      </w:r>
-      <w:r>
-        <w:t xml:space="preserve"> Para ellos será necesario exportar las sentencias INSERT a distintos archivos, editarlas y luego concatenarlas en un único archivo que contenga todas las inserciones de datos de todas las tablas declaradas.</w:t>
-      </w:r>
-    </w:p>
-    <w:p>
-      <w:pPr>
-        <w:pStyle w:val="ListParagraph"/>
-        <w:numPr>
-          <w:ilvl w:val="0"/>
-          <w:numId w:val="5"/>
-        </w:numPr>
-        <w:jc w:val="both"/>
-      </w:pPr>
-      <w:r>
-        <w:t>El mismo cuidado que se tuvo al importar los datos mediante archivos .</w:t>
+        <w:rPr>
+          <w:i/>
+          <w:iCs/>
+        </w:rPr>
+      </w:pPr>
+      <w:r>
+        <w:rPr>
+          <w:i/>
+          <w:iCs/>
+        </w:rPr>
+        <w:lastRenderedPageBreak/>
+        <w:t>Nota:</w:t>
+      </w:r>
+      <w:r>
+        <w:t xml:space="preserve"> </w:t>
+      </w:r>
+      <w:r>
+        <w:rPr>
+          <w:i/>
+          <w:iCs/>
+        </w:rPr>
+        <w:t>e</w:t>
+      </w:r>
+      <w:r>
+        <w:rPr>
+          <w:i/>
+          <w:iCs/>
+        </w:rPr>
+        <w:t>l mismo cuidado que se tuvo al importar los datos mediante archivos .</w:t>
       </w:r>
       <w:proofErr w:type="spellStart"/>
       <w:r>
+        <w:rPr>
+          <w:i/>
+          <w:iCs/>
+        </w:rPr>
         <w:t>csv</w:t>
       </w:r>
       <w:proofErr w:type="spellEnd"/>
       <w:r>
+        <w:rPr>
+          <w:i/>
+          <w:iCs/>
+        </w:rPr>
         <w:t>, se debe tener al generar el archivo con sentencias INSERT. Los datos deben ser cargados teniendo cuidado con las relaciones entre las tablas (claves foráneas).</w:t>
-      </w:r>
-    </w:p>
-    <w:p>
-      <w:pPr>
-        <w:pStyle w:val="Heading1"/>
-        <w:numPr>
-          <w:ilvl w:val="0"/>
-          <w:numId w:val="1"/>
-        </w:numPr>
-      </w:pPr>
-      <w:bookmarkStart w:id="15" w:name="_Toc107422445"/>
-      <w:proofErr w:type="spellStart"/>
-      <w:r>
-        <w:t>Github</w:t>
-      </w:r>
-      <w:bookmarkEnd w:id="15"/>
-      <w:proofErr w:type="spellEnd"/>
-    </w:p>
-    <w:p>
-      <w:pPr>
-        <w:jc w:val="both"/>
-      </w:pPr>
-      <w:r>
-        <w:t xml:space="preserve">Se cuenta con repositorio en </w:t>
-      </w:r>
-      <w:proofErr w:type="spellStart"/>
-      <w:r>
-        <w:t>Github</w:t>
-      </w:r>
-      <w:proofErr w:type="spellEnd"/>
-      <w:r>
-        <w:t xml:space="preserve"> con los siguientes archivo</w:t>
-      </w:r>
-      <w:r>
-        <w:t>s</w:t>
-      </w:r>
-      <w:r>
-        <w:t>:</w:t>
-      </w:r>
-    </w:p>
-    <w:p>
-      <w:pPr>
-        <w:pStyle w:val="ListParagraph"/>
-        <w:numPr>
-          <w:ilvl w:val="0"/>
-          <w:numId w:val="2"/>
-        </w:numPr>
-        <w:jc w:val="both"/>
-      </w:pPr>
-      <w:proofErr w:type="spellStart"/>
-      <w:r>
-        <w:t>create.sql</w:t>
-      </w:r>
-      <w:proofErr w:type="spellEnd"/>
-      <w:r>
-        <w:t>: crea todas las tablas descriptas hasta el momento.</w:t>
-      </w:r>
-    </w:p>
-    <w:p>
-      <w:pPr>
-        <w:pStyle w:val="ListParagraph"/>
-        <w:numPr>
-          <w:ilvl w:val="0"/>
-          <w:numId w:val="2"/>
-        </w:numPr>
-        <w:jc w:val="both"/>
-      </w:pPr>
-      <w:proofErr w:type="spellStart"/>
-      <w:r>
-        <w:t>insert.sql</w:t>
-      </w:r>
-      <w:proofErr w:type="spellEnd"/>
-      <w:r>
-        <w:t xml:space="preserve">: ingresa datos a las tablas </w:t>
-      </w:r>
-      <w:r>
-        <w:t>creadas.</w:t>
-      </w:r>
-    </w:p>
-    <w:p>
-      <w:pPr>
-        <w:pStyle w:val="ListParagraph"/>
-        <w:numPr>
-          <w:ilvl w:val="0"/>
-          <w:numId w:val="2"/>
-        </w:numPr>
-        <w:jc w:val="both"/>
-      </w:pPr>
-      <w:proofErr w:type="spellStart"/>
-      <w:r>
-        <w:t>query.sql</w:t>
-      </w:r>
-      <w:proofErr w:type="spellEnd"/>
-      <w:r>
-        <w:t>: archivo de prueba para hacer consultas a la base.</w:t>
-      </w:r>
-    </w:p>
-    <w:p>
-      <w:pPr>
-        <w:pStyle w:val="ListParagraph"/>
-        <w:numPr>
-          <w:ilvl w:val="0"/>
-          <w:numId w:val="2"/>
-        </w:numPr>
-        <w:jc w:val="both"/>
-      </w:pPr>
-      <w:proofErr w:type="spellStart"/>
-      <w:r>
-        <w:t>diagram-ipc.mwb</w:t>
-      </w:r>
-      <w:proofErr w:type="spellEnd"/>
-      <w:r>
-        <w:t>: DER creado a partir de las tablas definidas.</w:t>
-      </w:r>
-    </w:p>
-    <w:p>
-      <w:pPr>
-        <w:pStyle w:val="Heading2"/>
-        <w:jc w:val="both"/>
-      </w:pPr>
-      <w:bookmarkStart w:id="16" w:name="_Toc107422446"/>
-      <w:r>
-        <w:t xml:space="preserve">Link del </w:t>
-      </w:r>
-      <w:proofErr w:type="spellStart"/>
-      <w:r>
-        <w:t>repostorio</w:t>
-      </w:r>
-      <w:bookmarkEnd w:id="16"/>
-      <w:proofErr w:type="spellEnd"/>
-    </w:p>
-    <w:p>
-      <w:pPr>
-        <w:jc w:val="both"/>
-      </w:pPr>
-      <w:r>
-        <w:t>https://github.com/pedro-parodi-ramirez/SQL-coderhouse.git</w:t>
       </w:r>
     </w:p>
     <w:p/>
     <w:sectPr>
-      <w:footerReference w:type="default" r:id="rId11"/>
+      <w:footerReference w:type="default" r:id="rId17"/>
       <w:endnotePr>
         <w:numRestart w:val="eachSect"/>
       </w:endnotePr>
@@ -8740,87 +9929,87 @@
 <w:numbering xmlns:wpc="http://schemas.microsoft.com/office/word/2010/wordprocessingCanvas" xmlns:cx="http://schemas.microsoft.com/office/drawing/2014/chartex" xmlns:cx1="http://schemas.microsoft.com/office/drawing/2015/9/8/chartex" xmlns:cx2="http://schemas.microsoft.com/office/drawing/2015/10/21/chartex" xmlns:cx3="http://schemas.microsoft.com/office/drawing/2016/5/9/chartex" xmlns:cx4="http://schemas.microsoft.com/office/drawing/2016/5/10/chartex" xmlns:cx5="http://schemas.microsoft.com/office/drawing/2016/5/11/chartex" xmlns:cx6="http://schemas.microsoft.com/office/drawing/2016/5/12/chartex" xmlns:cx7="http://schemas.microsoft.com/office/drawing/2016/5/13/chartex" xmlns:cx8="http://schemas.microsoft.com/office/drawing/2016/5/14/chartex" xmlns:mc="http://schemas.openxmlformats.org/markup-compatibility/2006" xmlns:aink="http://schemas.microsoft.com/office/drawing/2016/ink" xmlns:am3d="http://schemas.microsoft.com/office/drawing/2017/model3d" xmlns:o="urn:schemas-microsoft-com:office:office" xmlns:r="http://schemas.openxmlformats.org/officeDocument/2006/relationships" xmlns:m="http://schemas.openxmlformats.org/officeDocument/2006/math" xmlns:v="urn:schemas-microsoft-com:vml" xmlns:wp14="http://schemas.microsoft.com/office/word/2010/wordprocessingDrawing" xmlns:wp="http://schemas.openxmlformats.org/drawingml/2006/wordprocessingDrawing" xmlns:w10="urn:schemas-microsoft-com:office:word" xmlns:w="http://schemas.openxmlformats.org/wordprocessingml/2006/main" xmlns:w14="http://schemas.microsoft.com/office/word/2010/wordml" xmlns:w15="http://schemas.microsoft.com/office/word/2012/wordml" xmlns:w16cex="http://schemas.microsoft.com/office/word/2018/wordml/cex" xmlns:w16cid="http://schemas.microsoft.com/office/word/2016/wordml/cid" xmlns:w16="http://schemas.microsoft.com/office/word/2018/wordml" xmlns:w16sdtdh="http://schemas.microsoft.com/office/word/2020/wordml/sdtdatahash" xmlns:w16se="http://schemas.microsoft.com/office/word/2015/wordml/symex" xmlns:wpg="http://schemas.microsoft.com/office/word/2010/wordprocessingGroup" xmlns:wpi="http://schemas.microsoft.com/office/word/2010/wordprocessingInk" xmlns:wne="http://schemas.microsoft.com/office/word/2006/wordml" xmlns:wps="http://schemas.microsoft.com/office/word/2010/wordprocessingShape" mc:Ignorable="w14 w15 w16se w16cid w16 w16cex w16sdtdh wp14">
   <w:abstractNum w:abstractNumId="0" w15:restartNumberingAfterBreak="0">
     <w:nsid w:val="1CB92C32"/>
-    <w:multiLevelType w:val="hybridMultilevel"/>
-    <w:tmpl w:val="64E075D2"/>
-    <w:lvl w:ilvl="0" w:tplc="2C0A0011">
+    <w:multiLevelType w:val="multilevel"/>
+    <w:tmpl w:val="2C0A001F"/>
+    <w:lvl w:ilvl="0">
       <w:start w:val="1"/>
       <w:numFmt w:val="decimal"/>
-      <w:lvlText w:val="%1)"/>
+      <w:lvlText w:val="%1."/>
       <w:lvlJc w:val="left"/>
       <w:pPr>
-        <w:ind w:left="720" w:hanging="360"/>
+        <w:ind w:left="360" w:hanging="360"/>
       </w:pPr>
     </w:lvl>
-    <w:lvl w:ilvl="1" w:tplc="2C0A0019" w:tentative="1">
-      <w:start w:val="1"/>
-      <w:numFmt w:val="lowerLetter"/>
-      <w:lvlText w:val="%2."/>
-      <w:lvlJc w:val="left"/>
-      <w:pPr>
-        <w:ind w:left="1440" w:hanging="360"/>
-      </w:pPr>
-    </w:lvl>
-    <w:lvl w:ilvl="2" w:tplc="2C0A001B" w:tentative="1">
-      <w:start w:val="1"/>
-      <w:numFmt w:val="lowerRoman"/>
-      <w:lvlText w:val="%3."/>
-      <w:lvlJc w:val="right"/>
-      <w:pPr>
-        <w:ind w:left="2160" w:hanging="180"/>
-      </w:pPr>
-    </w:lvl>
-    <w:lvl w:ilvl="3" w:tplc="2C0A000F" w:tentative="1">
+    <w:lvl w:ilvl="1">
       <w:start w:val="1"/>
       <w:numFmt w:val="decimal"/>
-      <w:lvlText w:val="%4."/>
+      <w:lvlText w:val="%1.%2."/>
       <w:lvlJc w:val="left"/>
       <w:pPr>
-        <w:ind w:left="2880" w:hanging="360"/>
+        <w:ind w:left="792" w:hanging="432"/>
       </w:pPr>
     </w:lvl>
-    <w:lvl w:ilvl="4" w:tplc="2C0A0019" w:tentative="1">
-      <w:start w:val="1"/>
-      <w:numFmt w:val="lowerLetter"/>
-      <w:lvlText w:val="%5."/>
-      <w:lvlJc w:val="left"/>
-      <w:pPr>
-        <w:ind w:left="3600" w:hanging="360"/>
-      </w:pPr>
-    </w:lvl>
-    <w:lvl w:ilvl="5" w:tplc="2C0A001B" w:tentative="1">
-      <w:start w:val="1"/>
-      <w:numFmt w:val="lowerRoman"/>
-      <w:lvlText w:val="%6."/>
-      <w:lvlJc w:val="right"/>
-      <w:pPr>
-        <w:ind w:left="4320" w:hanging="180"/>
-      </w:pPr>
-    </w:lvl>
-    <w:lvl w:ilvl="6" w:tplc="2C0A000F" w:tentative="1">
+    <w:lvl w:ilvl="2">
       <w:start w:val="1"/>
       <w:numFmt w:val="decimal"/>
-      <w:lvlText w:val="%7."/>
+      <w:lvlText w:val="%1.%2.%3."/>
       <w:lvlJc w:val="left"/>
       <w:pPr>
-        <w:ind w:left="5040" w:hanging="360"/>
+        <w:ind w:left="1224" w:hanging="504"/>
       </w:pPr>
     </w:lvl>
-    <w:lvl w:ilvl="7" w:tplc="2C0A0019" w:tentative="1">
+    <w:lvl w:ilvl="3">
       <w:start w:val="1"/>
-      <w:numFmt w:val="lowerLetter"/>
-      <w:lvlText w:val="%8."/>
+      <w:numFmt w:val="decimal"/>
+      <w:lvlText w:val="%1.%2.%3.%4."/>
       <w:lvlJc w:val="left"/>
       <w:pPr>
-        <w:ind w:left="5760" w:hanging="360"/>
+        <w:ind w:left="1728" w:hanging="648"/>
       </w:pPr>
     </w:lvl>
-    <w:lvl w:ilvl="8" w:tplc="2C0A001B" w:tentative="1">
+    <w:lvl w:ilvl="4">
       <w:start w:val="1"/>
-      <w:numFmt w:val="lowerRoman"/>
-      <w:lvlText w:val="%9."/>
-      <w:lvlJc w:val="right"/>
-      <w:pPr>
-        <w:ind w:left="6480" w:hanging="180"/>
+      <w:numFmt w:val="decimal"/>
+      <w:lvlText w:val="%1.%2.%3.%4.%5."/>
+      <w:lvlJc w:val="left"/>
+      <w:pPr>
+        <w:ind w:left="2232" w:hanging="792"/>
+      </w:pPr>
+    </w:lvl>
+    <w:lvl w:ilvl="5">
+      <w:start w:val="1"/>
+      <w:numFmt w:val="decimal"/>
+      <w:lvlText w:val="%1.%2.%3.%4.%5.%6."/>
+      <w:lvlJc w:val="left"/>
+      <w:pPr>
+        <w:ind w:left="2736" w:hanging="936"/>
+      </w:pPr>
+    </w:lvl>
+    <w:lvl w:ilvl="6">
+      <w:start w:val="1"/>
+      <w:numFmt w:val="decimal"/>
+      <w:lvlText w:val="%1.%2.%3.%4.%5.%6.%7."/>
+      <w:lvlJc w:val="left"/>
+      <w:pPr>
+        <w:ind w:left="3240" w:hanging="1080"/>
+      </w:pPr>
+    </w:lvl>
+    <w:lvl w:ilvl="7">
+      <w:start w:val="1"/>
+      <w:numFmt w:val="decimal"/>
+      <w:lvlText w:val="%1.%2.%3.%4.%5.%6.%7.%8."/>
+      <w:lvlJc w:val="left"/>
+      <w:pPr>
+        <w:ind w:left="3744" w:hanging="1224"/>
+      </w:pPr>
+    </w:lvl>
+    <w:lvl w:ilvl="8">
+      <w:start w:val="1"/>
+      <w:numFmt w:val="decimal"/>
+      <w:lvlText w:val="%1.%2.%3.%4.%5.%6.%7.%8.%9."/>
+      <w:lvlJc w:val="left"/>
+      <w:pPr>
+        <w:ind w:left="4320" w:hanging="1440"/>
       </w:pPr>
     </w:lvl>
   </w:abstractNum>
@@ -9196,6 +10385,119 @@
       <w:pPr>
         <w:ind w:left="6480" w:hanging="180"/>
       </w:pPr>
+    </w:lvl>
+  </w:abstractNum>
+  <w:abstractNum w:abstractNumId="5" w15:restartNumberingAfterBreak="0">
+    <w:nsid w:val="703E4C4A"/>
+    <w:multiLevelType w:val="multilevel"/>
+    <w:tmpl w:val="804EA3E4"/>
+    <w:lvl w:ilvl="0">
+      <w:start w:val="1"/>
+      <w:numFmt w:val="decimal"/>
+      <w:lvlText w:val="%1."/>
+      <w:lvlJc w:val="left"/>
+      <w:pPr>
+        <w:ind w:left="360" w:hanging="360"/>
+      </w:pPr>
+      <w:rPr>
+        <w:rFonts w:hint="default"/>
+      </w:rPr>
+    </w:lvl>
+    <w:lvl w:ilvl="1">
+      <w:start w:val="1"/>
+      <w:numFmt w:val="decimal"/>
+      <w:lvlText w:val="%1.%2."/>
+      <w:lvlJc w:val="left"/>
+      <w:pPr>
+        <w:ind w:left="792" w:hanging="432"/>
+      </w:pPr>
+      <w:rPr>
+        <w:rFonts w:hint="default"/>
+      </w:rPr>
+    </w:lvl>
+    <w:lvl w:ilvl="2">
+      <w:start w:val="1"/>
+      <w:numFmt w:val="decimal"/>
+      <w:lvlText w:val="%1.%2.%3."/>
+      <w:lvlJc w:val="left"/>
+      <w:pPr>
+        <w:ind w:left="1224" w:hanging="504"/>
+      </w:pPr>
+      <w:rPr>
+        <w:rFonts w:hint="default"/>
+      </w:rPr>
+    </w:lvl>
+    <w:lvl w:ilvl="3">
+      <w:start w:val="1"/>
+      <w:numFmt w:val="decimal"/>
+      <w:lvlText w:val="%1.%2.%3.%4."/>
+      <w:lvlJc w:val="left"/>
+      <w:pPr>
+        <w:ind w:left="1728" w:hanging="648"/>
+      </w:pPr>
+      <w:rPr>
+        <w:rFonts w:hint="default"/>
+      </w:rPr>
+    </w:lvl>
+    <w:lvl w:ilvl="4">
+      <w:start w:val="1"/>
+      <w:numFmt w:val="decimal"/>
+      <w:lvlText w:val="%1.%2.%3.%4.%5."/>
+      <w:lvlJc w:val="left"/>
+      <w:pPr>
+        <w:ind w:left="2232" w:hanging="792"/>
+      </w:pPr>
+      <w:rPr>
+        <w:rFonts w:hint="default"/>
+      </w:rPr>
+    </w:lvl>
+    <w:lvl w:ilvl="5">
+      <w:start w:val="1"/>
+      <w:numFmt w:val="decimal"/>
+      <w:lvlText w:val="%1.%2.%3.%4.%5.%6."/>
+      <w:lvlJc w:val="left"/>
+      <w:pPr>
+        <w:ind w:left="2736" w:hanging="936"/>
+      </w:pPr>
+      <w:rPr>
+        <w:rFonts w:hint="default"/>
+      </w:rPr>
+    </w:lvl>
+    <w:lvl w:ilvl="6">
+      <w:start w:val="1"/>
+      <w:numFmt w:val="decimal"/>
+      <w:lvlText w:val="%1.%2.%3.%4.%5.%6.%7."/>
+      <w:lvlJc w:val="left"/>
+      <w:pPr>
+        <w:ind w:left="3240" w:hanging="1080"/>
+      </w:pPr>
+      <w:rPr>
+        <w:rFonts w:hint="default"/>
+      </w:rPr>
+    </w:lvl>
+    <w:lvl w:ilvl="7">
+      <w:start w:val="1"/>
+      <w:numFmt w:val="decimal"/>
+      <w:lvlText w:val="%1.%2.%3.%4.%5.%6.%7.%8."/>
+      <w:lvlJc w:val="left"/>
+      <w:pPr>
+        <w:ind w:left="3744" w:hanging="1224"/>
+      </w:pPr>
+      <w:rPr>
+        <w:rFonts w:hint="default"/>
+      </w:rPr>
+    </w:lvl>
+    <w:lvl w:ilvl="8">
+      <w:start w:val="1"/>
+      <w:numFmt w:val="decimal"/>
+      <w:lvlText w:val="%1.%2.%3.%4.%5.%6.%7.%8.%9."/>
+      <w:lvlJc w:val="left"/>
+      <w:pPr>
+        <w:ind w:left="4320" w:hanging="1440"/>
+      </w:pPr>
+      <w:rPr>
+        <w:rFonts w:hint="default"/>
+      </w:rPr>
     </w:lvl>
   </w:abstractNum>
   <w:num w:numId="1">
@@ -9212,6 +10514,9 @@
   </w:num>
   <w:num w:numId="5">
     <w:abstractNumId w:val="4"/>
+  </w:num>
+  <w:num w:numId="6">
+    <w:abstractNumId w:val="5"/>
   </w:num>
 </w:numbering>
 </file>
@@ -10034,6 +11339,37 @@
       <w:vertAlign w:val="superscript"/>
     </w:rPr>
   </w:style>
+  <w:style w:type="character" w:styleId="UnresolvedMention">
+    <w:name w:val="Unresolved Mention"/>
+    <w:basedOn w:val="DefaultParagraphFont"/>
+    <w:uiPriority w:val="99"/>
+    <w:semiHidden/>
+    <w:unhideWhenUsed/>
+    <w:rsid w:val="0017220B"/>
+    <w:rPr>
+      <w:color w:val="605E5C"/>
+      <w:shd w:val="clear" w:color="auto" w:fill="E1DFDD"/>
+    </w:rPr>
+  </w:style>
+  <w:style w:type="table" w:styleId="TableGrid">
+    <w:name w:val="Table Grid"/>
+    <w:basedOn w:val="TableNormal"/>
+    <w:uiPriority w:val="39"/>
+    <w:rsid w:val="007E4C25"/>
+    <w:pPr>
+      <w:spacing w:after="0" w:line="240" w:lineRule="auto"/>
+    </w:pPr>
+    <w:tblPr>
+      <w:tblBorders>
+        <w:top w:val="single" w:sz="4" w:space="0" w:color="auto"/>
+        <w:left w:val="single" w:sz="4" w:space="0" w:color="auto"/>
+        <w:bottom w:val="single" w:sz="4" w:space="0" w:color="auto"/>
+        <w:right w:val="single" w:sz="4" w:space="0" w:color="auto"/>
+        <w:insideH w:val="single" w:sz="4" w:space="0" w:color="auto"/>
+        <w:insideV w:val="single" w:sz="4" w:space="0" w:color="auto"/>
+      </w:tblBorders>
+    </w:tblPr>
+  </w:style>
 </w:styles>
 </file>
 

</xml_diff>

<commit_message>
1. La tabla ipc_divisiones no habia sido actualizada. Se actualiza en este punto (error en commit anterior). 2. Actualizaciones a manual según nuevos datos de tablas.
</commit_message>
<xml_diff>
--- a/manual/IPC Schema Handbook.docx
+++ b/manual/IPC Schema Handbook.docx
@@ -180,8 +180,19 @@
           <w:sz w:val="28"/>
           <w:szCs w:val="28"/>
         </w:rPr>
-        <w:t>Pedro Parodi Ramirez</w:t>
-      </w:r>
+        <w:t xml:space="preserve">Pedro Parodi </w:t>
+      </w:r>
+      <w:proofErr w:type="spellStart"/>
+      <w:r>
+        <w:rPr>
+          <w:b/>
+          <w:bCs/>
+          <w:sz w:val="28"/>
+          <w:szCs w:val="28"/>
+        </w:rPr>
+        <w:t>Ramirez</w:t>
+      </w:r>
+      <w:proofErr w:type="spellEnd"/>
     </w:p>
     <w:p>
       <w:pPr>
@@ -205,8 +216,18 @@
           <w:sz w:val="32"/>
           <w:szCs w:val="32"/>
         </w:rPr>
-        <w:t>Curso SQL - Coderhouse</w:t>
-      </w:r>
+        <w:t xml:space="preserve">Curso SQL - </w:t>
+      </w:r>
+      <w:proofErr w:type="spellStart"/>
+      <w:r>
+        <w:rPr>
+          <w:color w:val="2F5496" w:themeColor="accent1" w:themeShade="BF"/>
+          <w:sz w:val="32"/>
+          <w:szCs w:val="32"/>
+        </w:rPr>
+        <w:t>Coderhouse</w:t>
+      </w:r>
+      <w:proofErr w:type="spellEnd"/>
     </w:p>
     <w:p>
       <w:pPr>
@@ -253,8 +274,17 @@
           <w:sz w:val="28"/>
           <w:szCs w:val="28"/>
         </w:rPr>
-        <w:t>: Diego Gimenez</w:t>
-      </w:r>
+        <w:t xml:space="preserve">: Diego </w:t>
+      </w:r>
+      <w:proofErr w:type="spellStart"/>
+      <w:r>
+        <w:rPr>
+          <w:sz w:val="28"/>
+          <w:szCs w:val="28"/>
+        </w:rPr>
+        <w:t>Gimenez</w:t>
+      </w:r>
+      <w:proofErr w:type="spellEnd"/>
     </w:p>
     <w:p>
       <w:pPr>
@@ -326,7 +356,7 @@
           <w:r>
             <w:fldChar w:fldCharType="separate"/>
           </w:r>
-          <w:hyperlink w:anchor="_Toc112100935" w:history="1">
+          <w:hyperlink w:anchor="_Toc112404539" w:history="1">
             <w:r>
               <w:rPr>
                 <w:rStyle w:val="Hyperlink"/>
@@ -368,7 +398,7 @@
                 <w:noProof/>
                 <w:webHidden/>
               </w:rPr>
-              <w:instrText xml:space="preserve"> PAGEREF _Toc112100935 \h </w:instrText>
+              <w:instrText xml:space="preserve"> PAGEREF _Toc112404539 \h </w:instrText>
             </w:r>
             <w:r>
               <w:rPr>
@@ -412,7 +442,7 @@
               <w:lang w:eastAsia="es-AR"/>
             </w:rPr>
           </w:pPr>
-          <w:hyperlink w:anchor="_Toc112100936" w:history="1">
+          <w:hyperlink w:anchor="_Toc112404540" w:history="1">
             <w:r>
               <w:rPr>
                 <w:rStyle w:val="Hyperlink"/>
@@ -454,7 +484,7 @@
                 <w:noProof/>
                 <w:webHidden/>
               </w:rPr>
-              <w:instrText xml:space="preserve"> PAGEREF _Toc112100936 \h </w:instrText>
+              <w:instrText xml:space="preserve"> PAGEREF _Toc112404540 \h </w:instrText>
             </w:r>
             <w:r>
               <w:rPr>
@@ -498,7 +528,7 @@
               <w:lang w:eastAsia="es-AR"/>
             </w:rPr>
           </w:pPr>
-          <w:hyperlink w:anchor="_Toc112100937" w:history="1">
+          <w:hyperlink w:anchor="_Toc112404541" w:history="1">
             <w:r>
               <w:rPr>
                 <w:rStyle w:val="Hyperlink"/>
@@ -519,21 +549,7 @@
                 <w:rStyle w:val="Hyperlink"/>
                 <w:noProof/>
               </w:rPr>
-              <w:t>Situ</w:t>
-            </w:r>
-            <w:r>
-              <w:rPr>
-                <w:rStyle w:val="Hyperlink"/>
-                <w:noProof/>
-              </w:rPr>
-              <w:t>a</w:t>
-            </w:r>
-            <w:r>
-              <w:rPr>
-                <w:rStyle w:val="Hyperlink"/>
-                <w:noProof/>
-              </w:rPr>
-              <w:t>ción problemática</w:t>
+              <w:t>Situación problemática</w:t>
             </w:r>
             <w:r>
               <w:rPr>
@@ -554,7 +570,7 @@
                 <w:noProof/>
                 <w:webHidden/>
               </w:rPr>
-              <w:instrText xml:space="preserve"> PAGEREF _Toc112100937 \h </w:instrText>
+              <w:instrText xml:space="preserve"> PAGEREF _Toc112404541 \h </w:instrText>
             </w:r>
             <w:r>
               <w:rPr>
@@ -598,7 +614,7 @@
               <w:lang w:eastAsia="es-AR"/>
             </w:rPr>
           </w:pPr>
-          <w:hyperlink w:anchor="_Toc112100938" w:history="1">
+          <w:hyperlink w:anchor="_Toc112404542" w:history="1">
             <w:r>
               <w:rPr>
                 <w:rStyle w:val="Hyperlink"/>
@@ -640,7 +656,7 @@
                 <w:noProof/>
                 <w:webHidden/>
               </w:rPr>
-              <w:instrText xml:space="preserve"> PAGEREF _Toc112100938 \h </w:instrText>
+              <w:instrText xml:space="preserve"> PAGEREF _Toc112404542 \h </w:instrText>
             </w:r>
             <w:r>
               <w:rPr>
@@ -684,7 +700,7 @@
               <w:lang w:eastAsia="es-AR"/>
             </w:rPr>
           </w:pPr>
-          <w:hyperlink w:anchor="_Toc112100939" w:history="1">
+          <w:hyperlink w:anchor="_Toc112404543" w:history="1">
             <w:r>
               <w:rPr>
                 <w:rStyle w:val="Hyperlink"/>
@@ -726,7 +742,7 @@
                 <w:noProof/>
                 <w:webHidden/>
               </w:rPr>
-              <w:instrText xml:space="preserve"> PAGEREF _Toc112100939 \h </w:instrText>
+              <w:instrText xml:space="preserve"> PAGEREF _Toc112404543 \h </w:instrText>
             </w:r>
             <w:r>
               <w:rPr>
@@ -770,7 +786,7 @@
               <w:lang w:eastAsia="es-AR"/>
             </w:rPr>
           </w:pPr>
-          <w:hyperlink w:anchor="_Toc112100940" w:history="1">
+          <w:hyperlink w:anchor="_Toc112404544" w:history="1">
             <w:r>
               <w:rPr>
                 <w:rStyle w:val="Hyperlink"/>
@@ -812,7 +828,7 @@
                 <w:noProof/>
                 <w:webHidden/>
               </w:rPr>
-              <w:instrText xml:space="preserve"> PAGEREF _Toc112100940 \h </w:instrText>
+              <w:instrText xml:space="preserve"> PAGEREF _Toc112404544 \h </w:instrText>
             </w:r>
             <w:r>
               <w:rPr>
@@ -856,7 +872,7 @@
               <w:lang w:eastAsia="es-AR"/>
             </w:rPr>
           </w:pPr>
-          <w:hyperlink w:anchor="_Toc112100941" w:history="1">
+          <w:hyperlink w:anchor="_Toc112404545" w:history="1">
             <w:r>
               <w:rPr>
                 <w:rStyle w:val="Hyperlink"/>
@@ -898,7 +914,7 @@
                 <w:noProof/>
                 <w:webHidden/>
               </w:rPr>
-              <w:instrText xml:space="preserve"> PAGEREF _Toc112100941 \h </w:instrText>
+              <w:instrText xml:space="preserve"> PAGEREF _Toc112404545 \h </w:instrText>
             </w:r>
             <w:r>
               <w:rPr>
@@ -942,7 +958,7 @@
               <w:lang w:eastAsia="es-AR"/>
             </w:rPr>
           </w:pPr>
-          <w:hyperlink w:anchor="_Toc112100942" w:history="1">
+          <w:hyperlink w:anchor="_Toc112404546" w:history="1">
             <w:r>
               <w:rPr>
                 <w:rStyle w:val="Hyperlink"/>
@@ -984,7 +1000,7 @@
                 <w:noProof/>
                 <w:webHidden/>
               </w:rPr>
-              <w:instrText xml:space="preserve"> PAGEREF _Toc112100942 \h </w:instrText>
+              <w:instrText xml:space="preserve"> PAGEREF _Toc112404546 \h </w:instrText>
             </w:r>
             <w:r>
               <w:rPr>
@@ -1028,7 +1044,7 @@
               <w:lang w:eastAsia="es-AR"/>
             </w:rPr>
           </w:pPr>
-          <w:hyperlink w:anchor="_Toc112100943" w:history="1">
+          <w:hyperlink w:anchor="_Toc112404547" w:history="1">
             <w:r>
               <w:rPr>
                 <w:rStyle w:val="Hyperlink"/>
@@ -1070,7 +1086,7 @@
                 <w:noProof/>
                 <w:webHidden/>
               </w:rPr>
-              <w:instrText xml:space="preserve"> PAGEREF _Toc112100943 \h </w:instrText>
+              <w:instrText xml:space="preserve"> PAGEREF _Toc112404547 \h </w:instrText>
             </w:r>
             <w:r>
               <w:rPr>
@@ -1114,7 +1130,7 @@
               <w:lang w:eastAsia="es-AR"/>
             </w:rPr>
           </w:pPr>
-          <w:hyperlink w:anchor="_Toc112100944" w:history="1">
+          <w:hyperlink w:anchor="_Toc112404548" w:history="1">
             <w:r>
               <w:rPr>
                 <w:rStyle w:val="Hyperlink"/>
@@ -1156,7 +1172,7 @@
                 <w:noProof/>
                 <w:webHidden/>
               </w:rPr>
-              <w:instrText xml:space="preserve"> PAGEREF _Toc112100944 \h </w:instrText>
+              <w:instrText xml:space="preserve"> PAGEREF _Toc112404548 \h </w:instrText>
             </w:r>
             <w:r>
               <w:rPr>
@@ -1200,7 +1216,7 @@
               <w:lang w:eastAsia="es-AR"/>
             </w:rPr>
           </w:pPr>
-          <w:hyperlink w:anchor="_Toc112100945" w:history="1">
+          <w:hyperlink w:anchor="_Toc112404549" w:history="1">
             <w:r>
               <w:rPr>
                 <w:rStyle w:val="Hyperlink"/>
@@ -1242,7 +1258,7 @@
                 <w:noProof/>
                 <w:webHidden/>
               </w:rPr>
-              <w:instrText xml:space="preserve"> PAGEREF _Toc112100945 \h </w:instrText>
+              <w:instrText xml:space="preserve"> PAGEREF _Toc112404549 \h </w:instrText>
             </w:r>
             <w:r>
               <w:rPr>
@@ -1286,7 +1302,7 @@
               <w:lang w:eastAsia="es-AR"/>
             </w:rPr>
           </w:pPr>
-          <w:hyperlink w:anchor="_Toc112100946" w:history="1">
+          <w:hyperlink w:anchor="_Toc112404550" w:history="1">
             <w:r>
               <w:rPr>
                 <w:rStyle w:val="Hyperlink"/>
@@ -1328,7 +1344,7 @@
                 <w:noProof/>
                 <w:webHidden/>
               </w:rPr>
-              <w:instrText xml:space="preserve"> PAGEREF _Toc112100946 \h </w:instrText>
+              <w:instrText xml:space="preserve"> PAGEREF _Toc112404550 \h </w:instrText>
             </w:r>
             <w:r>
               <w:rPr>
@@ -1372,7 +1388,7 @@
               <w:lang w:eastAsia="es-AR"/>
             </w:rPr>
           </w:pPr>
-          <w:hyperlink w:anchor="_Toc112100947" w:history="1">
+          <w:hyperlink w:anchor="_Toc112404551" w:history="1">
             <w:r>
               <w:rPr>
                 <w:rStyle w:val="Hyperlink"/>
@@ -1414,7 +1430,7 @@
                 <w:noProof/>
                 <w:webHidden/>
               </w:rPr>
-              <w:instrText xml:space="preserve"> PAGEREF _Toc112100947 \h </w:instrText>
+              <w:instrText xml:space="preserve"> PAGEREF _Toc112404551 \h </w:instrText>
             </w:r>
             <w:r>
               <w:rPr>
@@ -1458,7 +1474,7 @@
               <w:lang w:eastAsia="es-AR"/>
             </w:rPr>
           </w:pPr>
-          <w:hyperlink w:anchor="_Toc112100948" w:history="1">
+          <w:hyperlink w:anchor="_Toc112404552" w:history="1">
             <w:r>
               <w:rPr>
                 <w:rStyle w:val="Hyperlink"/>
@@ -1500,7 +1516,7 @@
                 <w:noProof/>
                 <w:webHidden/>
               </w:rPr>
-              <w:instrText xml:space="preserve"> PAGEREF _Toc112100948 \h </w:instrText>
+              <w:instrText xml:space="preserve"> PAGEREF _Toc112404552 \h </w:instrText>
             </w:r>
             <w:r>
               <w:rPr>
@@ -1544,7 +1560,7 @@
               <w:lang w:eastAsia="es-AR"/>
             </w:rPr>
           </w:pPr>
-          <w:hyperlink w:anchor="_Toc112100949" w:history="1">
+          <w:hyperlink w:anchor="_Toc112404553" w:history="1">
             <w:r>
               <w:rPr>
                 <w:rStyle w:val="Hyperlink"/>
@@ -1586,7 +1602,7 @@
                 <w:noProof/>
                 <w:webHidden/>
               </w:rPr>
-              <w:instrText xml:space="preserve"> PAGEREF _Toc112100949 \h </w:instrText>
+              <w:instrText xml:space="preserve"> PAGEREF _Toc112404553 \h </w:instrText>
             </w:r>
             <w:r>
               <w:rPr>
@@ -1606,7 +1622,7 @@
                 <w:noProof/>
                 <w:webHidden/>
               </w:rPr>
-              <w:t>6</w:t>
+              <w:t>7</w:t>
             </w:r>
             <w:r>
               <w:rPr>
@@ -1630,7 +1646,7 @@
               <w:lang w:eastAsia="es-AR"/>
             </w:rPr>
           </w:pPr>
-          <w:hyperlink w:anchor="_Toc112100950" w:history="1">
+          <w:hyperlink w:anchor="_Toc112404554" w:history="1">
             <w:r>
               <w:rPr>
                 <w:rStyle w:val="Hyperlink"/>
@@ -1672,7 +1688,7 @@
                 <w:noProof/>
                 <w:webHidden/>
               </w:rPr>
-              <w:instrText xml:space="preserve"> PAGEREF _Toc112100950 \h </w:instrText>
+              <w:instrText xml:space="preserve"> PAGEREF _Toc112404554 \h </w:instrText>
             </w:r>
             <w:r>
               <w:rPr>
@@ -1716,7 +1732,7 @@
               <w:lang w:eastAsia="es-AR"/>
             </w:rPr>
           </w:pPr>
-          <w:hyperlink w:anchor="_Toc112100951" w:history="1">
+          <w:hyperlink w:anchor="_Toc112404555" w:history="1">
             <w:r>
               <w:rPr>
                 <w:rStyle w:val="Hyperlink"/>
@@ -1758,7 +1774,7 @@
                 <w:noProof/>
                 <w:webHidden/>
               </w:rPr>
-              <w:instrText xml:space="preserve"> PAGEREF _Toc112100951 \h </w:instrText>
+              <w:instrText xml:space="preserve"> PAGEREF _Toc112404555 \h </w:instrText>
             </w:r>
             <w:r>
               <w:rPr>
@@ -1802,7 +1818,7 @@
               <w:lang w:eastAsia="es-AR"/>
             </w:rPr>
           </w:pPr>
-          <w:hyperlink w:anchor="_Toc112100952" w:history="1">
+          <w:hyperlink w:anchor="_Toc112404556" w:history="1">
             <w:r>
               <w:rPr>
                 <w:rStyle w:val="Hyperlink"/>
@@ -1844,7 +1860,7 @@
                 <w:noProof/>
                 <w:webHidden/>
               </w:rPr>
-              <w:instrText xml:space="preserve"> PAGEREF _Toc112100952 \h </w:instrText>
+              <w:instrText xml:space="preserve"> PAGEREF _Toc112404556 \h </w:instrText>
             </w:r>
             <w:r>
               <w:rPr>
@@ -1888,7 +1904,7 @@
               <w:lang w:eastAsia="es-AR"/>
             </w:rPr>
           </w:pPr>
-          <w:hyperlink w:anchor="_Toc112100953" w:history="1">
+          <w:hyperlink w:anchor="_Toc112404557" w:history="1">
             <w:r>
               <w:rPr>
                 <w:rStyle w:val="Hyperlink"/>
@@ -1930,7 +1946,7 @@
                 <w:noProof/>
                 <w:webHidden/>
               </w:rPr>
-              <w:instrText xml:space="preserve"> PAGEREF _Toc112100953 \h </w:instrText>
+              <w:instrText xml:space="preserve"> PAGEREF _Toc112404557 \h </w:instrText>
             </w:r>
             <w:r>
               <w:rPr>
@@ -1950,7 +1966,7 @@
                 <w:noProof/>
                 <w:webHidden/>
               </w:rPr>
-              <w:t>7</w:t>
+              <w:t>8</w:t>
             </w:r>
             <w:r>
               <w:rPr>
@@ -1974,7 +1990,7 @@
               <w:lang w:eastAsia="es-AR"/>
             </w:rPr>
           </w:pPr>
-          <w:hyperlink w:anchor="_Toc112100954" w:history="1">
+          <w:hyperlink w:anchor="_Toc112404558" w:history="1">
             <w:r>
               <w:rPr>
                 <w:rStyle w:val="Hyperlink"/>
@@ -2016,7 +2032,7 @@
                 <w:noProof/>
                 <w:webHidden/>
               </w:rPr>
-              <w:instrText xml:space="preserve"> PAGEREF _Toc112100954 \h </w:instrText>
+              <w:instrText xml:space="preserve"> PAGEREF _Toc112404558 \h </w:instrText>
             </w:r>
             <w:r>
               <w:rPr>
@@ -2060,7 +2076,7 @@
               <w:lang w:eastAsia="es-AR"/>
             </w:rPr>
           </w:pPr>
-          <w:hyperlink w:anchor="_Toc112100955" w:history="1">
+          <w:hyperlink w:anchor="_Toc112404559" w:history="1">
             <w:r>
               <w:rPr>
                 <w:rStyle w:val="Hyperlink"/>
@@ -2102,7 +2118,7 @@
                 <w:noProof/>
                 <w:webHidden/>
               </w:rPr>
-              <w:instrText xml:space="preserve"> PAGEREF _Toc112100955 \h </w:instrText>
+              <w:instrText xml:space="preserve"> PAGEREF _Toc112404559 \h </w:instrText>
             </w:r>
             <w:r>
               <w:rPr>
@@ -2122,7 +2138,7 @@
                 <w:noProof/>
                 <w:webHidden/>
               </w:rPr>
-              <w:t>8</w:t>
+              <w:t>9</w:t>
             </w:r>
             <w:r>
               <w:rPr>
@@ -2146,7 +2162,7 @@
               <w:lang w:eastAsia="es-AR"/>
             </w:rPr>
           </w:pPr>
-          <w:hyperlink w:anchor="_Toc112100956" w:history="1">
+          <w:hyperlink w:anchor="_Toc112404560" w:history="1">
             <w:r>
               <w:rPr>
                 <w:rStyle w:val="Hyperlink"/>
@@ -2188,7 +2204,7 @@
                 <w:noProof/>
                 <w:webHidden/>
               </w:rPr>
-              <w:instrText xml:space="preserve"> PAGEREF _Toc112100956 \h </w:instrText>
+              <w:instrText xml:space="preserve"> PAGEREF _Toc112404560 \h </w:instrText>
             </w:r>
             <w:r>
               <w:rPr>
@@ -2208,7 +2224,7 @@
                 <w:noProof/>
                 <w:webHidden/>
               </w:rPr>
-              <w:t>8</w:t>
+              <w:t>9</w:t>
             </w:r>
             <w:r>
               <w:rPr>
@@ -2232,7 +2248,7 @@
               <w:lang w:eastAsia="es-AR"/>
             </w:rPr>
           </w:pPr>
-          <w:hyperlink w:anchor="_Toc112100957" w:history="1">
+          <w:hyperlink w:anchor="_Toc112404561" w:history="1">
             <w:r>
               <w:rPr>
                 <w:rStyle w:val="Hyperlink"/>
@@ -2274,7 +2290,7 @@
                 <w:noProof/>
                 <w:webHidden/>
               </w:rPr>
-              <w:instrText xml:space="preserve"> PAGEREF _Toc112100957 \h </w:instrText>
+              <w:instrText xml:space="preserve"> PAGEREF _Toc112404561 \h </w:instrText>
             </w:r>
             <w:r>
               <w:rPr>
@@ -2318,7 +2334,7 @@
               <w:lang w:eastAsia="es-AR"/>
             </w:rPr>
           </w:pPr>
-          <w:hyperlink w:anchor="_Toc112100958" w:history="1">
+          <w:hyperlink w:anchor="_Toc112404562" w:history="1">
             <w:r>
               <w:rPr>
                 <w:rStyle w:val="Hyperlink"/>
@@ -2360,7 +2376,7 @@
                 <w:noProof/>
                 <w:webHidden/>
               </w:rPr>
-              <w:instrText xml:space="preserve"> PAGEREF _Toc112100958 \h </w:instrText>
+              <w:instrText xml:space="preserve"> PAGEREF _Toc112404562 \h </w:instrText>
             </w:r>
             <w:r>
               <w:rPr>
@@ -2404,7 +2420,7 @@
               <w:lang w:eastAsia="es-AR"/>
             </w:rPr>
           </w:pPr>
-          <w:hyperlink w:anchor="_Toc112100959" w:history="1">
+          <w:hyperlink w:anchor="_Toc112404563" w:history="1">
             <w:r>
               <w:rPr>
                 <w:rStyle w:val="Hyperlink"/>
@@ -2446,7 +2462,7 @@
                 <w:noProof/>
                 <w:webHidden/>
               </w:rPr>
-              <w:instrText xml:space="preserve"> PAGEREF _Toc112100959 \h </w:instrText>
+              <w:instrText xml:space="preserve"> PAGEREF _Toc112404563 \h </w:instrText>
             </w:r>
             <w:r>
               <w:rPr>
@@ -2490,7 +2506,7 @@
               <w:lang w:eastAsia="es-AR"/>
             </w:rPr>
           </w:pPr>
-          <w:hyperlink w:anchor="_Toc112100960" w:history="1">
+          <w:hyperlink w:anchor="_Toc112404564" w:history="1">
             <w:r>
               <w:rPr>
                 <w:rStyle w:val="Hyperlink"/>
@@ -2532,7 +2548,7 @@
                 <w:noProof/>
                 <w:webHidden/>
               </w:rPr>
-              <w:instrText xml:space="preserve"> PAGEREF _Toc112100960 \h </w:instrText>
+              <w:instrText xml:space="preserve"> PAGEREF _Toc112404564 \h </w:instrText>
             </w:r>
             <w:r>
               <w:rPr>
@@ -2576,7 +2592,7 @@
               <w:lang w:eastAsia="es-AR"/>
             </w:rPr>
           </w:pPr>
-          <w:hyperlink w:anchor="_Toc112100961" w:history="1">
+          <w:hyperlink w:anchor="_Toc112404565" w:history="1">
             <w:r>
               <w:rPr>
                 <w:rStyle w:val="Hyperlink"/>
@@ -2618,7 +2634,7 @@
                 <w:noProof/>
                 <w:webHidden/>
               </w:rPr>
-              <w:instrText xml:space="preserve"> PAGEREF _Toc112100961 \h </w:instrText>
+              <w:instrText xml:space="preserve"> PAGEREF _Toc112404565 \h </w:instrText>
             </w:r>
             <w:r>
               <w:rPr>
@@ -2662,7 +2678,7 @@
               <w:lang w:eastAsia="es-AR"/>
             </w:rPr>
           </w:pPr>
-          <w:hyperlink w:anchor="_Toc112100962" w:history="1">
+          <w:hyperlink w:anchor="_Toc112404566" w:history="1">
             <w:r>
               <w:rPr>
                 <w:rStyle w:val="Hyperlink"/>
@@ -2704,7 +2720,7 @@
                 <w:noProof/>
                 <w:webHidden/>
               </w:rPr>
-              <w:instrText xml:space="preserve"> PAGEREF _Toc112100962 \h </w:instrText>
+              <w:instrText xml:space="preserve"> PAGEREF _Toc112404566 \h </w:instrText>
             </w:r>
             <w:r>
               <w:rPr>
@@ -2748,7 +2764,7 @@
               <w:lang w:eastAsia="es-AR"/>
             </w:rPr>
           </w:pPr>
-          <w:hyperlink w:anchor="_Toc112100963" w:history="1">
+          <w:hyperlink w:anchor="_Toc112404567" w:history="1">
             <w:r>
               <w:rPr>
                 <w:rStyle w:val="Hyperlink"/>
@@ -2790,7 +2806,7 @@
                 <w:noProof/>
                 <w:webHidden/>
               </w:rPr>
-              <w:instrText xml:space="preserve"> PAGEREF _Toc112100963 \h </w:instrText>
+              <w:instrText xml:space="preserve"> PAGEREF _Toc112404567 \h </w:instrText>
             </w:r>
             <w:r>
               <w:rPr>
@@ -2834,7 +2850,7 @@
               <w:lang w:eastAsia="es-AR"/>
             </w:rPr>
           </w:pPr>
-          <w:hyperlink w:anchor="_Toc112100964" w:history="1">
+          <w:hyperlink w:anchor="_Toc112404568" w:history="1">
             <w:r>
               <w:rPr>
                 <w:rStyle w:val="Hyperlink"/>
@@ -2876,7 +2892,7 @@
                 <w:noProof/>
                 <w:webHidden/>
               </w:rPr>
-              <w:instrText xml:space="preserve"> PAGEREF _Toc112100964 \h </w:instrText>
+              <w:instrText xml:space="preserve"> PAGEREF _Toc112404568 \h </w:instrText>
             </w:r>
             <w:r>
               <w:rPr>
@@ -2920,7 +2936,7 @@
               <w:lang w:eastAsia="es-AR"/>
             </w:rPr>
           </w:pPr>
-          <w:hyperlink w:anchor="_Toc112100965" w:history="1">
+          <w:hyperlink w:anchor="_Toc112404569" w:history="1">
             <w:r>
               <w:rPr>
                 <w:rStyle w:val="Hyperlink"/>
@@ -2962,7 +2978,7 @@
                 <w:noProof/>
                 <w:webHidden/>
               </w:rPr>
-              <w:instrText xml:space="preserve"> PAGEREF _Toc112100965 \h </w:instrText>
+              <w:instrText xml:space="preserve"> PAGEREF _Toc112404569 \h </w:instrText>
             </w:r>
             <w:r>
               <w:rPr>
@@ -3006,7 +3022,7 @@
               <w:lang w:eastAsia="es-AR"/>
             </w:rPr>
           </w:pPr>
-          <w:hyperlink w:anchor="_Toc112100966" w:history="1">
+          <w:hyperlink w:anchor="_Toc112404570" w:history="1">
             <w:r>
               <w:rPr>
                 <w:rStyle w:val="Hyperlink"/>
@@ -3048,7 +3064,7 @@
                 <w:noProof/>
                 <w:webHidden/>
               </w:rPr>
-              <w:instrText xml:space="preserve"> PAGEREF _Toc112100966 \h </w:instrText>
+              <w:instrText xml:space="preserve"> PAGEREF _Toc112404570 \h </w:instrText>
             </w:r>
             <w:r>
               <w:rPr>
@@ -3092,7 +3108,7 @@
               <w:lang w:eastAsia="es-AR"/>
             </w:rPr>
           </w:pPr>
-          <w:hyperlink w:anchor="_Toc112100967" w:history="1">
+          <w:hyperlink w:anchor="_Toc112404571" w:history="1">
             <w:r>
               <w:rPr>
                 <w:rStyle w:val="Hyperlink"/>
@@ -3134,7 +3150,7 @@
                 <w:noProof/>
                 <w:webHidden/>
               </w:rPr>
-              <w:instrText xml:space="preserve"> PAGEREF _Toc112100967 \h </w:instrText>
+              <w:instrText xml:space="preserve"> PAGEREF _Toc112404571 \h </w:instrText>
             </w:r>
             <w:r>
               <w:rPr>
@@ -3178,7 +3194,7 @@
               <w:lang w:eastAsia="es-AR"/>
             </w:rPr>
           </w:pPr>
-          <w:hyperlink w:anchor="_Toc112100968" w:history="1">
+          <w:hyperlink w:anchor="_Toc112404572" w:history="1">
             <w:r>
               <w:rPr>
                 <w:rStyle w:val="Hyperlink"/>
@@ -3220,7 +3236,7 @@
                 <w:noProof/>
                 <w:webHidden/>
               </w:rPr>
-              <w:instrText xml:space="preserve"> PAGEREF _Toc112100968 \h </w:instrText>
+              <w:instrText xml:space="preserve"> PAGEREF _Toc112404572 \h </w:instrText>
             </w:r>
             <w:r>
               <w:rPr>
@@ -3264,7 +3280,7 @@
               <w:lang w:eastAsia="es-AR"/>
             </w:rPr>
           </w:pPr>
-          <w:hyperlink w:anchor="_Toc112100969" w:history="1">
+          <w:hyperlink w:anchor="_Toc112404573" w:history="1">
             <w:r>
               <w:rPr>
                 <w:rStyle w:val="Hyperlink"/>
@@ -3306,7 +3322,7 @@
                 <w:noProof/>
                 <w:webHidden/>
               </w:rPr>
-              <w:instrText xml:space="preserve"> PAGEREF _Toc112100969 \h </w:instrText>
+              <w:instrText xml:space="preserve"> PAGEREF _Toc112404573 \h </w:instrText>
             </w:r>
             <w:r>
               <w:rPr>
@@ -3350,7 +3366,7 @@
               <w:lang w:eastAsia="es-AR"/>
             </w:rPr>
           </w:pPr>
-          <w:hyperlink w:anchor="_Toc112100970" w:history="1">
+          <w:hyperlink w:anchor="_Toc112404574" w:history="1">
             <w:r>
               <w:rPr>
                 <w:rStyle w:val="Hyperlink"/>
@@ -3392,7 +3408,7 @@
                 <w:noProof/>
                 <w:webHidden/>
               </w:rPr>
-              <w:instrText xml:space="preserve"> PAGEREF _Toc112100970 \h </w:instrText>
+              <w:instrText xml:space="preserve"> PAGEREF _Toc112404574 \h </w:instrText>
             </w:r>
             <w:r>
               <w:rPr>
@@ -3435,7 +3451,7 @@
               <w:lang w:eastAsia="es-AR"/>
             </w:rPr>
           </w:pPr>
-          <w:hyperlink w:anchor="_Toc112100971" w:history="1">
+          <w:hyperlink w:anchor="_Toc112404575" w:history="1">
             <w:r>
               <w:rPr>
                 <w:rStyle w:val="Hyperlink"/>
@@ -3462,7 +3478,7 @@
                 <w:noProof/>
                 <w:webHidden/>
               </w:rPr>
-              <w:instrText xml:space="preserve"> PAGEREF _Toc112100971 \h </w:instrText>
+              <w:instrText xml:space="preserve"> PAGEREF _Toc112404575 \h </w:instrText>
             </w:r>
             <w:r>
               <w:rPr>
@@ -3505,7 +3521,7 @@
               <w:lang w:eastAsia="es-AR"/>
             </w:rPr>
           </w:pPr>
-          <w:hyperlink w:anchor="_Toc112100972" w:history="1">
+          <w:hyperlink w:anchor="_Toc112404576" w:history="1">
             <w:r>
               <w:rPr>
                 <w:rStyle w:val="Hyperlink"/>
@@ -3532,7 +3548,7 @@
                 <w:noProof/>
                 <w:webHidden/>
               </w:rPr>
-              <w:instrText xml:space="preserve"> PAGEREF _Toc112100972 \h </w:instrText>
+              <w:instrText xml:space="preserve"> PAGEREF _Toc112404576 \h </w:instrText>
             </w:r>
             <w:r>
               <w:rPr>
@@ -3602,7 +3618,7 @@
           <w:numId w:val="1"/>
         </w:numPr>
       </w:pPr>
-      <w:bookmarkStart w:id="0" w:name="_Toc112100935"/>
+      <w:bookmarkStart w:id="0" w:name="_Toc112404539"/>
       <w:r>
         <w:lastRenderedPageBreak/>
         <w:t>Descripción</w:t>
@@ -3699,6 +3715,7 @@
       <w:r>
         <w:t xml:space="preserve">, haciendo uso de distintos </w:t>
       </w:r>
+      <w:proofErr w:type="spellStart"/>
       <w:r>
         <w:rPr>
           <w:i/>
@@ -3706,6 +3723,7 @@
         </w:rPr>
         <w:t>datasets</w:t>
       </w:r>
+      <w:proofErr w:type="spellEnd"/>
       <w:r>
         <w:t xml:space="preserve">. </w:t>
       </w:r>
@@ -3722,7 +3740,15 @@
         <w:t xml:space="preserve">C </w:t>
       </w:r>
       <w:r>
-        <w:t xml:space="preserve">con origen en Enero 2017, donde se puede analizar las distintas categorías de este indicador </w:t>
+        <w:t xml:space="preserve">con origen en </w:t>
+      </w:r>
+      <w:proofErr w:type="gramStart"/>
+      <w:r>
+        <w:t>Enero</w:t>
+      </w:r>
+      <w:proofErr w:type="gramEnd"/>
+      <w:r>
+        <w:t xml:space="preserve"> 2017, donde se puede analizar las distintas categorías de este indicador </w:t>
       </w:r>
       <w:r>
         <w:t>con variaciones mensuales</w:t>
@@ -3972,7 +3998,7 @@
           </mc:Choice>
           <mc:Fallback>
             <w:pict>
-              <v:group w14:anchorId="47FC52AF" id="Group 21" o:spid="_x0000_s1026" style="position:absolute;margin-left:-57.3pt;margin-top:63.9pt;width:64.75pt;height:21.45pt;z-index:251673600" coordsize="8223,2724" o:gfxdata="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">
+              <v:group w14:anchorId="47FC52AF" id="Group 21" o:spid="_x0000_s1026" style="position:absolute;margin-left:-57.3pt;margin-top:63.9pt;width:64.75pt;height:21.45pt;z-index:251673600" coordsize="8223,2724" o:gfxdata="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">
                 <v:shapetype id="_x0000_t202" coordsize="21600,21600" o:spt="202" path="m,l,21600r21600,l21600,xe">
                   <v:stroke joinstyle="miter"/>
                   <v:path gradientshapeok="t" o:connecttype="rect"/>
@@ -4158,7 +4184,7 @@
           </mc:Choice>
           <mc:Fallback>
             <w:pict>
-              <v:group w14:anchorId="44A0FE17" id="Group 15" o:spid="_x0000_s1029" style="position:absolute;margin-left:-64.1pt;margin-top:90.4pt;width:77.15pt;height:87.2pt;z-index:251662336" coordsize="9797,11074" o:gfxdata="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">
+              <v:group w14:anchorId="44A0FE17" id="Group 15" o:spid="_x0000_s1029" style="position:absolute;margin-left:-64.1pt;margin-top:90.4pt;width:77.15pt;height:87.2pt;z-index:251662336" coordsize="9797,11074" o:gfxdata="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">
                 <v:shape id="Text Box 2" o:spid="_x0000_s1030" type="#_x0000_t202" style="position:absolute;top:4090;width:7810;height:2730;visibility:visible;mso-wrap-style:square;v-text-anchor:top" o:gfxdata="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" filled="f" stroked="f">
                   <v:textbox>
                     <w:txbxContent>
@@ -4273,7 +4299,7 @@
           <w:numId w:val="1"/>
         </w:numPr>
       </w:pPr>
-      <w:bookmarkStart w:id="5" w:name="_Toc112100936"/>
+      <w:bookmarkStart w:id="5" w:name="_Toc112404540"/>
       <w:r>
         <w:lastRenderedPageBreak/>
         <w:t>Objetivo</w:t>
@@ -4296,7 +4322,7 @@
           <w:numId w:val="1"/>
         </w:numPr>
       </w:pPr>
-      <w:bookmarkStart w:id="6" w:name="_Toc112100937"/>
+      <w:bookmarkStart w:id="6" w:name="_Toc112404541"/>
       <w:r>
         <w:t>Situación problemática</w:t>
       </w:r>
@@ -4351,7 +4377,7 @@
           <w:numId w:val="1"/>
         </w:numPr>
       </w:pPr>
-      <w:bookmarkStart w:id="7" w:name="_Toc112100938"/>
+      <w:bookmarkStart w:id="7" w:name="_Toc112404542"/>
       <w:r>
         <w:t>Tablas declaradas</w:t>
       </w:r>
@@ -4373,7 +4399,7 @@
           <w:numId w:val="1"/>
         </w:numPr>
       </w:pPr>
-      <w:bookmarkStart w:id="8" w:name="_Toc112100939"/>
+      <w:bookmarkStart w:id="8" w:name="_Toc112404543"/>
       <w:r>
         <w:t>Tabla I</w:t>
       </w:r>
@@ -4586,6 +4612,7 @@
                 <w:lang w:eastAsia="es-AR"/>
               </w:rPr>
             </w:pPr>
+            <w:proofErr w:type="spellStart"/>
             <w:r>
               <w:rPr>
                 <w:rFonts w:ascii="Arial" w:eastAsia="Times New Roman" w:hAnsi="Arial" w:cs="Arial"/>
@@ -4598,6 +4625,7 @@
               </w:rPr>
               <w:t>id_ipc</w:t>
             </w:r>
+            <w:proofErr w:type="spellEnd"/>
           </w:p>
         </w:tc>
         <w:tc>
@@ -4721,6 +4749,7 @@
                 <w:lang w:eastAsia="es-AR"/>
               </w:rPr>
             </w:pPr>
+            <w:proofErr w:type="spellStart"/>
             <w:r>
               <w:rPr>
                 <w:rFonts w:ascii="Arial" w:eastAsia="Times New Roman" w:hAnsi="Arial" w:cs="Arial"/>
@@ -4733,6 +4762,7 @@
               </w:rPr>
               <w:t>valor_ipc_intermensual</w:t>
             </w:r>
+            <w:proofErr w:type="spellEnd"/>
           </w:p>
         </w:tc>
         <w:tc>
@@ -4847,6 +4877,7 @@
                 <w:lang w:eastAsia="es-AR"/>
               </w:rPr>
             </w:pPr>
+            <w:proofErr w:type="spellStart"/>
             <w:r>
               <w:rPr>
                 <w:rFonts w:ascii="Arial" w:eastAsia="Times New Roman" w:hAnsi="Arial" w:cs="Arial"/>
@@ -4859,6 +4890,7 @@
               </w:rPr>
               <w:t>valor_ipc_interanual</w:t>
             </w:r>
+            <w:proofErr w:type="spellEnd"/>
           </w:p>
         </w:tc>
         <w:tc>
@@ -4971,6 +5003,7 @@
                 <w:lang w:eastAsia="es-AR"/>
               </w:rPr>
             </w:pPr>
+            <w:proofErr w:type="spellStart"/>
             <w:r>
               <w:rPr>
                 <w:rFonts w:ascii="Arial" w:eastAsia="Times New Roman" w:hAnsi="Arial" w:cs="Arial"/>
@@ -4983,6 +5016,7 @@
               </w:rPr>
               <w:t>id_periodo</w:t>
             </w:r>
+            <w:proofErr w:type="spellEnd"/>
           </w:p>
         </w:tc>
         <w:tc>
@@ -5094,6 +5128,7 @@
                 <w:lang w:eastAsia="es-AR"/>
               </w:rPr>
             </w:pPr>
+            <w:proofErr w:type="spellStart"/>
             <w:r>
               <w:rPr>
                 <w:rFonts w:ascii="Arial" w:eastAsia="Times New Roman" w:hAnsi="Arial" w:cs="Arial"/>
@@ -5106,6 +5141,7 @@
               </w:rPr>
               <w:t>id_region</w:t>
             </w:r>
+            <w:proofErr w:type="spellEnd"/>
           </w:p>
         </w:tc>
         <w:tc>
@@ -5205,7 +5241,7 @@
           <w:numId w:val="1"/>
         </w:numPr>
       </w:pPr>
-      <w:bookmarkStart w:id="9" w:name="_Toc112100940"/>
+      <w:bookmarkStart w:id="9" w:name="_Toc112404544"/>
       <w:r>
         <w:t>PERÍODO</w:t>
       </w:r>
@@ -5385,6 +5421,7 @@
                 <w:lang w:eastAsia="es-AR"/>
               </w:rPr>
             </w:pPr>
+            <w:proofErr w:type="spellStart"/>
             <w:r>
               <w:rPr>
                 <w:rFonts w:ascii="Arial" w:eastAsia="Times New Roman" w:hAnsi="Arial" w:cs="Arial"/>
@@ -5397,6 +5434,7 @@
               </w:rPr>
               <w:t>id_periodo</w:t>
             </w:r>
+            <w:proofErr w:type="spellEnd"/>
           </w:p>
         </w:tc>
         <w:tc>
@@ -5520,6 +5558,7 @@
                 <w:lang w:eastAsia="es-AR"/>
               </w:rPr>
             </w:pPr>
+            <w:proofErr w:type="spellStart"/>
             <w:r>
               <w:rPr>
                 <w:rFonts w:ascii="Arial" w:eastAsia="Times New Roman" w:hAnsi="Arial" w:cs="Arial"/>
@@ -5532,6 +5571,7 @@
               </w:rPr>
               <w:t>id_presidente</w:t>
             </w:r>
+            <w:proofErr w:type="spellEnd"/>
           </w:p>
         </w:tc>
         <w:tc>
@@ -5767,7 +5807,7 @@
           <w:numId w:val="1"/>
         </w:numPr>
       </w:pPr>
-      <w:bookmarkStart w:id="10" w:name="_Toc112100941"/>
+      <w:bookmarkStart w:id="10" w:name="_Toc112404545"/>
       <w:r>
         <w:t>PRESIDENTE</w:t>
       </w:r>
@@ -5961,6 +6001,7 @@
                 <w:lang w:eastAsia="es-AR"/>
               </w:rPr>
             </w:pPr>
+            <w:proofErr w:type="spellStart"/>
             <w:r>
               <w:rPr>
                 <w:rFonts w:ascii="Arial" w:eastAsia="Times New Roman" w:hAnsi="Arial" w:cs="Arial"/>
@@ -5973,6 +6014,7 @@
               </w:rPr>
               <w:t>id_presidente</w:t>
             </w:r>
+            <w:proofErr w:type="spellEnd"/>
           </w:p>
         </w:tc>
         <w:tc>
@@ -6090,6 +6132,7 @@
                 <w:lang w:eastAsia="es-AR"/>
               </w:rPr>
             </w:pPr>
+            <w:proofErr w:type="spellStart"/>
             <w:r>
               <w:rPr>
                 <w:rFonts w:ascii="Arial" w:eastAsia="Times New Roman" w:hAnsi="Arial" w:cs="Arial"/>
@@ -6102,6 +6145,7 @@
               </w:rPr>
               <w:t>nombre_completo</w:t>
             </w:r>
+            <w:proofErr w:type="spellEnd"/>
           </w:p>
         </w:tc>
         <w:tc>
@@ -6220,6 +6264,7 @@
                 <w:lang w:eastAsia="es-AR"/>
               </w:rPr>
             </w:pPr>
+            <w:proofErr w:type="spellStart"/>
             <w:r>
               <w:rPr>
                 <w:rFonts w:ascii="Arial" w:eastAsia="Times New Roman" w:hAnsi="Arial" w:cs="Arial"/>
@@ -6232,6 +6277,7 @@
               </w:rPr>
               <w:t>mandato_inicio</w:t>
             </w:r>
+            <w:proofErr w:type="spellEnd"/>
           </w:p>
         </w:tc>
         <w:tc>
@@ -6349,6 +6395,7 @@
                 <w:lang w:eastAsia="es-AR"/>
               </w:rPr>
             </w:pPr>
+            <w:proofErr w:type="spellStart"/>
             <w:r>
               <w:rPr>
                 <w:rFonts w:ascii="Arial" w:eastAsia="Times New Roman" w:hAnsi="Arial" w:cs="Arial"/>
@@ -6361,6 +6408,7 @@
               </w:rPr>
               <w:t>mandato_fin</w:t>
             </w:r>
+            <w:proofErr w:type="spellEnd"/>
           </w:p>
         </w:tc>
         <w:tc>
@@ -6463,7 +6511,7 @@
           <w:numId w:val="1"/>
         </w:numPr>
       </w:pPr>
-      <w:bookmarkStart w:id="11" w:name="_Toc112100942"/>
+      <w:bookmarkStart w:id="11" w:name="_Toc112404546"/>
       <w:r>
         <w:lastRenderedPageBreak/>
         <w:t>REGIÓN</w:t>
@@ -6660,6 +6708,7 @@
                 <w:lang w:eastAsia="es-AR"/>
               </w:rPr>
             </w:pPr>
+            <w:proofErr w:type="spellStart"/>
             <w:r>
               <w:rPr>
                 <w:rFonts w:ascii="Arial" w:eastAsia="Times New Roman" w:hAnsi="Arial" w:cs="Arial"/>
@@ -6672,6 +6721,7 @@
               </w:rPr>
               <w:t>id_region</w:t>
             </w:r>
+            <w:proofErr w:type="spellEnd"/>
           </w:p>
         </w:tc>
         <w:tc>
@@ -6881,6 +6931,7 @@
                 <w:lang w:eastAsia="es-AR"/>
               </w:rPr>
             </w:pPr>
+            <w:proofErr w:type="gramStart"/>
             <w:r>
               <w:rPr>
                 <w:rFonts w:ascii="Arial" w:eastAsia="Times New Roman" w:hAnsi="Arial" w:cs="Arial"/>
@@ -6901,6 +6952,7 @@
               </w:rPr>
               <w:t>(</w:t>
             </w:r>
+            <w:proofErr w:type="gramEnd"/>
             <w:r>
               <w:rPr>
                 <w:rFonts w:ascii="Arial" w:eastAsia="Times New Roman" w:hAnsi="Arial" w:cs="Arial"/>
@@ -6964,7 +7016,7 @@
           <w:numId w:val="1"/>
         </w:numPr>
       </w:pPr>
-      <w:bookmarkStart w:id="12" w:name="_Toc112100943"/>
+      <w:bookmarkStart w:id="12" w:name="_Toc112404547"/>
       <w:r>
         <w:t>DIVISI</w:t>
       </w:r>
@@ -7158,6 +7210,7 @@
                 <w:lang w:eastAsia="es-AR"/>
               </w:rPr>
             </w:pPr>
+            <w:proofErr w:type="spellStart"/>
             <w:r>
               <w:rPr>
                 <w:rFonts w:ascii="Arial" w:eastAsia="Times New Roman" w:hAnsi="Arial" w:cs="Arial"/>
@@ -7170,6 +7223,7 @@
               </w:rPr>
               <w:t>id_division</w:t>
             </w:r>
+            <w:proofErr w:type="spellEnd"/>
           </w:p>
         </w:tc>
         <w:tc>
@@ -7321,6 +7375,7 @@
                 <w:lang w:eastAsia="es-AR"/>
               </w:rPr>
             </w:pPr>
+            <w:proofErr w:type="spellStart"/>
             <w:r>
               <w:rPr>
                 <w:rFonts w:ascii="Arial" w:eastAsia="Times New Roman" w:hAnsi="Arial" w:cs="Arial"/>
@@ -7333,6 +7388,7 @@
               </w:rPr>
               <w:t>division</w:t>
             </w:r>
+            <w:proofErr w:type="spellEnd"/>
           </w:p>
         </w:tc>
         <w:tc>
@@ -7463,7 +7519,7 @@
           <w:numId w:val="1"/>
         </w:numPr>
       </w:pPr>
-      <w:bookmarkStart w:id="13" w:name="_Toc112100944"/>
+      <w:bookmarkStart w:id="13" w:name="_Toc112404548"/>
       <w:r>
         <w:t>APERTURA</w:t>
       </w:r>
@@ -7651,6 +7707,7 @@
                 <w:lang w:eastAsia="es-AR"/>
               </w:rPr>
             </w:pPr>
+            <w:proofErr w:type="spellStart"/>
             <w:r>
               <w:rPr>
                 <w:rFonts w:ascii="Arial" w:eastAsia="Times New Roman" w:hAnsi="Arial" w:cs="Arial"/>
@@ -7663,6 +7720,7 @@
               </w:rPr>
               <w:t>id_apertura</w:t>
             </w:r>
+            <w:proofErr w:type="spellEnd"/>
           </w:p>
         </w:tc>
         <w:tc>
@@ -7962,6 +8020,7 @@
                 <w:lang w:eastAsia="es-AR"/>
               </w:rPr>
             </w:pPr>
+            <w:proofErr w:type="spellStart"/>
             <w:r>
               <w:rPr>
                 <w:rFonts w:ascii="Arial" w:eastAsia="Times New Roman" w:hAnsi="Arial" w:cs="Arial"/>
@@ -7974,6 +8033,7 @@
               </w:rPr>
               <w:t>id_division</w:t>
             </w:r>
+            <w:proofErr w:type="spellEnd"/>
           </w:p>
         </w:tc>
         <w:tc>
@@ -8074,7 +8134,7 @@
           <w:numId w:val="1"/>
         </w:numPr>
       </w:pPr>
-      <w:bookmarkStart w:id="14" w:name="_Toc112100945"/>
+      <w:bookmarkStart w:id="14" w:name="_Toc112404549"/>
       <w:r>
         <w:t>IPC_DIVISIONES</w:t>
       </w:r>
@@ -8256,6 +8316,7 @@
                 <w:lang w:eastAsia="es-AR"/>
               </w:rPr>
             </w:pPr>
+            <w:proofErr w:type="spellStart"/>
             <w:r>
               <w:rPr>
                 <w:rFonts w:ascii="Arial" w:eastAsia="Times New Roman" w:hAnsi="Arial" w:cs="Arial"/>
@@ -8268,6 +8329,7 @@
               </w:rPr>
               <w:t>id_valor_ipc_division</w:t>
             </w:r>
+            <w:proofErr w:type="spellEnd"/>
           </w:p>
         </w:tc>
         <w:tc>
@@ -8410,6 +8472,7 @@
                 <w:lang w:eastAsia="es-AR"/>
               </w:rPr>
             </w:pPr>
+            <w:proofErr w:type="spellStart"/>
             <w:r>
               <w:rPr>
                 <w:rFonts w:ascii="Arial" w:eastAsia="Times New Roman" w:hAnsi="Arial" w:cs="Arial"/>
@@ -8422,6 +8485,7 @@
               </w:rPr>
               <w:t>valor_ipc_division</w:t>
             </w:r>
+            <w:proofErr w:type="spellEnd"/>
           </w:p>
         </w:tc>
         <w:tc>
@@ -8537,6 +8601,7 @@
                 <w:lang w:eastAsia="es-AR"/>
               </w:rPr>
             </w:pPr>
+            <w:proofErr w:type="spellStart"/>
             <w:r>
               <w:rPr>
                 <w:rFonts w:ascii="Arial" w:eastAsia="Times New Roman" w:hAnsi="Arial" w:cs="Arial"/>
@@ -8549,6 +8614,7 @@
               </w:rPr>
               <w:t>id_division</w:t>
             </w:r>
+            <w:proofErr w:type="spellEnd"/>
           </w:p>
         </w:tc>
         <w:tc>
@@ -8663,6 +8729,7 @@
                 <w:lang w:eastAsia="es-AR"/>
               </w:rPr>
             </w:pPr>
+            <w:proofErr w:type="spellStart"/>
             <w:r>
               <w:rPr>
                 <w:rFonts w:ascii="Arial" w:eastAsia="Times New Roman" w:hAnsi="Arial" w:cs="Arial"/>
@@ -8675,6 +8742,7 @@
               </w:rPr>
               <w:t>id_periodo</w:t>
             </w:r>
+            <w:proofErr w:type="spellEnd"/>
           </w:p>
         </w:tc>
         <w:tc>
@@ -8790,6 +8858,7 @@
                 <w:lang w:eastAsia="es-AR"/>
               </w:rPr>
             </w:pPr>
+            <w:proofErr w:type="spellStart"/>
             <w:r>
               <w:rPr>
                 <w:rFonts w:ascii="Arial" w:eastAsia="Times New Roman" w:hAnsi="Arial" w:cs="Arial"/>
@@ -8802,6 +8871,7 @@
               </w:rPr>
               <w:t>id_region</w:t>
             </w:r>
+            <w:proofErr w:type="spellEnd"/>
           </w:p>
         </w:tc>
         <w:tc>
@@ -8902,7 +8972,7 @@
           <w:numId w:val="1"/>
         </w:numPr>
       </w:pPr>
-      <w:bookmarkStart w:id="15" w:name="_Toc112100946"/>
+      <w:bookmarkStart w:id="15" w:name="_Toc112404550"/>
       <w:r>
         <w:t>IPC_APERTURAS</w:t>
       </w:r>
@@ -9084,6 +9154,7 @@
                 <w:lang w:eastAsia="es-AR"/>
               </w:rPr>
             </w:pPr>
+            <w:proofErr w:type="spellStart"/>
             <w:r>
               <w:rPr>
                 <w:rFonts w:ascii="Arial" w:eastAsia="Times New Roman" w:hAnsi="Arial" w:cs="Arial"/>
@@ -9096,6 +9167,7 @@
               </w:rPr>
               <w:t>id_valor_ipc_apertura</w:t>
             </w:r>
+            <w:proofErr w:type="spellEnd"/>
           </w:p>
         </w:tc>
         <w:tc>
@@ -9238,6 +9310,7 @@
                 <w:lang w:eastAsia="es-AR"/>
               </w:rPr>
             </w:pPr>
+            <w:proofErr w:type="spellStart"/>
             <w:r>
               <w:rPr>
                 <w:rFonts w:ascii="Arial" w:eastAsia="Times New Roman" w:hAnsi="Arial" w:cs="Arial"/>
@@ -9250,6 +9323,7 @@
               </w:rPr>
               <w:t>valor_ipc_apertura</w:t>
             </w:r>
+            <w:proofErr w:type="spellEnd"/>
           </w:p>
         </w:tc>
         <w:tc>
@@ -9365,6 +9439,7 @@
                 <w:lang w:eastAsia="es-AR"/>
               </w:rPr>
             </w:pPr>
+            <w:proofErr w:type="spellStart"/>
             <w:r>
               <w:rPr>
                 <w:rFonts w:ascii="Arial" w:eastAsia="Times New Roman" w:hAnsi="Arial" w:cs="Arial"/>
@@ -9377,6 +9452,7 @@
               </w:rPr>
               <w:t>id_apertura</w:t>
             </w:r>
+            <w:proofErr w:type="spellEnd"/>
           </w:p>
         </w:tc>
         <w:tc>
@@ -9491,6 +9567,7 @@
                 <w:lang w:eastAsia="es-AR"/>
               </w:rPr>
             </w:pPr>
+            <w:proofErr w:type="spellStart"/>
             <w:r>
               <w:rPr>
                 <w:rFonts w:ascii="Arial" w:eastAsia="Times New Roman" w:hAnsi="Arial" w:cs="Arial"/>
@@ -9503,6 +9580,7 @@
               </w:rPr>
               <w:t>id_periodo</w:t>
             </w:r>
+            <w:proofErr w:type="spellEnd"/>
           </w:p>
         </w:tc>
         <w:tc>
@@ -9618,6 +9696,7 @@
                 <w:lang w:eastAsia="es-AR"/>
               </w:rPr>
             </w:pPr>
+            <w:proofErr w:type="spellStart"/>
             <w:r>
               <w:rPr>
                 <w:rFonts w:ascii="Arial" w:eastAsia="Times New Roman" w:hAnsi="Arial" w:cs="Arial"/>
@@ -9630,6 +9709,7 @@
               </w:rPr>
               <w:t>id_region</w:t>
             </w:r>
+            <w:proofErr w:type="spellEnd"/>
           </w:p>
         </w:tc>
         <w:tc>
@@ -9730,7 +9810,7 @@
           <w:numId w:val="1"/>
         </w:numPr>
       </w:pPr>
-      <w:bookmarkStart w:id="16" w:name="_Toc112100947"/>
+      <w:bookmarkStart w:id="16" w:name="_Toc112404551"/>
       <w:r>
         <w:lastRenderedPageBreak/>
         <w:t>Diagrama de Entidad</w:t>
@@ -9812,7 +9892,7 @@
           <w:numId w:val="1"/>
         </w:numPr>
       </w:pPr>
-      <w:bookmarkStart w:id="17" w:name="_Toc112100948"/>
+      <w:bookmarkStart w:id="17" w:name="_Toc112404552"/>
       <w:r>
         <w:t>Carga de datos</w:t>
       </w:r>
@@ -9828,8 +9908,16 @@
       <w:r>
         <w:t xml:space="preserve">specíficamente su utilizó el reporte de </w:t>
       </w:r>
-      <w:r>
-        <w:t>Junio 2022</w:t>
+      <w:proofErr w:type="gramStart"/>
+      <w:r>
+        <w:t>A</w:t>
+      </w:r>
+      <w:r>
+        <w:t>gosto</w:t>
+      </w:r>
+      <w:proofErr w:type="gramEnd"/>
+      <w:r>
+        <w:t xml:space="preserve"> 2022</w:t>
       </w:r>
       <w:r>
         <w:rPr>
@@ -9850,7 +9938,15 @@
         <w:t>información</w:t>
       </w:r>
       <w:r>
-        <w:t>, se generaron archivos .csv para facilitar la carga de dato</w:t>
+        <w:t>, se generaron archivos .</w:t>
+      </w:r>
+      <w:proofErr w:type="spellStart"/>
+      <w:r>
+        <w:t>csv</w:t>
+      </w:r>
+      <w:proofErr w:type="spellEnd"/>
+      <w:r>
+        <w:t xml:space="preserve"> para facilitar la carga de dato</w:t>
       </w:r>
       <w:r>
         <w:t xml:space="preserve">s a la </w:t>
@@ -9859,10 +9955,29 @@
         <w:t>DB</w:t>
       </w:r>
       <w:r>
-        <w:t>. Se cuenta con un archivo .csv por tabla declarada en la base de datos.</w:t>
-      </w:r>
-      <w:r>
-        <w:t xml:space="preserve"> Ver Anexo A para un paso a paso detallado del procedimiento realizado para la carga de datos en la DB.</w:t>
+        <w:t>. Se cuenta con un archivo .</w:t>
+      </w:r>
+      <w:proofErr w:type="spellStart"/>
+      <w:r>
+        <w:t>csv</w:t>
+      </w:r>
+      <w:proofErr w:type="spellEnd"/>
+      <w:r>
+        <w:t xml:space="preserve"> por tabla declarada en la base de datos.</w:t>
+      </w:r>
+      <w:r>
+        <w:t xml:space="preserve"> Ver </w:t>
+      </w:r>
+      <w:hyperlink w:anchor="_ANEXO_A" w:history="1">
+        <w:r>
+          <w:rPr>
+            <w:rStyle w:val="Hyperlink"/>
+          </w:rPr>
+          <w:t>Anexo A</w:t>
+        </w:r>
+      </w:hyperlink>
+      <w:r>
+        <w:t xml:space="preserve"> para un paso a paso detallado del procedimiento realizado para la carga de datos en la DB.</w:t>
       </w:r>
     </w:p>
     <w:p>
@@ -9877,6 +9992,89 @@
       </w:r>
       <w:r>
         <w:t xml:space="preserve"> que los archivos .xls que se ofrecen en estos informes deben ser editados a mano para hacerlos corresponder con las tablas declaradas en esta base de datos.</w:t>
+      </w:r>
+      <w:r>
+        <w:t xml:space="preserve"> Solo hay datos correspondientes a la región del Gran Buenos Aires (GBA) y </w:t>
+      </w:r>
+      <w:r>
+        <w:t xml:space="preserve">a </w:t>
+      </w:r>
+      <w:r>
+        <w:t>nivel</w:t>
+      </w:r>
+      <w:r>
+        <w:t xml:space="preserve"> </w:t>
+      </w:r>
+      <w:r>
+        <w:t>nacion</w:t>
+      </w:r>
+      <w:r>
+        <w:t>a</w:t>
+      </w:r>
+      <w:r>
+        <w:t>l (promedio de todas las regiones).</w:t>
+      </w:r>
+      <w:r>
+        <w:t xml:space="preserve"> Además</w:t>
+      </w:r>
+      <w:r>
+        <w:t>,</w:t>
+      </w:r>
+      <w:r>
+        <w:t xml:space="preserve"> se omitieron las siguientes divisiones y todas sus aperturas derivadas, con el mismo objetivo de reducir el volumen de datos:</w:t>
+      </w:r>
+    </w:p>
+    <w:p>
+      <w:pPr>
+        <w:pStyle w:val="ListParagraph"/>
+        <w:numPr>
+          <w:ilvl w:val="0"/>
+          <w:numId w:val="10"/>
+        </w:numPr>
+        <w:jc w:val="both"/>
+      </w:pPr>
+      <w:r>
+        <w:t>Equipamiento y mantenimiento del hogar</w:t>
+      </w:r>
+    </w:p>
+    <w:p>
+      <w:pPr>
+        <w:pStyle w:val="ListParagraph"/>
+        <w:numPr>
+          <w:ilvl w:val="0"/>
+          <w:numId w:val="10"/>
+        </w:numPr>
+        <w:jc w:val="both"/>
+      </w:pPr>
+      <w:r>
+        <w:t>Recreación y cultura</w:t>
+      </w:r>
+    </w:p>
+    <w:p>
+      <w:pPr>
+        <w:pStyle w:val="ListParagraph"/>
+        <w:numPr>
+          <w:ilvl w:val="0"/>
+          <w:numId w:val="10"/>
+        </w:numPr>
+        <w:jc w:val="both"/>
+      </w:pPr>
+      <w:r>
+        <w:lastRenderedPageBreak/>
+        <w:t>Restaurantes y hoteles</w:t>
+      </w:r>
+    </w:p>
+    <w:p>
+      <w:pPr>
+        <w:pStyle w:val="ListParagraph"/>
+        <w:numPr>
+          <w:ilvl w:val="0"/>
+          <w:numId w:val="10"/>
+        </w:numPr>
+        <w:jc w:val="both"/>
+      </w:pPr>
+      <w:r>
+        <w:t>Bienes y servicios varios</w:t>
       </w:r>
     </w:p>
     <w:p>
@@ -9887,16 +10085,16 @@
           <w:numId w:val="1"/>
         </w:numPr>
       </w:pPr>
-      <w:bookmarkStart w:id="18" w:name="_Ref112099631"/>
-      <w:bookmarkStart w:id="19" w:name="_Ref112099665"/>
-      <w:bookmarkStart w:id="20" w:name="_Vistas"/>
-      <w:bookmarkStart w:id="21" w:name="_Toc112100949"/>
+      <w:bookmarkStart w:id="18" w:name="_Vistas"/>
+      <w:bookmarkStart w:id="19" w:name="_Ref112099631"/>
+      <w:bookmarkStart w:id="20" w:name="_Ref112099665"/>
+      <w:bookmarkStart w:id="21" w:name="_Toc112404553"/>
+      <w:bookmarkEnd w:id="18"/>
+      <w:r>
+        <w:t>Vistas</w:t>
+      </w:r>
+      <w:bookmarkEnd w:id="19"/>
       <w:bookmarkEnd w:id="20"/>
-      <w:r>
-        <w:t>Vistas</w:t>
-      </w:r>
-      <w:bookmarkEnd w:id="18"/>
-      <w:bookmarkEnd w:id="19"/>
       <w:bookmarkEnd w:id="21"/>
     </w:p>
     <w:p>
@@ -9921,9 +10119,8 @@
           <w:numId w:val="1"/>
         </w:numPr>
       </w:pPr>
-      <w:bookmarkStart w:id="22" w:name="_Toc112100950"/>
-      <w:r>
-        <w:lastRenderedPageBreak/>
+      <w:bookmarkStart w:id="22" w:name="_Toc112404554"/>
+      <w:r>
         <w:t>ipc_nacional_2022_divisiones</w:t>
       </w:r>
       <w:bookmarkEnd w:id="22"/>
@@ -9945,7 +10142,15 @@
         <w:t>el índice de precios al consumidor de cada una de las divisiones</w:t>
       </w:r>
       <w:r>
-        <w:t xml:space="preserve"> desde Enero del 2022 a nivel nacional.</w:t>
+        <w:t xml:space="preserve"> desde </w:t>
+      </w:r>
+      <w:proofErr w:type="gramStart"/>
+      <w:r>
+        <w:t>Enero</w:t>
+      </w:r>
+      <w:proofErr w:type="gramEnd"/>
+      <w:r>
+        <w:t xml:space="preserve"> del 2022 a nivel nacional.</w:t>
       </w:r>
       <w:r>
         <w:t xml:space="preserve"> Existen un total de 5 registros por cada división, en lo que respecta al año 2022.</w:t>
@@ -10012,7 +10217,7 @@
           <w:numId w:val="1"/>
         </w:numPr>
       </w:pPr>
-      <w:bookmarkStart w:id="23" w:name="_Toc112100951"/>
+      <w:bookmarkStart w:id="23" w:name="_Toc112404555"/>
       <w:r>
         <w:t>ipc_</w:t>
       </w:r>
@@ -10044,7 +10249,22 @@
         <w:t>de cada año</w:t>
       </w:r>
       <w:r>
-        <w:t>, a nivel nacional desde el año 2017.</w:t>
+        <w:t xml:space="preserve"> y</w:t>
+      </w:r>
+      <w:r>
+        <w:t xml:space="preserve"> a nivel nacional</w:t>
+      </w:r>
+      <w:r>
+        <w:t>,</w:t>
+      </w:r>
+      <w:r>
+        <w:t xml:space="preserve"> </w:t>
+      </w:r>
+      <w:r>
+        <w:t>partiendo d</w:t>
+      </w:r>
+      <w:r>
+        <w:t>el año 2017.</w:t>
       </w:r>
       <w:r>
         <w:t xml:space="preserve"> Est</w:t>
@@ -10117,11 +10337,13 @@
           <w:numId w:val="1"/>
         </w:numPr>
       </w:pPr>
-      <w:bookmarkStart w:id="24" w:name="_Toc112100952"/>
+      <w:bookmarkStart w:id="24" w:name="_Toc112404556"/>
+      <w:proofErr w:type="spellStart"/>
       <w:r>
         <w:t>ipc_gba_divisiones</w:t>
       </w:r>
       <w:bookmarkEnd w:id="24"/>
+      <w:proofErr w:type="spellEnd"/>
     </w:p>
     <w:p>
       <w:pPr>
@@ -10137,7 +10359,15 @@
         <w:t xml:space="preserve">numéricamente </w:t>
       </w:r>
       <w:r>
-        <w:t>de mayor a menor, en el área de Gran Buenos Aires (GBA) desde Enero del 2017.</w:t>
+        <w:t xml:space="preserve">de mayor a menor, en el área de Gran Buenos Aires (GBA) desde </w:t>
+      </w:r>
+      <w:proofErr w:type="gramStart"/>
+      <w:r>
+        <w:t>Enero</w:t>
+      </w:r>
+      <w:proofErr w:type="gramEnd"/>
+      <w:r>
+        <w:t xml:space="preserve"> del 2017.</w:t>
       </w:r>
     </w:p>
     <w:p>
@@ -10148,6 +10378,7 @@
         <w:rPr>
           <w:noProof/>
         </w:rPr>
+        <w:lastRenderedPageBreak/>
         <w:drawing>
           <wp:inline distT="0" distB="0" distL="0" distR="0" wp14:anchorId="06999F45" wp14:editId="3281F28B">
             <wp:extent cx="4702338" cy="1717482"/>
@@ -10198,11 +10429,13 @@
           <w:numId w:val="1"/>
         </w:numPr>
       </w:pPr>
-      <w:bookmarkStart w:id="25" w:name="_Toc112100953"/>
+      <w:bookmarkStart w:id="25" w:name="_Toc112404557"/>
+      <w:proofErr w:type="spellStart"/>
       <w:r>
         <w:t>ipc_nacional_alberto_fernandez</w:t>
       </w:r>
       <w:bookmarkEnd w:id="25"/>
+      <w:proofErr w:type="spellEnd"/>
     </w:p>
     <w:p>
       <w:pPr>
@@ -10212,13 +10445,40 @@
         <w:t>M</w:t>
       </w:r>
       <w:r>
-        <w:t>uestra el IPC intermensual e interna</w:t>
+        <w:t xml:space="preserve">uestra el IPC intermensual e </w:t>
+      </w:r>
+      <w:proofErr w:type="spellStart"/>
+      <w:r>
+        <w:t>interna</w:t>
       </w:r>
       <w:r>
         <w:t>n</w:t>
       </w:r>
       <w:r>
-        <w:t>ual a nivel nacional, durante la candidatura del actual presidente Alberto Fernandez.</w:t>
+        <w:t>ual</w:t>
+      </w:r>
+      <w:proofErr w:type="spellEnd"/>
+      <w:r>
+        <w:t xml:space="preserve"> a nivel nacional, durante la candidatura del actual presidente Alberto </w:t>
+      </w:r>
+      <w:proofErr w:type="spellStart"/>
+      <w:r>
+        <w:t>Fernandez</w:t>
+      </w:r>
+      <w:proofErr w:type="spellEnd"/>
+      <w:r>
+        <w:t xml:space="preserve"> hasta la fecha (</w:t>
+      </w:r>
+      <w:proofErr w:type="gramStart"/>
+      <w:r>
+        <w:t>Agosto</w:t>
+      </w:r>
+      <w:proofErr w:type="gramEnd"/>
+      <w:r>
+        <w:t xml:space="preserve"> 2022)</w:t>
+      </w:r>
+      <w:r>
+        <w:t>.</w:t>
       </w:r>
     </w:p>
     <w:p>
@@ -10229,7 +10489,6 @@
         <w:rPr>
           <w:noProof/>
         </w:rPr>
-        <w:lastRenderedPageBreak/>
         <w:drawing>
           <wp:inline distT="0" distB="0" distL="0" distR="0" wp14:anchorId="0B921A5C" wp14:editId="1ACF98F2">
             <wp:extent cx="4512526" cy="2464905"/>
@@ -10280,11 +10539,13 @@
           <w:numId w:val="1"/>
         </w:numPr>
       </w:pPr>
-      <w:bookmarkStart w:id="26" w:name="_Toc112100954"/>
+      <w:bookmarkStart w:id="26" w:name="_Toc112404558"/>
+      <w:proofErr w:type="spellStart"/>
       <w:r>
         <w:t>ipc_nacional_mauricio_macri</w:t>
       </w:r>
       <w:bookmarkEnd w:id="26"/>
+      <w:proofErr w:type="spellEnd"/>
     </w:p>
     <w:p>
       <w:pPr>
@@ -10294,13 +10555,21 @@
         <w:t>M</w:t>
       </w:r>
       <w:r>
-        <w:t>uestra el IPC intermensual e interna</w:t>
+        <w:t xml:space="preserve">uestra el IPC intermensual e </w:t>
+      </w:r>
+      <w:proofErr w:type="spellStart"/>
+      <w:r>
+        <w:t>interna</w:t>
       </w:r>
       <w:r>
         <w:t>n</w:t>
       </w:r>
       <w:r>
-        <w:t xml:space="preserve">ual a nivel nacional, durante la candidatura del </w:t>
+        <w:t>ual</w:t>
+      </w:r>
+      <w:proofErr w:type="spellEnd"/>
+      <w:r>
+        <w:t xml:space="preserve"> a nivel nacional, durante la candidatura del </w:t>
       </w:r>
       <w:r>
         <w:t>anterior</w:t>
@@ -10315,7 +10584,15 @@
         <w:t>6</w:t>
       </w:r>
       <w:r>
-        <w:t xml:space="preserve"> (inclusive) en adelante. Los informes del INDEC utilizados para esta DB no incorporaban estos datos, por lo que esta vista solo data información a partir de Enero del 2017.</w:t>
+        <w:t xml:space="preserve"> (inclusive) en adelante. Los informes del INDEC utilizados para esta DB no incorporaban estos datos, por lo que esta vista solo data información a partir de </w:t>
+      </w:r>
+      <w:proofErr w:type="gramStart"/>
+      <w:r>
+        <w:t>Enero</w:t>
+      </w:r>
+      <w:proofErr w:type="gramEnd"/>
+      <w:r>
+        <w:t xml:space="preserve"> del 2017.</w:t>
       </w:r>
     </w:p>
     <w:p>
@@ -10376,8 +10653,9 @@
           <w:numId w:val="1"/>
         </w:numPr>
       </w:pPr>
-      <w:bookmarkStart w:id="27" w:name="_Toc112100955"/>
-      <w:r>
+      <w:bookmarkStart w:id="27" w:name="_Toc112404559"/>
+      <w:r>
+        <w:lastRenderedPageBreak/>
         <w:t>Funciones</w:t>
       </w:r>
       <w:bookmarkEnd w:id="27"/>
@@ -10398,21 +10676,35 @@
           <w:numId w:val="1"/>
         </w:numPr>
       </w:pPr>
-      <w:bookmarkStart w:id="28" w:name="_Toc112100956"/>
+      <w:bookmarkStart w:id="28" w:name="_Toc112404560"/>
+      <w:proofErr w:type="spellStart"/>
       <w:r>
         <w:t>ipc_año_X</w:t>
       </w:r>
       <w:bookmarkEnd w:id="28"/>
+      <w:proofErr w:type="spellEnd"/>
     </w:p>
     <w:p>
       <w:pPr>
         <w:jc w:val="both"/>
       </w:pPr>
       <w:r>
-        <w:t>Esta función retorna el valor del índice de precios al consumidor promedio según el año y región que ingrese el usuario.</w:t>
-      </w:r>
-      <w:r>
-        <w:t xml:space="preserve"> Los valores posibles en cuanto al año están dentro del rango [2017-2022]. Respecto a la región, si bien se crearon todas las regiones según los informes del INDEC, solo las regiones “Nacional” y “GBA” contienen registros.</w:t>
+        <w:t xml:space="preserve">Esta función retorna el valor del </w:t>
+      </w:r>
+      <w:r>
+        <w:t>IPC</w:t>
+      </w:r>
+      <w:r>
+        <w:t xml:space="preserve"> promedio según el año y región que ingrese el usuario.</w:t>
+      </w:r>
+      <w:r>
+        <w:t xml:space="preserve"> Los valores posibles en cuanto al año están dentro del rango [2017-2022]. Respecto a la región, si bien se crearon todas las regiones según los informes del INDEC, solo las regiones “</w:t>
+      </w:r>
+      <w:r>
+        <w:t>NACIONAL</w:t>
+      </w:r>
+      <w:r>
+        <w:t>” y “GBA” contienen registros.</w:t>
       </w:r>
       <w:r>
         <w:t xml:space="preserve"> El campo de región no es </w:t>
@@ -10453,7 +10745,6 @@
         <w:rPr>
           <w:noProof/>
         </w:rPr>
-        <w:lastRenderedPageBreak/>
         <w:drawing>
           <wp:inline distT="0" distB="0" distL="0" distR="0" wp14:anchorId="4ACB9F0F" wp14:editId="692CE637">
             <wp:extent cx="4680000" cy="2077200"/>
@@ -10504,11 +10795,13 @@
           <w:numId w:val="1"/>
         </w:numPr>
       </w:pPr>
-      <w:bookmarkStart w:id="29" w:name="_Toc112100957"/>
+      <w:bookmarkStart w:id="29" w:name="_Toc112404561"/>
+      <w:proofErr w:type="spellStart"/>
       <w:r>
         <w:t>above_average</w:t>
       </w:r>
       <w:bookmarkEnd w:id="29"/>
+      <w:proofErr w:type="spellEnd"/>
     </w:p>
     <w:p>
       <w:pPr>
@@ -10529,7 +10822,19 @@
         <w:jc w:val="both"/>
       </w:pPr>
       <w:r>
-        <w:t>Se considera de importancia esta función dado que la división que se consulta es la más representativa de los aumentos de precio</w:t>
+        <w:t xml:space="preserve">Se considera de importancia esta función dado que la división que se consulta es </w:t>
+      </w:r>
+      <w:r>
+        <w:t>la más importante en cuanto a aumento</w:t>
+      </w:r>
+      <w:r>
+        <w:t xml:space="preserve"> </w:t>
+      </w:r>
+      <w:r>
+        <w:t xml:space="preserve">de </w:t>
+      </w:r>
+      <w:r>
+        <w:t>precio</w:t>
       </w:r>
       <w:r>
         <w:t>s</w:t>
@@ -10596,23 +10901,51 @@
           <w:numId w:val="1"/>
         </w:numPr>
       </w:pPr>
-      <w:bookmarkStart w:id="30" w:name="_Toc112100958"/>
-      <w:r>
-        <w:t>Stores Procedures</w:t>
+      <w:bookmarkStart w:id="30" w:name="_Toc112404562"/>
+      <w:proofErr w:type="spellStart"/>
+      <w:r>
+        <w:t>Stores</w:t>
+      </w:r>
+      <w:proofErr w:type="spellEnd"/>
+      <w:r>
+        <w:t xml:space="preserve"> </w:t>
+      </w:r>
+      <w:proofErr w:type="spellStart"/>
+      <w:r>
+        <w:t>Procedures</w:t>
       </w:r>
       <w:bookmarkEnd w:id="30"/>
+      <w:proofErr w:type="spellEnd"/>
     </w:p>
     <w:p>
       <w:r>
         <w:t xml:space="preserve">La DB cuenta con un total de dos </w:t>
       </w:r>
+      <w:proofErr w:type="spellStart"/>
       <w:r>
         <w:rPr>
           <w:i/>
           <w:iCs/>
         </w:rPr>
-        <w:t>stored procedures</w:t>
-      </w:r>
+        <w:t>stored</w:t>
+      </w:r>
+      <w:proofErr w:type="spellEnd"/>
+      <w:r>
+        <w:rPr>
+          <w:i/>
+          <w:iCs/>
+        </w:rPr>
+        <w:t xml:space="preserve"> </w:t>
+      </w:r>
+      <w:proofErr w:type="spellStart"/>
+      <w:r>
+        <w:rPr>
+          <w:i/>
+          <w:iCs/>
+        </w:rPr>
+        <w:t>procedures</w:t>
+      </w:r>
+      <w:proofErr w:type="spellEnd"/>
       <w:r>
         <w:t xml:space="preserve"> (SP)</w:t>
       </w:r>
@@ -10628,11 +10961,13 @@
           <w:numId w:val="1"/>
         </w:numPr>
       </w:pPr>
-      <w:bookmarkStart w:id="31" w:name="_Toc112100959"/>
+      <w:bookmarkStart w:id="31" w:name="_Toc112404563"/>
+      <w:proofErr w:type="spellStart"/>
       <w:r>
         <w:t>add_ipc_general</w:t>
       </w:r>
       <w:bookmarkEnd w:id="31"/>
+      <w:proofErr w:type="spellEnd"/>
     </w:p>
     <w:p>
       <w:pPr>
@@ -10641,6 +10976,7 @@
       <w:r>
         <w:t xml:space="preserve">Este SP inserta en la tabla </w:t>
       </w:r>
+      <w:proofErr w:type="spellStart"/>
       <w:r>
         <w:rPr>
           <w:b/>
@@ -10648,9 +10984,11 @@
         </w:rPr>
         <w:t>ipc</w:t>
       </w:r>
+      <w:proofErr w:type="spellEnd"/>
       <w:r>
         <w:t xml:space="preserve"> un nuevo registro según los parámetros recibidos. Los valores de </w:t>
       </w:r>
+      <w:proofErr w:type="spellStart"/>
       <w:r>
         <w:rPr>
           <w:b/>
@@ -10658,9 +10996,11 @@
         </w:rPr>
         <w:t>valor_ipc_intermensual</w:t>
       </w:r>
+      <w:proofErr w:type="spellEnd"/>
       <w:r>
         <w:t xml:space="preserve"> y </w:t>
       </w:r>
+      <w:proofErr w:type="spellStart"/>
       <w:r>
         <w:rPr>
           <w:b/>
@@ -10668,9 +11008,11 @@
         </w:rPr>
         <w:t>valor_ipc_interanual</w:t>
       </w:r>
+      <w:proofErr w:type="spellEnd"/>
       <w:r>
         <w:t xml:space="preserve"> pueden ser cualquier </w:t>
       </w:r>
+      <w:proofErr w:type="spellStart"/>
       <w:r>
         <w:rPr>
           <w:i/>
@@ -10678,19 +11020,30 @@
         </w:rPr>
         <w:t>float</w:t>
       </w:r>
+      <w:proofErr w:type="spellEnd"/>
       <w:r>
         <w:t xml:space="preserve">. Los valores de </w:t>
       </w:r>
+      <w:proofErr w:type="spellStart"/>
       <w:r>
         <w:rPr>
           <w:b/>
           <w:bCs/>
         </w:rPr>
+        <w:lastRenderedPageBreak/>
         <w:t>id_periodo</w:t>
       </w:r>
-      <w:r>
-        <w:t xml:space="preserve"> debe ser un número entre 1 y 65, según los periodos registrados en la DB. De forma similar, el valor de </w:t>
-      </w:r>
+      <w:proofErr w:type="spellEnd"/>
+      <w:r>
+        <w:t xml:space="preserve"> debe ser un número entre 1 y 6</w:t>
+      </w:r>
+      <w:r>
+        <w:t>7</w:t>
+      </w:r>
+      <w:r>
+        <w:t xml:space="preserve">, según los periodos registrados en la DB. De forma similar, el valor de </w:t>
+      </w:r>
+      <w:proofErr w:type="spellStart"/>
       <w:r>
         <w:rPr>
           <w:b/>
@@ -10698,6 +11051,7 @@
         </w:rPr>
         <w:t>id_region</w:t>
       </w:r>
+      <w:proofErr w:type="spellEnd"/>
       <w:r>
         <w:t xml:space="preserve"> puede ser 1 (‘NACIONAL’) o 2 (‘GBA’).</w:t>
       </w:r>
@@ -10707,7 +11061,6 @@
         <w:jc w:val="center"/>
       </w:pPr>
       <w:r>
-        <w:lastRenderedPageBreak/>
         <w:br/>
       </w:r>
       <w:r>
@@ -10764,18 +11117,28 @@
           <w:numId w:val="1"/>
         </w:numPr>
       </w:pPr>
-      <w:bookmarkStart w:id="32" w:name="_Toc112100960"/>
+      <w:bookmarkStart w:id="32" w:name="_Toc112404564"/>
+      <w:proofErr w:type="spellStart"/>
       <w:r>
         <w:t>divisions_ordered</w:t>
       </w:r>
       <w:bookmarkEnd w:id="32"/>
+      <w:proofErr w:type="spellEnd"/>
     </w:p>
     <w:p>
       <w:pPr>
         <w:jc w:val="both"/>
       </w:pPr>
       <w:r>
-        <w:t>Este SP devuelve el listado de divisiones registradas en la DB (solo nombres). El SP acepta un parámetro, en caso de ser igual a ‘asc’ o ‘ASC’, ordena de forma alfabética. Caso contrario, ordena de forma descendente los nombres de las divisiones.</w:t>
+        <w:t>Este SP devuelve el listado de divisiones registradas en la DB (solo nombres). El SP acepta un parámetro, en caso de ser igual a ‘</w:t>
+      </w:r>
+      <w:proofErr w:type="spellStart"/>
+      <w:r>
+        <w:t>asc</w:t>
+      </w:r>
+      <w:proofErr w:type="spellEnd"/>
+      <w:r>
+        <w:t>’ o ‘ASC’, ordena de forma alfabética. Caso contrario, ordena de forma descendente los nombres de las divisiones.</w:t>
       </w:r>
     </w:p>
     <w:p>
@@ -10837,16 +11200,19 @@
           <w:numId w:val="1"/>
         </w:numPr>
       </w:pPr>
-      <w:bookmarkStart w:id="33" w:name="_Toc112100961"/>
+      <w:bookmarkStart w:id="33" w:name="_Toc112404565"/>
+      <w:proofErr w:type="spellStart"/>
       <w:r>
         <w:t>Triggers</w:t>
       </w:r>
       <w:bookmarkEnd w:id="33"/>
+      <w:proofErr w:type="spellEnd"/>
     </w:p>
     <w:p>
       <w:r>
         <w:t xml:space="preserve">La base de datos incorpora un total de dos </w:t>
       </w:r>
+      <w:proofErr w:type="spellStart"/>
       <w:r>
         <w:rPr>
           <w:i/>
@@ -10854,6 +11220,7 @@
         </w:rPr>
         <w:t>triggers</w:t>
       </w:r>
+      <w:proofErr w:type="spellEnd"/>
       <w:r>
         <w:t>, los cuales se explican a continuación:</w:t>
       </w:r>
@@ -10866,7 +11233,8 @@
           <w:numId w:val="1"/>
         </w:numPr>
       </w:pPr>
-      <w:bookmarkStart w:id="34" w:name="_Toc112100962"/>
+      <w:bookmarkStart w:id="34" w:name="_Toc112404566"/>
+      <w:proofErr w:type="spellStart"/>
       <w:r>
         <w:t>BEF_INST_ipc_</w:t>
       </w:r>
@@ -10874,14 +11242,28 @@
         <w:t>periodo</w:t>
       </w:r>
       <w:bookmarkEnd w:id="34"/>
+      <w:proofErr w:type="spellEnd"/>
     </w:p>
     <w:p>
       <w:pPr>
         <w:jc w:val="both"/>
       </w:pPr>
       <w:r>
-        <w:t xml:space="preserve">Este trigger se dispara luego de una inserción de un registro en la tabla </w:t>
-      </w:r>
+        <w:t xml:space="preserve">Este </w:t>
+      </w:r>
+      <w:proofErr w:type="spellStart"/>
+      <w:r>
+        <w:rPr>
+          <w:i/>
+          <w:iCs/>
+        </w:rPr>
+        <w:t>trigger</w:t>
+      </w:r>
+      <w:proofErr w:type="spellEnd"/>
+      <w:r>
+        <w:t xml:space="preserve"> se dispara luego de una inserción de un registro en la tabla </w:t>
+      </w:r>
+      <w:proofErr w:type="spellStart"/>
       <w:r>
         <w:rPr>
           <w:b/>
@@ -10889,6 +11271,7 @@
         </w:rPr>
         <w:t>ipc</w:t>
       </w:r>
+      <w:proofErr w:type="spellEnd"/>
       <w:r>
         <w:t>. Se captan los datos de usuario, fecha y hora</w:t>
       </w:r>
@@ -10899,8 +11282,12 @@
         <w:t xml:space="preserve"> </w:t>
       </w:r>
       <w:r>
+        <w:t xml:space="preserve">se </w:t>
+      </w:r>
+      <w:r>
         <w:t xml:space="preserve">compara el valor del nuevo período ingresado con el último existente en la tabla. El </w:t>
       </w:r>
+      <w:proofErr w:type="spellStart"/>
       <w:r>
         <w:rPr>
           <w:i/>
@@ -10908,12 +11295,14 @@
         </w:rPr>
         <w:t>trigger</w:t>
       </w:r>
+      <w:proofErr w:type="spellEnd"/>
       <w:r>
         <w:t xml:space="preserve"> r</w:t>
       </w:r>
       <w:r>
         <w:t xml:space="preserve">ealiza un log en una tabla </w:t>
       </w:r>
+      <w:proofErr w:type="spellStart"/>
       <w:r>
         <w:rPr>
           <w:b/>
@@ -10942,6 +11331,7 @@
         </w:rPr>
         <w:t>o</w:t>
       </w:r>
+      <w:proofErr w:type="spellEnd"/>
       <w:r>
         <w:t xml:space="preserve"> donde, además de los datos captados, deja un mensaje de advertencia en caso de detectar alguna inco</w:t>
       </w:r>
@@ -10965,6 +11355,7 @@
       <w:r>
         <w:t xml:space="preserve">Para la imagen de referencia, se aprovecha un SP creado previamente, que realizaba un INSERT en la tabla </w:t>
       </w:r>
+      <w:proofErr w:type="spellStart"/>
       <w:r>
         <w:rPr>
           <w:b/>
@@ -10972,9 +11363,11 @@
         </w:rPr>
         <w:t>ipc</w:t>
       </w:r>
+      <w:proofErr w:type="spellEnd"/>
       <w:r>
         <w:t xml:space="preserve">. Esto dispara el </w:t>
       </w:r>
+      <w:proofErr w:type="spellStart"/>
       <w:r>
         <w:rPr>
           <w:i/>
@@ -10982,6 +11375,7 @@
         </w:rPr>
         <w:t>trigger</w:t>
       </w:r>
+      <w:proofErr w:type="spellEnd"/>
       <w:r>
         <w:t xml:space="preserve"> creado en este punto del proyecto.</w:t>
       </w:r>
@@ -11045,11 +11439,13 @@
           <w:numId w:val="1"/>
         </w:numPr>
       </w:pPr>
-      <w:bookmarkStart w:id="35" w:name="_Toc112100963"/>
+      <w:bookmarkStart w:id="35" w:name="_Toc112404567"/>
+      <w:proofErr w:type="spellStart"/>
       <w:r>
         <w:t>AFT_INS_ipc_general</w:t>
       </w:r>
       <w:bookmarkEnd w:id="35"/>
+      <w:proofErr w:type="spellEnd"/>
     </w:p>
     <w:p>
       <w:pPr>
@@ -11058,6 +11454,7 @@
       <w:r>
         <w:t xml:space="preserve">Este </w:t>
       </w:r>
+      <w:proofErr w:type="spellStart"/>
       <w:r>
         <w:rPr>
           <w:i/>
@@ -11065,6 +11462,7 @@
         </w:rPr>
         <w:t>trigger</w:t>
       </w:r>
+      <w:proofErr w:type="spellEnd"/>
       <w:r>
         <w:t xml:space="preserve"> tiene la funcionalidad de realizar un </w:t>
       </w:r>
@@ -11078,6 +11476,7 @@
       <w:r>
         <w:t xml:space="preserve"> en una tabla </w:t>
       </w:r>
+      <w:proofErr w:type="spellStart"/>
       <w:r>
         <w:rPr>
           <w:b/>
@@ -11085,9 +11484,11 @@
         </w:rPr>
         <w:t>log_ipc_general</w:t>
       </w:r>
+      <w:proofErr w:type="spellEnd"/>
       <w:r>
         <w:t xml:space="preserve"> al momento de insertar un dato en la tabla </w:t>
       </w:r>
+      <w:proofErr w:type="spellStart"/>
       <w:r>
         <w:rPr>
           <w:b/>
@@ -11095,6 +11496,7 @@
         </w:rPr>
         <w:t>ipc</w:t>
       </w:r>
+      <w:proofErr w:type="spellEnd"/>
       <w:r>
         <w:t>. Se registran datos de usuario, fecha y hora como así también el id del registro ingresado. Con este último dato</w:t>
       </w:r>
@@ -11110,6 +11512,7 @@
       <w:r>
         <w:t xml:space="preserve">posible hacer una consulta a la tabla </w:t>
       </w:r>
+      <w:proofErr w:type="spellStart"/>
       <w:r>
         <w:rPr>
           <w:b/>
@@ -11117,6 +11520,7 @@
         </w:rPr>
         <w:t>ipc</w:t>
       </w:r>
+      <w:proofErr w:type="spellEnd"/>
       <w:r>
         <w:t xml:space="preserve"> para captar toda la información necesaria.</w:t>
       </w:r>
@@ -11179,11 +11583,13 @@
           <w:numId w:val="1"/>
         </w:numPr>
       </w:pPr>
-      <w:bookmarkStart w:id="36" w:name="_Toc112100964"/>
+      <w:bookmarkStart w:id="36" w:name="_Toc112404568"/>
+      <w:proofErr w:type="spellStart"/>
       <w:r>
         <w:t>Users</w:t>
       </w:r>
       <w:bookmarkEnd w:id="36"/>
+      <w:proofErr w:type="spellEnd"/>
     </w:p>
     <w:p>
       <w:r>
@@ -11202,6 +11608,7 @@
           <w:bCs/>
         </w:rPr>
       </w:pPr>
+      <w:proofErr w:type="spellStart"/>
       <w:r>
         <w:rPr>
           <w:b/>
@@ -11209,6 +11616,7 @@
         </w:rPr>
         <w:t>root</w:t>
       </w:r>
+      <w:proofErr w:type="spellEnd"/>
     </w:p>
     <w:p>
       <w:pPr>
@@ -11218,12 +11626,21 @@
           <w:numId w:val="8"/>
         </w:numPr>
       </w:pPr>
+      <w:proofErr w:type="spellStart"/>
       <w:r>
         <w:rPr>
           <w:b/>
           <w:bCs/>
         </w:rPr>
-        <w:t>read_only:</w:t>
+        <w:t>read_only</w:t>
+      </w:r>
+      <w:proofErr w:type="spellEnd"/>
+      <w:r>
+        <w:rPr>
+          <w:b/>
+          <w:bCs/>
+        </w:rPr>
+        <w:t>:</w:t>
       </w:r>
       <w:r>
         <w:t xml:space="preserve"> usuario con permiso</w:t>
@@ -11243,12 +11660,21 @@
           <w:numId w:val="8"/>
         </w:numPr>
       </w:pPr>
+      <w:proofErr w:type="spellStart"/>
       <w:r>
         <w:rPr>
           <w:b/>
           <w:bCs/>
         </w:rPr>
-        <w:t>user:</w:t>
+        <w:t>user</w:t>
+      </w:r>
+      <w:proofErr w:type="spellEnd"/>
+      <w:r>
+        <w:rPr>
+          <w:b/>
+          <w:bCs/>
+        </w:rPr>
+        <w:t>:</w:t>
       </w:r>
       <w:r>
         <w:t xml:space="preserve"> usuario con permisos de lectura, inserción y actualización de registros sobre las tablas.</w:t>
@@ -11262,7 +11688,7 @@
           <w:numId w:val="1"/>
         </w:numPr>
       </w:pPr>
-      <w:bookmarkStart w:id="37" w:name="_Toc112100965"/>
+      <w:bookmarkStart w:id="37" w:name="_Toc112404569"/>
       <w:r>
         <w:t>BACK-UP</w:t>
       </w:r>
@@ -11273,7 +11699,15 @@
         <w:jc w:val="both"/>
       </w:pPr>
       <w:r>
-        <w:t xml:space="preserve">La base de datos incorpora un único archivo .sql con un </w:t>
+        <w:t>La base de datos incorpora un único archivo .</w:t>
+      </w:r>
+      <w:proofErr w:type="spellStart"/>
+      <w:r>
+        <w:t>sql</w:t>
+      </w:r>
+      <w:proofErr w:type="spellEnd"/>
+      <w:r>
+        <w:t xml:space="preserve"> con un </w:t>
       </w:r>
       <w:r>
         <w:rPr>
@@ -11285,16 +11719,26 @@
       <w:r>
         <w:t xml:space="preserve"> de todos los registros de todas las tablas de la DB a excepción de las tablas log (</w:t>
       </w:r>
+      <w:proofErr w:type="spellStart"/>
       <w:r>
         <w:rPr>
           <w:b/>
           <w:bCs/>
         </w:rPr>
-        <w:t xml:space="preserve">log_ipc_periodo </w:t>
+        <w:t>log_ipc_periodo</w:t>
+      </w:r>
+      <w:proofErr w:type="spellEnd"/>
+      <w:r>
+        <w:rPr>
+          <w:b/>
+          <w:bCs/>
+        </w:rPr>
+        <w:t xml:space="preserve"> </w:t>
       </w:r>
       <w:r>
         <w:t xml:space="preserve">y </w:t>
       </w:r>
+      <w:proofErr w:type="spellStart"/>
       <w:r>
         <w:rPr>
           <w:b/>
@@ -11302,9 +11746,11 @@
         </w:rPr>
         <w:t>log_ipc_general</w:t>
       </w:r>
+      <w:proofErr w:type="spellEnd"/>
       <w:r>
         <w:t xml:space="preserve">) utilizadas por los </w:t>
       </w:r>
+      <w:proofErr w:type="spellStart"/>
       <w:r>
         <w:rPr>
           <w:i/>
@@ -11312,6 +11758,7 @@
         </w:rPr>
         <w:t>triggers</w:t>
       </w:r>
+      <w:proofErr w:type="spellEnd"/>
       <w:r>
         <w:t>.</w:t>
       </w:r>
@@ -11345,7 +11792,7 @@
           <w:numId w:val="1"/>
         </w:numPr>
       </w:pPr>
-      <w:bookmarkStart w:id="38" w:name="_Toc112100966"/>
+      <w:bookmarkStart w:id="38" w:name="_Toc112404570"/>
       <w:r>
         <w:lastRenderedPageBreak/>
         <w:t>Informes</w:t>
@@ -11357,7 +11804,13 @@
         <w:jc w:val="both"/>
       </w:pPr>
       <w:r>
-        <w:t xml:space="preserve">El índice de precios al consumidor es un indicador de suma importancia, más aún en el contexto actual (y años anteriores también) de la Argentina, donde la inflación transita en valores muy elevados. La presente base de datos presenta una serie de vistas que se considera que abarcan los datos más representativos (ver </w:t>
+        <w:t xml:space="preserve">El índice de precios al consumidor es un indicador de suma importancia, más aún en el contexto actual (y años anteriores también) de la Argentina, donde la inflación transita en valores muy elevados. La presente base de datos </w:t>
+      </w:r>
+      <w:r>
+        <w:t>contiene</w:t>
+      </w:r>
+      <w:r>
+        <w:t xml:space="preserve"> una serie de vistas que abarcan los datos más representativos (ver </w:t>
       </w:r>
       <w:hyperlink w:anchor="_Vistas" w:history="1">
         <w:r>
@@ -11388,7 +11841,7 @@
           <w:numId w:val="1"/>
         </w:numPr>
       </w:pPr>
-      <w:bookmarkStart w:id="39" w:name="_Toc112100967"/>
+      <w:bookmarkStart w:id="39" w:name="_Toc112404571"/>
       <w:r>
         <w:t>v</w:t>
       </w:r>
@@ -11402,7 +11855,19 @@
         <w:jc w:val="both"/>
       </w:pPr>
       <w:r>
-        <w:t>Muestra el incremento de precios mes a mes de las distintas divisiones a nivel nacional (promedio de todas las regiones) hasta Mayo 2022.</w:t>
+        <w:t xml:space="preserve">Muestra el incremento de precios mes a mes de las distintas divisiones a nivel nacional (promedio de todas las regiones) hasta </w:t>
+      </w:r>
+      <w:r>
+        <w:t>Julio</w:t>
+      </w:r>
+      <w:r>
+        <w:t xml:space="preserve"> 2022</w:t>
+      </w:r>
+      <w:r>
+        <w:t>, inclusive</w:t>
+      </w:r>
+      <w:r>
+        <w:t>.</w:t>
       </w:r>
     </w:p>
     <w:p>
@@ -11410,6 +11875,9 @@
         <w:jc w:val="center"/>
       </w:pPr>
       <w:r>
+        <w:rPr>
+          <w:noProof/>
+        </w:rPr>
         <w:drawing>
           <wp:inline distT="0" distB="0" distL="0" distR="0" wp14:anchorId="06C11432" wp14:editId="7C8440E3">
             <wp:extent cx="5400000" cy="5382000"/>
@@ -11460,7 +11928,7 @@
           <w:numId w:val="1"/>
         </w:numPr>
       </w:pPr>
-      <w:bookmarkStart w:id="40" w:name="_Toc112100968"/>
+      <w:bookmarkStart w:id="40" w:name="_Toc112404572"/>
       <w:r>
         <w:t>i</w:t>
       </w:r>
@@ -11474,7 +11942,21 @@
         <w:jc w:val="both"/>
       </w:pPr>
       <w:r>
-        <w:t>Esta vista presenta el mayor resumen de la información contenida en la base de datos. Muestra un promedio año a año del incremento de precios a nivel nacional. Cable aclarar que el valor correspondiente a 2022 contempla solo hasta el mes de Mayo, el dato completo sobre este dato se encontrará disponible en Enero del año 2023 (donde el INDEC informa el dato de inflación sobre el mes anterior, Diciembre 2022).</w:t>
+        <w:t xml:space="preserve">Esta vista presenta el mayor resumen de la información contenida en la base de datos. Muestra un promedio año a año del incremento de precios a nivel nacional. Cable aclarar que el valor correspondiente a 2022 contempla solo hasta el mes de </w:t>
+      </w:r>
+      <w:r>
+        <w:t>Julio inclusive</w:t>
+      </w:r>
+      <w:r>
+        <w:t xml:space="preserve">, el dato completo sobre este dato se encontrará disponible en </w:t>
+      </w:r>
+      <w:proofErr w:type="gramStart"/>
+      <w:r>
+        <w:t>Enero</w:t>
+      </w:r>
+      <w:proofErr w:type="gramEnd"/>
+      <w:r>
+        <w:t xml:space="preserve"> del año 2023 (donde el INDEC informa el dato de inflación sobre el mes anterior, Diciembre 2022).</w:t>
       </w:r>
     </w:p>
     <w:p>
@@ -11482,6 +11964,9 @@
         <w:jc w:val="center"/>
       </w:pPr>
       <w:r>
+        <w:rPr>
+          <w:noProof/>
+        </w:rPr>
         <w:lastRenderedPageBreak/>
         <w:drawing>
           <wp:inline distT="0" distB="0" distL="0" distR="0" wp14:anchorId="064D918C" wp14:editId="6E0BD3A4">
@@ -11533,7 +12018,7 @@
           <w:numId w:val="1"/>
         </w:numPr>
       </w:pPr>
-      <w:bookmarkStart w:id="41" w:name="_Toc112100969"/>
+      <w:bookmarkStart w:id="41" w:name="_Toc112404573"/>
       <w:r>
         <w:t>Herramientas utilizadas</w:t>
       </w:r>
@@ -11553,24 +12038,52 @@
           <w:b/>
           <w:bCs/>
         </w:rPr>
-        <w:t>MySQL Worbench</w:t>
-      </w:r>
-      <w:r>
-        <w:t>: herramientas principal en la confección y desarrollo de esta DB. Se utiliz</w:t>
+        <w:t xml:space="preserve">MySQL </w:t>
+      </w:r>
+      <w:proofErr w:type="spellStart"/>
+      <w:r>
+        <w:rPr>
+          <w:b/>
+          <w:bCs/>
+        </w:rPr>
+        <w:t>Worbench</w:t>
+      </w:r>
+      <w:proofErr w:type="spellEnd"/>
+      <w:r>
+        <w:t>: herramienta principal en la confección y desarrollo de esta DB. Se utiliz</w:t>
       </w:r>
       <w:r>
         <w:t xml:space="preserve">o este gestor de base de datos para la creación de todo lo que compone a la DB: tablas, registros, vistas, funciones, </w:t>
       </w:r>
+      <w:proofErr w:type="spellStart"/>
       <w:r>
         <w:rPr>
           <w:i/>
           <w:iCs/>
         </w:rPr>
-        <w:t>stored procedures</w:t>
-      </w:r>
+        <w:t>stored</w:t>
+      </w:r>
+      <w:proofErr w:type="spellEnd"/>
+      <w:r>
+        <w:rPr>
+          <w:i/>
+          <w:iCs/>
+        </w:rPr>
+        <w:t xml:space="preserve"> </w:t>
+      </w:r>
+      <w:proofErr w:type="spellStart"/>
+      <w:r>
+        <w:rPr>
+          <w:i/>
+          <w:iCs/>
+        </w:rPr>
+        <w:t>procedures</w:t>
+      </w:r>
+      <w:proofErr w:type="spellEnd"/>
       <w:r>
         <w:t xml:space="preserve">, </w:t>
       </w:r>
+      <w:proofErr w:type="spellStart"/>
       <w:r>
         <w:rPr>
           <w:i/>
@@ -11578,6 +12091,7 @@
         </w:rPr>
         <w:t>triggers</w:t>
       </w:r>
+      <w:proofErr w:type="spellEnd"/>
       <w:r>
         <w:t xml:space="preserve"> y otras herramientas para la administración de la base de datos.</w:t>
       </w:r>
@@ -11613,18 +12127,28 @@
           <w:numId w:val="1"/>
         </w:numPr>
       </w:pPr>
-      <w:bookmarkStart w:id="42" w:name="_Toc112100970"/>
+      <w:bookmarkStart w:id="42" w:name="_Toc112404574"/>
+      <w:proofErr w:type="spellStart"/>
       <w:r>
         <w:t>Github</w:t>
       </w:r>
       <w:bookmarkEnd w:id="42"/>
+      <w:proofErr w:type="spellEnd"/>
     </w:p>
     <w:p>
       <w:pPr>
         <w:jc w:val="both"/>
       </w:pPr>
       <w:r>
-        <w:t>Se cuenta con repositorio en Github con l</w:t>
+        <w:t xml:space="preserve">Se cuenta con repositorio en </w:t>
+      </w:r>
+      <w:proofErr w:type="spellStart"/>
+      <w:r>
+        <w:t>Github</w:t>
+      </w:r>
+      <w:proofErr w:type="spellEnd"/>
+      <w:r>
+        <w:t xml:space="preserve"> con l</w:t>
       </w:r>
       <w:r>
         <w:t>a</w:t>
@@ -11648,6 +12172,7 @@
         </w:numPr>
         <w:jc w:val="both"/>
       </w:pPr>
+      <w:proofErr w:type="spellStart"/>
       <w:r>
         <w:rPr>
           <w:b/>
@@ -11655,11 +12180,20 @@
         </w:rPr>
         <w:t>csv</w:t>
       </w:r>
+      <w:proofErr w:type="spellEnd"/>
       <w:r>
         <w:t xml:space="preserve">: </w:t>
       </w:r>
       <w:r>
-        <w:t>contiene los archivos .csv para la carga de datos</w:t>
+        <w:t>contiene los archivos .</w:t>
+      </w:r>
+      <w:proofErr w:type="spellStart"/>
+      <w:r>
+        <w:t>csv</w:t>
+      </w:r>
+      <w:proofErr w:type="spellEnd"/>
+      <w:r>
+        <w:t xml:space="preserve"> para la carga de datos</w:t>
       </w:r>
       <w:r>
         <w:t>.</w:t>
@@ -11674,6 +12208,7 @@
         </w:numPr>
         <w:jc w:val="both"/>
       </w:pPr>
+      <w:proofErr w:type="spellStart"/>
       <w:r>
         <w:rPr>
           <w:b/>
@@ -11681,6 +12216,7 @@
         </w:rPr>
         <w:t>sql</w:t>
       </w:r>
+      <w:proofErr w:type="spellEnd"/>
       <w:r>
         <w:rPr>
           <w:b/>
@@ -11692,7 +12228,15 @@
         <w:t xml:space="preserve">: </w:t>
       </w:r>
       <w:r>
-        <w:t>contiene todo el contenido sql de la DB, pero separado en distintos archivos según la creación de tablas, inserción de datos, etc.</w:t>
+        <w:t xml:space="preserve">contiene todo el contenido </w:t>
+      </w:r>
+      <w:proofErr w:type="spellStart"/>
+      <w:r>
+        <w:t>sql</w:t>
+      </w:r>
+      <w:proofErr w:type="spellEnd"/>
+      <w:r>
+        <w:t xml:space="preserve"> de la DB, pero separado en distintos archivos según la creación de tablas, inserción de datos, etc.</w:t>
       </w:r>
     </w:p>
     <w:p>
@@ -11704,6 +12248,7 @@
         </w:numPr>
         <w:jc w:val="both"/>
       </w:pPr>
+      <w:proofErr w:type="spellStart"/>
       <w:r>
         <w:rPr>
           <w:b/>
@@ -11711,6 +12256,7 @@
         </w:rPr>
         <w:t>der</w:t>
       </w:r>
+      <w:proofErr w:type="spellEnd"/>
       <w:r>
         <w:t xml:space="preserve">: </w:t>
       </w:r>
@@ -11759,6 +12305,7 @@
       <w:r>
         <w:t xml:space="preserve">archivo </w:t>
       </w:r>
+      <w:proofErr w:type="spellStart"/>
       <w:r>
         <w:rPr>
           <w:b/>
@@ -11773,6 +12320,7 @@
         </w:rPr>
         <w:t>.sql</w:t>
       </w:r>
+      <w:proofErr w:type="spellEnd"/>
       <w:r>
         <w:t>: archivo único para la creación completa de la DB.</w:t>
       </w:r>
@@ -11782,11 +12330,16 @@
         <w:pStyle w:val="Heading2"/>
         <w:jc w:val="both"/>
       </w:pPr>
-      <w:bookmarkStart w:id="43" w:name="_Toc112100971"/>
-      <w:r>
-        <w:t>Link del repostorio</w:t>
+      <w:bookmarkStart w:id="43" w:name="_Toc112404575"/>
+      <w:r>
+        <w:t xml:space="preserve">Link del </w:t>
+      </w:r>
+      <w:proofErr w:type="spellStart"/>
+      <w:r>
+        <w:t>repostorio</w:t>
       </w:r>
       <w:bookmarkEnd w:id="43"/>
+      <w:proofErr w:type="spellEnd"/>
     </w:p>
     <w:p>
       <w:pPr>
@@ -11813,7 +12366,9 @@
           <w:szCs w:val="52"/>
         </w:rPr>
       </w:pPr>
-      <w:bookmarkStart w:id="44" w:name="_Toc112100972"/>
+      <w:bookmarkStart w:id="44" w:name="_ANEXO_A"/>
+      <w:bookmarkStart w:id="45" w:name="_Toc112404576"/>
+      <w:bookmarkEnd w:id="44"/>
       <w:r>
         <w:rPr>
           <w:sz w:val="52"/>
@@ -11822,20 +12377,33 @@
         <w:lastRenderedPageBreak/>
         <w:t>ANEXO A</w:t>
       </w:r>
-      <w:bookmarkEnd w:id="44"/>
+      <w:bookmarkEnd w:id="45"/>
     </w:p>
     <w:p>
       <w:pPr>
         <w:jc w:val="both"/>
       </w:pPr>
       <w:r>
-        <w:t>En este anexo se describen los pasos realizados para la importación de datos utilizando archivos .csv</w:t>
-      </w:r>
+        <w:t>En este anexo se describen los pasos realizados para la importación de datos utilizando archivos .</w:t>
+      </w:r>
+      <w:proofErr w:type="spellStart"/>
+      <w:r>
+        <w:t>csv</w:t>
+      </w:r>
+      <w:proofErr w:type="spellEnd"/>
       <w:r>
         <w:t xml:space="preserve">. También se muestra la </w:t>
       </w:r>
       <w:r>
-        <w:t>generación de un único archivo .sql con todas las sentencias INSERT para cargar de forma completa los registros en la DB.</w:t>
+        <w:t>generación de un único archivo .</w:t>
+      </w:r>
+      <w:proofErr w:type="spellStart"/>
+      <w:r>
+        <w:t>sql</w:t>
+      </w:r>
+      <w:proofErr w:type="spellEnd"/>
+      <w:r>
+        <w:t xml:space="preserve"> con todas las sentencias INSERT para cargar de forma completa los registros en la DB.</w:t>
       </w:r>
     </w:p>
     <w:p>
@@ -11856,7 +12424,15 @@
         <w:jc w:val="both"/>
       </w:pPr>
       <w:r>
-        <w:t>Ejecutar el archivo “create.sql” para crear el esquema y las tablas de la base de datos.</w:t>
+        <w:t>Ejecutar el archivo “</w:t>
+      </w:r>
+      <w:proofErr w:type="spellStart"/>
+      <w:r>
+        <w:t>create.sql</w:t>
+      </w:r>
+      <w:proofErr w:type="spellEnd"/>
+      <w:r>
+        <w:t>” para crear el esquema y las tablas de la base de datos.</w:t>
       </w:r>
       <w:r>
         <w:br/>
@@ -11912,7 +12488,31 @@
         <w:jc w:val="both"/>
       </w:pPr>
       <w:r>
-        <w:t>Por cada tabla creada, se corresponde un archivo .csv con registros. Utilizar el Wizard de importación de datos con cada tabla y seleccionar el archivo .csv correspondiente.</w:t>
+        <w:t>Por cada tabla creada, se corresponde un archivo .</w:t>
+      </w:r>
+      <w:proofErr w:type="spellStart"/>
+      <w:r>
+        <w:t>csv</w:t>
+      </w:r>
+      <w:proofErr w:type="spellEnd"/>
+      <w:r>
+        <w:t xml:space="preserve"> con registros. Utilizar el </w:t>
+      </w:r>
+      <w:proofErr w:type="spellStart"/>
+      <w:r>
+        <w:t>Wizard</w:t>
+      </w:r>
+      <w:proofErr w:type="spellEnd"/>
+      <w:r>
+        <w:t xml:space="preserve"> de importación de datos con cada tabla y seleccionar el archivo .</w:t>
+      </w:r>
+      <w:proofErr w:type="spellStart"/>
+      <w:r>
+        <w:t>csv</w:t>
+      </w:r>
+      <w:proofErr w:type="spellEnd"/>
+      <w:r>
+        <w:t xml:space="preserve"> correspondiente.</w:t>
       </w:r>
       <w:r>
         <w:br/>
@@ -12084,7 +12684,15 @@
       </w:pPr>
       <w:r>
         <w:lastRenderedPageBreak/>
-        <w:t>Habiendo creado las tablas y cargado los registros en ellas, se procedió a generar un archivo “insert.sql” para facilitar la carga de datos, en caso de que se requiera hacerlo nuevamente. Por cada tabla, se realizaron los siguientes pasos:</w:t>
+        <w:t>Habiendo creado las tablas y cargado los registros en ellas, se procedió a generar un archivo “</w:t>
+      </w:r>
+      <w:proofErr w:type="spellStart"/>
+      <w:r>
+        <w:t>insert.sql</w:t>
+      </w:r>
+      <w:proofErr w:type="spellEnd"/>
+      <w:r>
+        <w:t>” para facilitar la carga de datos, en caso de que se requiera hacerlo nuevamente. Por cada tabla, se realizaron los siguientes pasos:</w:t>
       </w:r>
     </w:p>
     <w:p>
@@ -12096,14 +12704,24 @@
         </w:numPr>
       </w:pPr>
       <w:r>
-        <w:t>Ejecutar la query “</w:t>
+        <w:t xml:space="preserve">Ejecutar la </w:t>
+      </w:r>
+      <w:proofErr w:type="spellStart"/>
+      <w:r>
+        <w:t>query</w:t>
+      </w:r>
+      <w:proofErr w:type="spellEnd"/>
+      <w:r>
+        <w:t xml:space="preserve"> “</w:t>
       </w:r>
       <w:r>
         <w:t xml:space="preserve">SELECT * FROM </w:t>
       </w:r>
+      <w:proofErr w:type="spellStart"/>
       <w:r>
         <w:t>tabla_con_registros_a_exportar</w:t>
       </w:r>
+      <w:proofErr w:type="spellEnd"/>
       <w:r>
         <w:t>;</w:t>
       </w:r>
@@ -12167,7 +12785,23 @@
         <w:jc w:val="both"/>
       </w:pPr>
       <w:r>
-        <w:t>Guardar en formato “SQL INSERT statements (*sql)”.</w:t>
+        <w:t xml:space="preserve">Guardar en formato “SQL INSERT </w:t>
+      </w:r>
+      <w:proofErr w:type="spellStart"/>
+      <w:r>
+        <w:t>statements</w:t>
+      </w:r>
+      <w:proofErr w:type="spellEnd"/>
+      <w:r>
+        <w:t xml:space="preserve"> (*</w:t>
+      </w:r>
+      <w:proofErr w:type="spellStart"/>
+      <w:r>
+        <w:t>sql</w:t>
+      </w:r>
+      <w:proofErr w:type="spellEnd"/>
+      <w:r>
+        <w:t>)”.</w:t>
       </w:r>
     </w:p>
     <w:p>
@@ -12272,7 +12906,23 @@
         <w:t xml:space="preserve">sentencias INSERT resultantes </w:t>
       </w:r>
       <w:r>
-        <w:t>en un archivo .sql en MySQL Workbench.</w:t>
+        <w:t>en un archivo .</w:t>
+      </w:r>
+      <w:proofErr w:type="spellStart"/>
+      <w:r>
+        <w:t>sql</w:t>
+      </w:r>
+      <w:proofErr w:type="spellEnd"/>
+      <w:r>
+        <w:t xml:space="preserve"> en MySQL </w:t>
+      </w:r>
+      <w:proofErr w:type="spellStart"/>
+      <w:r>
+        <w:t>Workbench</w:t>
+      </w:r>
+      <w:proofErr w:type="spellEnd"/>
+      <w:r>
+        <w:t>.</w:t>
       </w:r>
     </w:p>
     <w:p>
@@ -12285,7 +12935,20 @@
         <w:jc w:val="both"/>
       </w:pPr>
       <w:r>
-        <w:t xml:space="preserve">Repetir el procedimiento con el resto de las tablas (ya habiendo cargado los datos usando los archivos .csv).Concatenar </w:t>
+        <w:t>Repetir el procedimiento con el resto de las tablas (ya habiendo cargado los datos usando los archivos .</w:t>
+      </w:r>
+      <w:proofErr w:type="spellStart"/>
+      <w:r>
+        <w:t>csv</w:t>
+      </w:r>
+      <w:proofErr w:type="spellEnd"/>
+      <w:proofErr w:type="gramStart"/>
+      <w:r>
+        <w:t>).Concatenar</w:t>
+      </w:r>
+      <w:proofErr w:type="gramEnd"/>
+      <w:r>
+        <w:t xml:space="preserve"> </w:t>
       </w:r>
       <w:r>
         <w:t xml:space="preserve">las </w:t>
@@ -12367,7 +13030,23 @@
           <w:i/>
           <w:iCs/>
         </w:rPr>
-        <w:t>l mismo cuidado que se tuvo al importar los datos mediante archivos .csv, se debe tener al generar el archivo con sentencias INSERT. Los datos deben ser cargados teniendo cuidado con las relaciones entre las tablas (claves foráneas).</w:t>
+        <w:t>l mismo cuidado que se tuvo al importar los datos mediante archivos .</w:t>
+      </w:r>
+      <w:proofErr w:type="spellStart"/>
+      <w:r>
+        <w:rPr>
+          <w:i/>
+          <w:iCs/>
+        </w:rPr>
+        <w:t>csv</w:t>
+      </w:r>
+      <w:proofErr w:type="spellEnd"/>
+      <w:r>
+        <w:rPr>
+          <w:i/>
+          <w:iCs/>
+        </w:rPr>
+        <w:t>, se debe tener al generar el archivo con sentencias INSERT. Los datos deben ser cargados teniendo cuidado con las relaciones entre las tablas (claves foráneas).</w:t>
       </w:r>
     </w:p>
     <w:p/>
@@ -12501,10 +13180,10 @@
         <w:footnoteRef/>
       </w:r>
       <w:r>
-        <w:t xml:space="preserve"> Fuente: </w:t>
-      </w:r>
-      <w:r>
-        <w:t>https://www.indec.gob.ar/uploads/informesdeprensa/ipc_06_22C1D48A9B6E.pdf</w:t>
+        <w:t xml:space="preserve"> </w:t>
+      </w:r>
+      <w:r>
+        <w:t>https://www.indec.gob.ar/uploads/informesdeprensa/ipc_08_222F36DA2F1A.pdf</w:t>
       </w:r>
     </w:p>
   </w:footnote>
@@ -12524,8 +13203,16 @@
       <w:rPr>
         <w:color w:val="2F5496" w:themeColor="accent1" w:themeShade="BF"/>
       </w:rPr>
-      <w:t>Pedro Parodi Ramirez</w:t>
+      <w:t xml:space="preserve">Pedro Parodi </w:t>
     </w:r>
+    <w:proofErr w:type="spellStart"/>
+    <w:r>
+      <w:rPr>
+        <w:color w:val="2F5496" w:themeColor="accent1" w:themeShade="BF"/>
+      </w:rPr>
+      <w:t>Ramirez</w:t>
+    </w:r>
+    <w:proofErr w:type="spellEnd"/>
     <w:r>
       <w:rPr>
         <w:color w:val="2F5496" w:themeColor="accent1" w:themeShade="BF"/>
@@ -12536,8 +13223,16 @@
       <w:rPr>
         <w:color w:val="2F5496" w:themeColor="accent1" w:themeShade="BF"/>
       </w:rPr>
-      <w:t>Curso SQL – Coderhouse</w:t>
+      <w:t xml:space="preserve">Curso SQL – </w:t>
     </w:r>
+    <w:proofErr w:type="spellStart"/>
+    <w:r>
+      <w:rPr>
+        <w:color w:val="2F5496" w:themeColor="accent1" w:themeShade="BF"/>
+      </w:rPr>
+      <w:t>Coderhouse</w:t>
+    </w:r>
+    <w:proofErr w:type="spellEnd"/>
     <w:r>
       <w:rPr>
         <w:color w:val="2F5496" w:themeColor="accent1" w:themeShade="BF"/>
@@ -13221,6 +13916,119 @@
     </w:lvl>
   </w:abstractNum>
   <w:abstractNum w:abstractNumId="6" w15:restartNumberingAfterBreak="0">
+    <w:nsid w:val="51126A45"/>
+    <w:multiLevelType w:val="hybridMultilevel"/>
+    <w:tmpl w:val="6128A304"/>
+    <w:lvl w:ilvl="0" w:tplc="2C0A0001">
+      <w:start w:val="1"/>
+      <w:numFmt w:val="bullet"/>
+      <w:lvlText w:val=""/>
+      <w:lvlJc w:val="left"/>
+      <w:pPr>
+        <w:ind w:left="720" w:hanging="360"/>
+      </w:pPr>
+      <w:rPr>
+        <w:rFonts w:ascii="Symbol" w:hAnsi="Symbol" w:hint="default"/>
+      </w:rPr>
+    </w:lvl>
+    <w:lvl w:ilvl="1" w:tplc="2C0A0003" w:tentative="1">
+      <w:start w:val="1"/>
+      <w:numFmt w:val="bullet"/>
+      <w:lvlText w:val="o"/>
+      <w:lvlJc w:val="left"/>
+      <w:pPr>
+        <w:ind w:left="1440" w:hanging="360"/>
+      </w:pPr>
+      <w:rPr>
+        <w:rFonts w:ascii="Courier New" w:hAnsi="Courier New" w:cs="Courier New" w:hint="default"/>
+      </w:rPr>
+    </w:lvl>
+    <w:lvl w:ilvl="2" w:tplc="2C0A0005" w:tentative="1">
+      <w:start w:val="1"/>
+      <w:numFmt w:val="bullet"/>
+      <w:lvlText w:val=""/>
+      <w:lvlJc w:val="left"/>
+      <w:pPr>
+        <w:ind w:left="2160" w:hanging="360"/>
+      </w:pPr>
+      <w:rPr>
+        <w:rFonts w:ascii="Wingdings" w:hAnsi="Wingdings" w:hint="default"/>
+      </w:rPr>
+    </w:lvl>
+    <w:lvl w:ilvl="3" w:tplc="2C0A0001" w:tentative="1">
+      <w:start w:val="1"/>
+      <w:numFmt w:val="bullet"/>
+      <w:lvlText w:val=""/>
+      <w:lvlJc w:val="left"/>
+      <w:pPr>
+        <w:ind w:left="2880" w:hanging="360"/>
+      </w:pPr>
+      <w:rPr>
+        <w:rFonts w:ascii="Symbol" w:hAnsi="Symbol" w:hint="default"/>
+      </w:rPr>
+    </w:lvl>
+    <w:lvl w:ilvl="4" w:tplc="2C0A0003" w:tentative="1">
+      <w:start w:val="1"/>
+      <w:numFmt w:val="bullet"/>
+      <w:lvlText w:val="o"/>
+      <w:lvlJc w:val="left"/>
+      <w:pPr>
+        <w:ind w:left="3600" w:hanging="360"/>
+      </w:pPr>
+      <w:rPr>
+        <w:rFonts w:ascii="Courier New" w:hAnsi="Courier New" w:cs="Courier New" w:hint="default"/>
+      </w:rPr>
+    </w:lvl>
+    <w:lvl w:ilvl="5" w:tplc="2C0A0005" w:tentative="1">
+      <w:start w:val="1"/>
+      <w:numFmt w:val="bullet"/>
+      <w:lvlText w:val=""/>
+      <w:lvlJc w:val="left"/>
+      <w:pPr>
+        <w:ind w:left="4320" w:hanging="360"/>
+      </w:pPr>
+      <w:rPr>
+        <w:rFonts w:ascii="Wingdings" w:hAnsi="Wingdings" w:hint="default"/>
+      </w:rPr>
+    </w:lvl>
+    <w:lvl w:ilvl="6" w:tplc="2C0A0001" w:tentative="1">
+      <w:start w:val="1"/>
+      <w:numFmt w:val="bullet"/>
+      <w:lvlText w:val=""/>
+      <w:lvlJc w:val="left"/>
+      <w:pPr>
+        <w:ind w:left="5040" w:hanging="360"/>
+      </w:pPr>
+      <w:rPr>
+        <w:rFonts w:ascii="Symbol" w:hAnsi="Symbol" w:hint="default"/>
+      </w:rPr>
+    </w:lvl>
+    <w:lvl w:ilvl="7" w:tplc="2C0A0003" w:tentative="1">
+      <w:start w:val="1"/>
+      <w:numFmt w:val="bullet"/>
+      <w:lvlText w:val="o"/>
+      <w:lvlJc w:val="left"/>
+      <w:pPr>
+        <w:ind w:left="5760" w:hanging="360"/>
+      </w:pPr>
+      <w:rPr>
+        <w:rFonts w:ascii="Courier New" w:hAnsi="Courier New" w:cs="Courier New" w:hint="default"/>
+      </w:rPr>
+    </w:lvl>
+    <w:lvl w:ilvl="8" w:tplc="2C0A0005" w:tentative="1">
+      <w:start w:val="1"/>
+      <w:numFmt w:val="bullet"/>
+      <w:lvlText w:val=""/>
+      <w:lvlJc w:val="left"/>
+      <w:pPr>
+        <w:ind w:left="6480" w:hanging="360"/>
+      </w:pPr>
+      <w:rPr>
+        <w:rFonts w:ascii="Wingdings" w:hAnsi="Wingdings" w:hint="default"/>
+      </w:rPr>
+    </w:lvl>
+  </w:abstractNum>
+  <w:abstractNum w:abstractNumId="7" w15:restartNumberingAfterBreak="0">
     <w:nsid w:val="55347716"/>
     <w:multiLevelType w:val="hybridMultilevel"/>
     <w:tmpl w:val="F4BED8A8"/>
@@ -13309,7 +14117,7 @@
       </w:pPr>
     </w:lvl>
   </w:abstractNum>
-  <w:abstractNum w:abstractNumId="7" w15:restartNumberingAfterBreak="0">
+  <w:abstractNum w:abstractNumId="8" w15:restartNumberingAfterBreak="0">
     <w:nsid w:val="6EF75125"/>
     <w:multiLevelType w:val="hybridMultilevel"/>
     <w:tmpl w:val="A036B6FC"/>
@@ -13395,7 +14203,7 @@
       </w:pPr>
     </w:lvl>
   </w:abstractNum>
-  <w:abstractNum w:abstractNumId="8" w15:restartNumberingAfterBreak="0">
+  <w:abstractNum w:abstractNumId="9" w15:restartNumberingAfterBreak="0">
     <w:nsid w:val="703E4C4A"/>
     <w:multiLevelType w:val="multilevel"/>
     <w:tmpl w:val="804EA3E4"/>
@@ -13515,16 +14323,16 @@
     <w:abstractNumId w:val="4"/>
   </w:num>
   <w:num w:numId="3">
-    <w:abstractNumId w:val="6"/>
+    <w:abstractNumId w:val="7"/>
   </w:num>
   <w:num w:numId="4">
     <w:abstractNumId w:val="2"/>
   </w:num>
   <w:num w:numId="5">
-    <w:abstractNumId w:val="7"/>
+    <w:abstractNumId w:val="8"/>
   </w:num>
   <w:num w:numId="6">
-    <w:abstractNumId w:val="8"/>
+    <w:abstractNumId w:val="9"/>
   </w:num>
   <w:num w:numId="7">
     <w:abstractNumId w:val="5"/>
@@ -13534,6 +14342,9 @@
   </w:num>
   <w:num w:numId="9">
     <w:abstractNumId w:val="1"/>
+  </w:num>
+  <w:num w:numId="10">
+    <w:abstractNumId w:val="6"/>
   </w:num>
 </w:numbering>
 </file>

</xml_diff>

<commit_message>
1. En tabla ipc_divisiones, falto eliminar los registros de la region nacional (de las divisiones que se decidio excluir) -> corregido 2. Se corrige error en en la carga de datos que generaba que la vistas ipc_anual_desde_2017 no calcule bien el ipc promedio del 2017. 3. Se corrige error en vistas ipc_nacional_alberto_fernandez e ipc_nacional_mauricio_macri donde no contemplaba bien la region (debería ser solo nacional) 4. Trabajo sobre el manual de la DB en base a nuevos cambios.
</commit_message>
<xml_diff>
--- a/manual/IPC Schema Handbook.docx
+++ b/manual/IPC Schema Handbook.docx
@@ -356,7 +356,7 @@
           <w:r>
             <w:fldChar w:fldCharType="separate"/>
           </w:r>
-          <w:hyperlink w:anchor="_Toc112404539" w:history="1">
+          <w:hyperlink w:anchor="_Toc112418333" w:history="1">
             <w:r>
               <w:rPr>
                 <w:rStyle w:val="Hyperlink"/>
@@ -398,7 +398,7 @@
                 <w:noProof/>
                 <w:webHidden/>
               </w:rPr>
-              <w:instrText xml:space="preserve"> PAGEREF _Toc112404539 \h </w:instrText>
+              <w:instrText xml:space="preserve"> PAGEREF _Toc112418333 \h </w:instrText>
             </w:r>
             <w:r>
               <w:rPr>
@@ -442,7 +442,7 @@
               <w:lang w:eastAsia="es-AR"/>
             </w:rPr>
           </w:pPr>
-          <w:hyperlink w:anchor="_Toc112404540" w:history="1">
+          <w:hyperlink w:anchor="_Toc112418334" w:history="1">
             <w:r>
               <w:rPr>
                 <w:rStyle w:val="Hyperlink"/>
@@ -484,7 +484,7 @@
                 <w:noProof/>
                 <w:webHidden/>
               </w:rPr>
-              <w:instrText xml:space="preserve"> PAGEREF _Toc112404540 \h </w:instrText>
+              <w:instrText xml:space="preserve"> PAGEREF _Toc112418334 \h </w:instrText>
             </w:r>
             <w:r>
               <w:rPr>
@@ -528,7 +528,7 @@
               <w:lang w:eastAsia="es-AR"/>
             </w:rPr>
           </w:pPr>
-          <w:hyperlink w:anchor="_Toc112404541" w:history="1">
+          <w:hyperlink w:anchor="_Toc112418335" w:history="1">
             <w:r>
               <w:rPr>
                 <w:rStyle w:val="Hyperlink"/>
@@ -570,7 +570,7 @@
                 <w:noProof/>
                 <w:webHidden/>
               </w:rPr>
-              <w:instrText xml:space="preserve"> PAGEREF _Toc112404541 \h </w:instrText>
+              <w:instrText xml:space="preserve"> PAGEREF _Toc112418335 \h </w:instrText>
             </w:r>
             <w:r>
               <w:rPr>
@@ -614,7 +614,7 @@
               <w:lang w:eastAsia="es-AR"/>
             </w:rPr>
           </w:pPr>
-          <w:hyperlink w:anchor="_Toc112404542" w:history="1">
+          <w:hyperlink w:anchor="_Toc112418336" w:history="1">
             <w:r>
               <w:rPr>
                 <w:rStyle w:val="Hyperlink"/>
@@ -656,7 +656,7 @@
                 <w:noProof/>
                 <w:webHidden/>
               </w:rPr>
-              <w:instrText xml:space="preserve"> PAGEREF _Toc112404542 \h </w:instrText>
+              <w:instrText xml:space="preserve"> PAGEREF _Toc112418336 \h </w:instrText>
             </w:r>
             <w:r>
               <w:rPr>
@@ -700,7 +700,7 @@
               <w:lang w:eastAsia="es-AR"/>
             </w:rPr>
           </w:pPr>
-          <w:hyperlink w:anchor="_Toc112404543" w:history="1">
+          <w:hyperlink w:anchor="_Toc112418337" w:history="1">
             <w:r>
               <w:rPr>
                 <w:rStyle w:val="Hyperlink"/>
@@ -742,7 +742,7 @@
                 <w:noProof/>
                 <w:webHidden/>
               </w:rPr>
-              <w:instrText xml:space="preserve"> PAGEREF _Toc112404543 \h </w:instrText>
+              <w:instrText xml:space="preserve"> PAGEREF _Toc112418337 \h </w:instrText>
             </w:r>
             <w:r>
               <w:rPr>
@@ -786,7 +786,7 @@
               <w:lang w:eastAsia="es-AR"/>
             </w:rPr>
           </w:pPr>
-          <w:hyperlink w:anchor="_Toc112404544" w:history="1">
+          <w:hyperlink w:anchor="_Toc112418338" w:history="1">
             <w:r>
               <w:rPr>
                 <w:rStyle w:val="Hyperlink"/>
@@ -828,7 +828,7 @@
                 <w:noProof/>
                 <w:webHidden/>
               </w:rPr>
-              <w:instrText xml:space="preserve"> PAGEREF _Toc112404544 \h </w:instrText>
+              <w:instrText xml:space="preserve"> PAGEREF _Toc112418338 \h </w:instrText>
             </w:r>
             <w:r>
               <w:rPr>
@@ -872,7 +872,7 @@
               <w:lang w:eastAsia="es-AR"/>
             </w:rPr>
           </w:pPr>
-          <w:hyperlink w:anchor="_Toc112404545" w:history="1">
+          <w:hyperlink w:anchor="_Toc112418339" w:history="1">
             <w:r>
               <w:rPr>
                 <w:rStyle w:val="Hyperlink"/>
@@ -914,7 +914,7 @@
                 <w:noProof/>
                 <w:webHidden/>
               </w:rPr>
-              <w:instrText xml:space="preserve"> PAGEREF _Toc112404545 \h </w:instrText>
+              <w:instrText xml:space="preserve"> PAGEREF _Toc112418339 \h </w:instrText>
             </w:r>
             <w:r>
               <w:rPr>
@@ -958,7 +958,7 @@
               <w:lang w:eastAsia="es-AR"/>
             </w:rPr>
           </w:pPr>
-          <w:hyperlink w:anchor="_Toc112404546" w:history="1">
+          <w:hyperlink w:anchor="_Toc112418340" w:history="1">
             <w:r>
               <w:rPr>
                 <w:rStyle w:val="Hyperlink"/>
@@ -1000,7 +1000,7 @@
                 <w:noProof/>
                 <w:webHidden/>
               </w:rPr>
-              <w:instrText xml:space="preserve"> PAGEREF _Toc112404546 \h </w:instrText>
+              <w:instrText xml:space="preserve"> PAGEREF _Toc112418340 \h </w:instrText>
             </w:r>
             <w:r>
               <w:rPr>
@@ -1044,7 +1044,7 @@
               <w:lang w:eastAsia="es-AR"/>
             </w:rPr>
           </w:pPr>
-          <w:hyperlink w:anchor="_Toc112404547" w:history="1">
+          <w:hyperlink w:anchor="_Toc112418341" w:history="1">
             <w:r>
               <w:rPr>
                 <w:rStyle w:val="Hyperlink"/>
@@ -1086,7 +1086,7 @@
                 <w:noProof/>
                 <w:webHidden/>
               </w:rPr>
-              <w:instrText xml:space="preserve"> PAGEREF _Toc112404547 \h </w:instrText>
+              <w:instrText xml:space="preserve"> PAGEREF _Toc112418341 \h </w:instrText>
             </w:r>
             <w:r>
               <w:rPr>
@@ -1130,7 +1130,7 @@
               <w:lang w:eastAsia="es-AR"/>
             </w:rPr>
           </w:pPr>
-          <w:hyperlink w:anchor="_Toc112404548" w:history="1">
+          <w:hyperlink w:anchor="_Toc112418342" w:history="1">
             <w:r>
               <w:rPr>
                 <w:rStyle w:val="Hyperlink"/>
@@ -1172,7 +1172,7 @@
                 <w:noProof/>
                 <w:webHidden/>
               </w:rPr>
-              <w:instrText xml:space="preserve"> PAGEREF _Toc112404548 \h </w:instrText>
+              <w:instrText xml:space="preserve"> PAGEREF _Toc112418342 \h </w:instrText>
             </w:r>
             <w:r>
               <w:rPr>
@@ -1216,7 +1216,7 @@
               <w:lang w:eastAsia="es-AR"/>
             </w:rPr>
           </w:pPr>
-          <w:hyperlink w:anchor="_Toc112404549" w:history="1">
+          <w:hyperlink w:anchor="_Toc112418343" w:history="1">
             <w:r>
               <w:rPr>
                 <w:rStyle w:val="Hyperlink"/>
@@ -1258,7 +1258,7 @@
                 <w:noProof/>
                 <w:webHidden/>
               </w:rPr>
-              <w:instrText xml:space="preserve"> PAGEREF _Toc112404549 \h </w:instrText>
+              <w:instrText xml:space="preserve"> PAGEREF _Toc112418343 \h </w:instrText>
             </w:r>
             <w:r>
               <w:rPr>
@@ -1302,7 +1302,7 @@
               <w:lang w:eastAsia="es-AR"/>
             </w:rPr>
           </w:pPr>
-          <w:hyperlink w:anchor="_Toc112404550" w:history="1">
+          <w:hyperlink w:anchor="_Toc112418344" w:history="1">
             <w:r>
               <w:rPr>
                 <w:rStyle w:val="Hyperlink"/>
@@ -1344,7 +1344,7 @@
                 <w:noProof/>
                 <w:webHidden/>
               </w:rPr>
-              <w:instrText xml:space="preserve"> PAGEREF _Toc112404550 \h </w:instrText>
+              <w:instrText xml:space="preserve"> PAGEREF _Toc112418344 \h </w:instrText>
             </w:r>
             <w:r>
               <w:rPr>
@@ -1388,7 +1388,7 @@
               <w:lang w:eastAsia="es-AR"/>
             </w:rPr>
           </w:pPr>
-          <w:hyperlink w:anchor="_Toc112404551" w:history="1">
+          <w:hyperlink w:anchor="_Toc112418345" w:history="1">
             <w:r>
               <w:rPr>
                 <w:rStyle w:val="Hyperlink"/>
@@ -1430,7 +1430,7 @@
                 <w:noProof/>
                 <w:webHidden/>
               </w:rPr>
-              <w:instrText xml:space="preserve"> PAGEREF _Toc112404551 \h </w:instrText>
+              <w:instrText xml:space="preserve"> PAGEREF _Toc112418345 \h </w:instrText>
             </w:r>
             <w:r>
               <w:rPr>
@@ -1474,7 +1474,7 @@
               <w:lang w:eastAsia="es-AR"/>
             </w:rPr>
           </w:pPr>
-          <w:hyperlink w:anchor="_Toc112404552" w:history="1">
+          <w:hyperlink w:anchor="_Toc112418346" w:history="1">
             <w:r>
               <w:rPr>
                 <w:rStyle w:val="Hyperlink"/>
@@ -1516,7 +1516,7 @@
                 <w:noProof/>
                 <w:webHidden/>
               </w:rPr>
-              <w:instrText xml:space="preserve"> PAGEREF _Toc112404552 \h </w:instrText>
+              <w:instrText xml:space="preserve"> PAGEREF _Toc112418346 \h </w:instrText>
             </w:r>
             <w:r>
               <w:rPr>
@@ -1560,7 +1560,7 @@
               <w:lang w:eastAsia="es-AR"/>
             </w:rPr>
           </w:pPr>
-          <w:hyperlink w:anchor="_Toc112404553" w:history="1">
+          <w:hyperlink w:anchor="_Toc112418347" w:history="1">
             <w:r>
               <w:rPr>
                 <w:rStyle w:val="Hyperlink"/>
@@ -1602,7 +1602,7 @@
                 <w:noProof/>
                 <w:webHidden/>
               </w:rPr>
-              <w:instrText xml:space="preserve"> PAGEREF _Toc112404553 \h </w:instrText>
+              <w:instrText xml:space="preserve"> PAGEREF _Toc112418347 \h </w:instrText>
             </w:r>
             <w:r>
               <w:rPr>
@@ -1646,7 +1646,7 @@
               <w:lang w:eastAsia="es-AR"/>
             </w:rPr>
           </w:pPr>
-          <w:hyperlink w:anchor="_Toc112404554" w:history="1">
+          <w:hyperlink w:anchor="_Toc112418348" w:history="1">
             <w:r>
               <w:rPr>
                 <w:rStyle w:val="Hyperlink"/>
@@ -1688,7 +1688,7 @@
                 <w:noProof/>
                 <w:webHidden/>
               </w:rPr>
-              <w:instrText xml:space="preserve"> PAGEREF _Toc112404554 \h </w:instrText>
+              <w:instrText xml:space="preserve"> PAGEREF _Toc112418348 \h </w:instrText>
             </w:r>
             <w:r>
               <w:rPr>
@@ -1732,7 +1732,7 @@
               <w:lang w:eastAsia="es-AR"/>
             </w:rPr>
           </w:pPr>
-          <w:hyperlink w:anchor="_Toc112404555" w:history="1">
+          <w:hyperlink w:anchor="_Toc112418349" w:history="1">
             <w:r>
               <w:rPr>
                 <w:rStyle w:val="Hyperlink"/>
@@ -1774,7 +1774,7 @@
                 <w:noProof/>
                 <w:webHidden/>
               </w:rPr>
-              <w:instrText xml:space="preserve"> PAGEREF _Toc112404555 \h </w:instrText>
+              <w:instrText xml:space="preserve"> PAGEREF _Toc112418349 \h </w:instrText>
             </w:r>
             <w:r>
               <w:rPr>
@@ -1818,7 +1818,7 @@
               <w:lang w:eastAsia="es-AR"/>
             </w:rPr>
           </w:pPr>
-          <w:hyperlink w:anchor="_Toc112404556" w:history="1">
+          <w:hyperlink w:anchor="_Toc112418350" w:history="1">
             <w:r>
               <w:rPr>
                 <w:rStyle w:val="Hyperlink"/>
@@ -1860,7 +1860,7 @@
                 <w:noProof/>
                 <w:webHidden/>
               </w:rPr>
-              <w:instrText xml:space="preserve"> PAGEREF _Toc112404556 \h </w:instrText>
+              <w:instrText xml:space="preserve"> PAGEREF _Toc112418350 \h </w:instrText>
             </w:r>
             <w:r>
               <w:rPr>
@@ -1904,7 +1904,7 @@
               <w:lang w:eastAsia="es-AR"/>
             </w:rPr>
           </w:pPr>
-          <w:hyperlink w:anchor="_Toc112404557" w:history="1">
+          <w:hyperlink w:anchor="_Toc112418351" w:history="1">
             <w:r>
               <w:rPr>
                 <w:rStyle w:val="Hyperlink"/>
@@ -1946,7 +1946,7 @@
                 <w:noProof/>
                 <w:webHidden/>
               </w:rPr>
-              <w:instrText xml:space="preserve"> PAGEREF _Toc112404557 \h </w:instrText>
+              <w:instrText xml:space="preserve"> PAGEREF _Toc112418351 \h </w:instrText>
             </w:r>
             <w:r>
               <w:rPr>
@@ -1990,7 +1990,7 @@
               <w:lang w:eastAsia="es-AR"/>
             </w:rPr>
           </w:pPr>
-          <w:hyperlink w:anchor="_Toc112404558" w:history="1">
+          <w:hyperlink w:anchor="_Toc112418352" w:history="1">
             <w:r>
               <w:rPr>
                 <w:rStyle w:val="Hyperlink"/>
@@ -2032,7 +2032,7 @@
                 <w:noProof/>
                 <w:webHidden/>
               </w:rPr>
-              <w:instrText xml:space="preserve"> PAGEREF _Toc112404558 \h </w:instrText>
+              <w:instrText xml:space="preserve"> PAGEREF _Toc112418352 \h </w:instrText>
             </w:r>
             <w:r>
               <w:rPr>
@@ -2076,7 +2076,7 @@
               <w:lang w:eastAsia="es-AR"/>
             </w:rPr>
           </w:pPr>
-          <w:hyperlink w:anchor="_Toc112404559" w:history="1">
+          <w:hyperlink w:anchor="_Toc112418353" w:history="1">
             <w:r>
               <w:rPr>
                 <w:rStyle w:val="Hyperlink"/>
@@ -2118,7 +2118,7 @@
                 <w:noProof/>
                 <w:webHidden/>
               </w:rPr>
-              <w:instrText xml:space="preserve"> PAGEREF _Toc112404559 \h </w:instrText>
+              <w:instrText xml:space="preserve"> PAGEREF _Toc112418353 \h </w:instrText>
             </w:r>
             <w:r>
               <w:rPr>
@@ -2162,7 +2162,7 @@
               <w:lang w:eastAsia="es-AR"/>
             </w:rPr>
           </w:pPr>
-          <w:hyperlink w:anchor="_Toc112404560" w:history="1">
+          <w:hyperlink w:anchor="_Toc112418354" w:history="1">
             <w:r>
               <w:rPr>
                 <w:rStyle w:val="Hyperlink"/>
@@ -2204,7 +2204,7 @@
                 <w:noProof/>
                 <w:webHidden/>
               </w:rPr>
-              <w:instrText xml:space="preserve"> PAGEREF _Toc112404560 \h </w:instrText>
+              <w:instrText xml:space="preserve"> PAGEREF _Toc112418354 \h </w:instrText>
             </w:r>
             <w:r>
               <w:rPr>
@@ -2248,7 +2248,7 @@
               <w:lang w:eastAsia="es-AR"/>
             </w:rPr>
           </w:pPr>
-          <w:hyperlink w:anchor="_Toc112404561" w:history="1">
+          <w:hyperlink w:anchor="_Toc112418355" w:history="1">
             <w:r>
               <w:rPr>
                 <w:rStyle w:val="Hyperlink"/>
@@ -2290,7 +2290,7 @@
                 <w:noProof/>
                 <w:webHidden/>
               </w:rPr>
-              <w:instrText xml:space="preserve"> PAGEREF _Toc112404561 \h </w:instrText>
+              <w:instrText xml:space="preserve"> PAGEREF _Toc112418355 \h </w:instrText>
             </w:r>
             <w:r>
               <w:rPr>
@@ -2334,7 +2334,7 @@
               <w:lang w:eastAsia="es-AR"/>
             </w:rPr>
           </w:pPr>
-          <w:hyperlink w:anchor="_Toc112404562" w:history="1">
+          <w:hyperlink w:anchor="_Toc112418356" w:history="1">
             <w:r>
               <w:rPr>
                 <w:rStyle w:val="Hyperlink"/>
@@ -2376,7 +2376,7 @@
                 <w:noProof/>
                 <w:webHidden/>
               </w:rPr>
-              <w:instrText xml:space="preserve"> PAGEREF _Toc112404562 \h </w:instrText>
+              <w:instrText xml:space="preserve"> PAGEREF _Toc112418356 \h </w:instrText>
             </w:r>
             <w:r>
               <w:rPr>
@@ -2420,7 +2420,7 @@
               <w:lang w:eastAsia="es-AR"/>
             </w:rPr>
           </w:pPr>
-          <w:hyperlink w:anchor="_Toc112404563" w:history="1">
+          <w:hyperlink w:anchor="_Toc112418357" w:history="1">
             <w:r>
               <w:rPr>
                 <w:rStyle w:val="Hyperlink"/>
@@ -2462,7 +2462,7 @@
                 <w:noProof/>
                 <w:webHidden/>
               </w:rPr>
-              <w:instrText xml:space="preserve"> PAGEREF _Toc112404563 \h </w:instrText>
+              <w:instrText xml:space="preserve"> PAGEREF _Toc112418357 \h </w:instrText>
             </w:r>
             <w:r>
               <w:rPr>
@@ -2482,7 +2482,7 @@
                 <w:noProof/>
                 <w:webHidden/>
               </w:rPr>
-              <w:t>9</w:t>
+              <w:t>10</w:t>
             </w:r>
             <w:r>
               <w:rPr>
@@ -2506,7 +2506,7 @@
               <w:lang w:eastAsia="es-AR"/>
             </w:rPr>
           </w:pPr>
-          <w:hyperlink w:anchor="_Toc112404564" w:history="1">
+          <w:hyperlink w:anchor="_Toc112418358" w:history="1">
             <w:r>
               <w:rPr>
                 <w:rStyle w:val="Hyperlink"/>
@@ -2548,7 +2548,7 @@
                 <w:noProof/>
                 <w:webHidden/>
               </w:rPr>
-              <w:instrText xml:space="preserve"> PAGEREF _Toc112404564 \h </w:instrText>
+              <w:instrText xml:space="preserve"> PAGEREF _Toc112418358 \h </w:instrText>
             </w:r>
             <w:r>
               <w:rPr>
@@ -2592,7 +2592,7 @@
               <w:lang w:eastAsia="es-AR"/>
             </w:rPr>
           </w:pPr>
-          <w:hyperlink w:anchor="_Toc112404565" w:history="1">
+          <w:hyperlink w:anchor="_Toc112418359" w:history="1">
             <w:r>
               <w:rPr>
                 <w:rStyle w:val="Hyperlink"/>
@@ -2634,7 +2634,7 @@
                 <w:noProof/>
                 <w:webHidden/>
               </w:rPr>
-              <w:instrText xml:space="preserve"> PAGEREF _Toc112404565 \h </w:instrText>
+              <w:instrText xml:space="preserve"> PAGEREF _Toc112418359 \h </w:instrText>
             </w:r>
             <w:r>
               <w:rPr>
@@ -2678,7 +2678,7 @@
               <w:lang w:eastAsia="es-AR"/>
             </w:rPr>
           </w:pPr>
-          <w:hyperlink w:anchor="_Toc112404566" w:history="1">
+          <w:hyperlink w:anchor="_Toc112418360" w:history="1">
             <w:r>
               <w:rPr>
                 <w:rStyle w:val="Hyperlink"/>
@@ -2720,7 +2720,7 @@
                 <w:noProof/>
                 <w:webHidden/>
               </w:rPr>
-              <w:instrText xml:space="preserve"> PAGEREF _Toc112404566 \h </w:instrText>
+              <w:instrText xml:space="preserve"> PAGEREF _Toc112418360 \h </w:instrText>
             </w:r>
             <w:r>
               <w:rPr>
@@ -2764,7 +2764,7 @@
               <w:lang w:eastAsia="es-AR"/>
             </w:rPr>
           </w:pPr>
-          <w:hyperlink w:anchor="_Toc112404567" w:history="1">
+          <w:hyperlink w:anchor="_Toc112418361" w:history="1">
             <w:r>
               <w:rPr>
                 <w:rStyle w:val="Hyperlink"/>
@@ -2806,7 +2806,7 @@
                 <w:noProof/>
                 <w:webHidden/>
               </w:rPr>
-              <w:instrText xml:space="preserve"> PAGEREF _Toc112404567 \h </w:instrText>
+              <w:instrText xml:space="preserve"> PAGEREF _Toc112418361 \h </w:instrText>
             </w:r>
             <w:r>
               <w:rPr>
@@ -2850,7 +2850,7 @@
               <w:lang w:eastAsia="es-AR"/>
             </w:rPr>
           </w:pPr>
-          <w:hyperlink w:anchor="_Toc112404568" w:history="1">
+          <w:hyperlink w:anchor="_Toc112418362" w:history="1">
             <w:r>
               <w:rPr>
                 <w:rStyle w:val="Hyperlink"/>
@@ -2892,7 +2892,7 @@
                 <w:noProof/>
                 <w:webHidden/>
               </w:rPr>
-              <w:instrText xml:space="preserve"> PAGEREF _Toc112404568 \h </w:instrText>
+              <w:instrText xml:space="preserve"> PAGEREF _Toc112418362 \h </w:instrText>
             </w:r>
             <w:r>
               <w:rPr>
@@ -2936,7 +2936,7 @@
               <w:lang w:eastAsia="es-AR"/>
             </w:rPr>
           </w:pPr>
-          <w:hyperlink w:anchor="_Toc112404569" w:history="1">
+          <w:hyperlink w:anchor="_Toc112418363" w:history="1">
             <w:r>
               <w:rPr>
                 <w:rStyle w:val="Hyperlink"/>
@@ -2978,7 +2978,7 @@
                 <w:noProof/>
                 <w:webHidden/>
               </w:rPr>
-              <w:instrText xml:space="preserve"> PAGEREF _Toc112404569 \h </w:instrText>
+              <w:instrText xml:space="preserve"> PAGEREF _Toc112418363 \h </w:instrText>
             </w:r>
             <w:r>
               <w:rPr>
@@ -3022,7 +3022,7 @@
               <w:lang w:eastAsia="es-AR"/>
             </w:rPr>
           </w:pPr>
-          <w:hyperlink w:anchor="_Toc112404570" w:history="1">
+          <w:hyperlink w:anchor="_Toc112418364" w:history="1">
             <w:r>
               <w:rPr>
                 <w:rStyle w:val="Hyperlink"/>
@@ -3064,7 +3064,7 @@
                 <w:noProof/>
                 <w:webHidden/>
               </w:rPr>
-              <w:instrText xml:space="preserve"> PAGEREF _Toc112404570 \h </w:instrText>
+              <w:instrText xml:space="preserve"> PAGEREF _Toc112418364 \h </w:instrText>
             </w:r>
             <w:r>
               <w:rPr>
@@ -3108,7 +3108,7 @@
               <w:lang w:eastAsia="es-AR"/>
             </w:rPr>
           </w:pPr>
-          <w:hyperlink w:anchor="_Toc112404571" w:history="1">
+          <w:hyperlink w:anchor="_Toc112418365" w:history="1">
             <w:r>
               <w:rPr>
                 <w:rStyle w:val="Hyperlink"/>
@@ -3150,7 +3150,7 @@
                 <w:noProof/>
                 <w:webHidden/>
               </w:rPr>
-              <w:instrText xml:space="preserve"> PAGEREF _Toc112404571 \h </w:instrText>
+              <w:instrText xml:space="preserve"> PAGEREF _Toc112418365 \h </w:instrText>
             </w:r>
             <w:r>
               <w:rPr>
@@ -3194,7 +3194,7 @@
               <w:lang w:eastAsia="es-AR"/>
             </w:rPr>
           </w:pPr>
-          <w:hyperlink w:anchor="_Toc112404572" w:history="1">
+          <w:hyperlink w:anchor="_Toc112418366" w:history="1">
             <w:r>
               <w:rPr>
                 <w:rStyle w:val="Hyperlink"/>
@@ -3236,7 +3236,7 @@
                 <w:noProof/>
                 <w:webHidden/>
               </w:rPr>
-              <w:instrText xml:space="preserve"> PAGEREF _Toc112404572 \h </w:instrText>
+              <w:instrText xml:space="preserve"> PAGEREF _Toc112418366 \h </w:instrText>
             </w:r>
             <w:r>
               <w:rPr>
@@ -3280,7 +3280,7 @@
               <w:lang w:eastAsia="es-AR"/>
             </w:rPr>
           </w:pPr>
-          <w:hyperlink w:anchor="_Toc112404573" w:history="1">
+          <w:hyperlink w:anchor="_Toc112418367" w:history="1">
             <w:r>
               <w:rPr>
                 <w:rStyle w:val="Hyperlink"/>
@@ -3322,7 +3322,7 @@
                 <w:noProof/>
                 <w:webHidden/>
               </w:rPr>
-              <w:instrText xml:space="preserve"> PAGEREF _Toc112404573 \h </w:instrText>
+              <w:instrText xml:space="preserve"> PAGEREF _Toc112418367 \h </w:instrText>
             </w:r>
             <w:r>
               <w:rPr>
@@ -3342,7 +3342,7 @@
                 <w:noProof/>
                 <w:webHidden/>
               </w:rPr>
-              <w:t>14</w:t>
+              <w:t>13</w:t>
             </w:r>
             <w:r>
               <w:rPr>
@@ -3366,7 +3366,7 @@
               <w:lang w:eastAsia="es-AR"/>
             </w:rPr>
           </w:pPr>
-          <w:hyperlink w:anchor="_Toc112404574" w:history="1">
+          <w:hyperlink w:anchor="_Toc112418368" w:history="1">
             <w:r>
               <w:rPr>
                 <w:rStyle w:val="Hyperlink"/>
@@ -3408,7 +3408,7 @@
                 <w:noProof/>
                 <w:webHidden/>
               </w:rPr>
-              <w:instrText xml:space="preserve"> PAGEREF _Toc112404574 \h </w:instrText>
+              <w:instrText xml:space="preserve"> PAGEREF _Toc112418368 \h </w:instrText>
             </w:r>
             <w:r>
               <w:rPr>
@@ -3451,7 +3451,7 @@
               <w:lang w:eastAsia="es-AR"/>
             </w:rPr>
           </w:pPr>
-          <w:hyperlink w:anchor="_Toc112404575" w:history="1">
+          <w:hyperlink w:anchor="_Toc112418369" w:history="1">
             <w:r>
               <w:rPr>
                 <w:rStyle w:val="Hyperlink"/>
@@ -3478,7 +3478,7 @@
                 <w:noProof/>
                 <w:webHidden/>
               </w:rPr>
-              <w:instrText xml:space="preserve"> PAGEREF _Toc112404575 \h </w:instrText>
+              <w:instrText xml:space="preserve"> PAGEREF _Toc112418369 \h </w:instrText>
             </w:r>
             <w:r>
               <w:rPr>
@@ -3521,7 +3521,7 @@
               <w:lang w:eastAsia="es-AR"/>
             </w:rPr>
           </w:pPr>
-          <w:hyperlink w:anchor="_Toc112404576" w:history="1">
+          <w:hyperlink w:anchor="_Toc112418370" w:history="1">
             <w:r>
               <w:rPr>
                 <w:rStyle w:val="Hyperlink"/>
@@ -3548,7 +3548,7 @@
                 <w:noProof/>
                 <w:webHidden/>
               </w:rPr>
-              <w:instrText xml:space="preserve"> PAGEREF _Toc112404576 \h </w:instrText>
+              <w:instrText xml:space="preserve"> PAGEREF _Toc112418370 \h </w:instrText>
             </w:r>
             <w:r>
               <w:rPr>
@@ -3618,7 +3618,7 @@
           <w:numId w:val="1"/>
         </w:numPr>
       </w:pPr>
-      <w:bookmarkStart w:id="0" w:name="_Toc112404539"/>
+      <w:bookmarkStart w:id="0" w:name="_Toc112418333"/>
       <w:r>
         <w:lastRenderedPageBreak/>
         <w:t>Descripción</w:t>
@@ -4299,7 +4299,7 @@
           <w:numId w:val="1"/>
         </w:numPr>
       </w:pPr>
-      <w:bookmarkStart w:id="5" w:name="_Toc112404540"/>
+      <w:bookmarkStart w:id="5" w:name="_Toc112418334"/>
       <w:r>
         <w:lastRenderedPageBreak/>
         <w:t>Objetivo</w:t>
@@ -4322,7 +4322,7 @@
           <w:numId w:val="1"/>
         </w:numPr>
       </w:pPr>
-      <w:bookmarkStart w:id="6" w:name="_Toc112404541"/>
+      <w:bookmarkStart w:id="6" w:name="_Toc112418335"/>
       <w:r>
         <w:t>Situación problemática</w:t>
       </w:r>
@@ -4377,7 +4377,7 @@
           <w:numId w:val="1"/>
         </w:numPr>
       </w:pPr>
-      <w:bookmarkStart w:id="7" w:name="_Toc112404542"/>
+      <w:bookmarkStart w:id="7" w:name="_Toc112418336"/>
       <w:r>
         <w:t>Tablas declaradas</w:t>
       </w:r>
@@ -4399,7 +4399,7 @@
           <w:numId w:val="1"/>
         </w:numPr>
       </w:pPr>
-      <w:bookmarkStart w:id="8" w:name="_Toc112404543"/>
+      <w:bookmarkStart w:id="8" w:name="_Toc112418337"/>
       <w:r>
         <w:t>Tabla I</w:t>
       </w:r>
@@ -5241,7 +5241,7 @@
           <w:numId w:val="1"/>
         </w:numPr>
       </w:pPr>
-      <w:bookmarkStart w:id="9" w:name="_Toc112404544"/>
+      <w:bookmarkStart w:id="9" w:name="_Toc112418338"/>
       <w:r>
         <w:t>PERÍODO</w:t>
       </w:r>
@@ -5807,7 +5807,7 @@
           <w:numId w:val="1"/>
         </w:numPr>
       </w:pPr>
-      <w:bookmarkStart w:id="10" w:name="_Toc112404545"/>
+      <w:bookmarkStart w:id="10" w:name="_Toc112418339"/>
       <w:r>
         <w:t>PRESIDENTE</w:t>
       </w:r>
@@ -6511,7 +6511,7 @@
           <w:numId w:val="1"/>
         </w:numPr>
       </w:pPr>
-      <w:bookmarkStart w:id="11" w:name="_Toc112404546"/>
+      <w:bookmarkStart w:id="11" w:name="_Toc112418340"/>
       <w:r>
         <w:lastRenderedPageBreak/>
         <w:t>REGIÓN</w:t>
@@ -7016,7 +7016,7 @@
           <w:numId w:val="1"/>
         </w:numPr>
       </w:pPr>
-      <w:bookmarkStart w:id="12" w:name="_Toc112404547"/>
+      <w:bookmarkStart w:id="12" w:name="_Toc112418341"/>
       <w:r>
         <w:t>DIVISI</w:t>
       </w:r>
@@ -7519,7 +7519,7 @@
           <w:numId w:val="1"/>
         </w:numPr>
       </w:pPr>
-      <w:bookmarkStart w:id="13" w:name="_Toc112404548"/>
+      <w:bookmarkStart w:id="13" w:name="_Toc112418342"/>
       <w:r>
         <w:t>APERTURA</w:t>
       </w:r>
@@ -8134,7 +8134,7 @@
           <w:numId w:val="1"/>
         </w:numPr>
       </w:pPr>
-      <w:bookmarkStart w:id="14" w:name="_Toc112404549"/>
+      <w:bookmarkStart w:id="14" w:name="_Toc112418343"/>
       <w:r>
         <w:t>IPC_DIVISIONES</w:t>
       </w:r>
@@ -8972,7 +8972,7 @@
           <w:numId w:val="1"/>
         </w:numPr>
       </w:pPr>
-      <w:bookmarkStart w:id="15" w:name="_Toc112404550"/>
+      <w:bookmarkStart w:id="15" w:name="_Toc112418344"/>
       <w:r>
         <w:t>IPC_APERTURAS</w:t>
       </w:r>
@@ -9810,7 +9810,7 @@
           <w:numId w:val="1"/>
         </w:numPr>
       </w:pPr>
-      <w:bookmarkStart w:id="16" w:name="_Toc112404551"/>
+      <w:bookmarkStart w:id="16" w:name="_Toc112418345"/>
       <w:r>
         <w:lastRenderedPageBreak/>
         <w:t>Diagrama de Entidad</w:t>
@@ -9892,7 +9892,7 @@
           <w:numId w:val="1"/>
         </w:numPr>
       </w:pPr>
-      <w:bookmarkStart w:id="17" w:name="_Toc112404552"/>
+      <w:bookmarkStart w:id="17" w:name="_Toc112418346"/>
       <w:r>
         <w:t>Carga de datos</w:t>
       </w:r>
@@ -10088,7 +10088,7 @@
       <w:bookmarkStart w:id="18" w:name="_Vistas"/>
       <w:bookmarkStart w:id="19" w:name="_Ref112099631"/>
       <w:bookmarkStart w:id="20" w:name="_Ref112099665"/>
-      <w:bookmarkStart w:id="21" w:name="_Toc112404553"/>
+      <w:bookmarkStart w:id="21" w:name="_Toc112418347"/>
       <w:bookmarkEnd w:id="18"/>
       <w:r>
         <w:t>Vistas</w:t>
@@ -10119,7 +10119,7 @@
           <w:numId w:val="1"/>
         </w:numPr>
       </w:pPr>
-      <w:bookmarkStart w:id="22" w:name="_Toc112404554"/>
+      <w:bookmarkStart w:id="22" w:name="_Toc112418348"/>
       <w:r>
         <w:t>ipc_nacional_2022_divisiones</w:t>
       </w:r>
@@ -10164,14 +10164,11 @@
         <w:jc w:val="center"/>
       </w:pPr>
       <w:r>
-        <w:rPr>
-          <w:noProof/>
-        </w:rPr>
         <w:drawing>
-          <wp:inline distT="0" distB="0" distL="0" distR="0" wp14:anchorId="34A0E149" wp14:editId="6BF61A99">
-            <wp:extent cx="5400000" cy="2268000"/>
-            <wp:effectExtent l="19050" t="19050" r="10795" b="18415"/>
-            <wp:docPr id="9" name="Picture 9"/>
+          <wp:inline distT="0" distB="0" distL="0" distR="0" wp14:anchorId="7CD47371" wp14:editId="6D7A2166">
+            <wp:extent cx="5400040" cy="2545080"/>
+            <wp:effectExtent l="19050" t="19050" r="10160" b="26670"/>
+            <wp:docPr id="36" name="Picture 36"/>
             <wp:cNvGraphicFramePr>
               <a:graphicFrameLocks xmlns:a="http://schemas.openxmlformats.org/drawingml/2006/main" noChangeAspect="1"/>
             </wp:cNvGraphicFramePr>
@@ -10191,7 +10188,7 @@
                   <pic:spPr>
                     <a:xfrm>
                       <a:off x="0" y="0"/>
-                      <a:ext cx="5400000" cy="2268000"/>
+                      <a:ext cx="5400040" cy="2545080"/>
                     </a:xfrm>
                     <a:prstGeom prst="rect">
                       <a:avLst/>
@@ -10217,7 +10214,7 @@
           <w:numId w:val="1"/>
         </w:numPr>
       </w:pPr>
-      <w:bookmarkStart w:id="23" w:name="_Toc112404555"/>
+      <w:bookmarkStart w:id="23" w:name="_Toc112418349"/>
       <w:r>
         <w:t>ipc_</w:t>
       </w:r>
@@ -10284,14 +10281,11 @@
         <w:jc w:val="center"/>
       </w:pPr>
       <w:r>
-        <w:rPr>
-          <w:noProof/>
-        </w:rPr>
         <w:drawing>
-          <wp:inline distT="0" distB="0" distL="0" distR="0" wp14:anchorId="5F389BC3" wp14:editId="16FF2A81">
-            <wp:extent cx="1307679" cy="1249127"/>
-            <wp:effectExtent l="19050" t="19050" r="26035" b="27305"/>
-            <wp:docPr id="8" name="Picture 8"/>
+          <wp:inline distT="0" distB="0" distL="0" distR="0" wp14:anchorId="0E6E30E1" wp14:editId="46A55B24">
+            <wp:extent cx="1238423" cy="1209844"/>
+            <wp:effectExtent l="19050" t="19050" r="19050" b="28575"/>
+            <wp:docPr id="28" name="Picture 28"/>
             <wp:cNvGraphicFramePr>
               <a:graphicFrameLocks xmlns:a="http://schemas.openxmlformats.org/drawingml/2006/main" noChangeAspect="1"/>
             </wp:cNvGraphicFramePr>
@@ -10311,7 +10305,7 @@
                   <pic:spPr>
                     <a:xfrm>
                       <a:off x="0" y="0"/>
-                      <a:ext cx="1316563" cy="1257614"/>
+                      <a:ext cx="1238423" cy="1209844"/>
                     </a:xfrm>
                     <a:prstGeom prst="rect">
                       <a:avLst/>
@@ -10337,7 +10331,7 @@
           <w:numId w:val="1"/>
         </w:numPr>
       </w:pPr>
-      <w:bookmarkStart w:id="24" w:name="_Toc112404556"/>
+      <w:bookmarkStart w:id="24" w:name="_Toc112418350"/>
       <w:proofErr w:type="spellStart"/>
       <w:r>
         <w:t>ipc_gba_divisiones</w:t>
@@ -10380,9 +10374,9 @@
         </w:rPr>
         <w:lastRenderedPageBreak/>
         <w:drawing>
-          <wp:inline distT="0" distB="0" distL="0" distR="0" wp14:anchorId="06999F45" wp14:editId="3281F28B">
-            <wp:extent cx="4702338" cy="1717482"/>
-            <wp:effectExtent l="19050" t="19050" r="22225" b="16510"/>
+          <wp:inline distT="0" distB="0" distL="0" distR="0" wp14:anchorId="06999F45" wp14:editId="5B24BC93">
+            <wp:extent cx="5400000" cy="1972800"/>
+            <wp:effectExtent l="19050" t="19050" r="10795" b="27940"/>
             <wp:docPr id="11" name="Picture 11"/>
             <wp:cNvGraphicFramePr>
               <a:graphicFrameLocks xmlns:a="http://schemas.openxmlformats.org/drawingml/2006/main" noChangeAspect="1"/>
@@ -10403,7 +10397,7 @@
                   <pic:spPr>
                     <a:xfrm>
                       <a:off x="0" y="0"/>
-                      <a:ext cx="4728821" cy="1727154"/>
+                      <a:ext cx="5400000" cy="1972800"/>
                     </a:xfrm>
                     <a:prstGeom prst="rect">
                       <a:avLst/>
@@ -10429,7 +10423,7 @@
           <w:numId w:val="1"/>
         </w:numPr>
       </w:pPr>
-      <w:bookmarkStart w:id="25" w:name="_Toc112404557"/>
+      <w:bookmarkStart w:id="25" w:name="_Toc112418351"/>
       <w:proofErr w:type="spellStart"/>
       <w:r>
         <w:t>ipc_nacional_alberto_fernandez</w:t>
@@ -10486,14 +10480,11 @@
         <w:jc w:val="center"/>
       </w:pPr>
       <w:r>
-        <w:rPr>
-          <w:noProof/>
-        </w:rPr>
         <w:drawing>
-          <wp:inline distT="0" distB="0" distL="0" distR="0" wp14:anchorId="0B921A5C" wp14:editId="1ACF98F2">
-            <wp:extent cx="4512526" cy="2464905"/>
-            <wp:effectExtent l="19050" t="19050" r="21590" b="12065"/>
-            <wp:docPr id="12" name="Picture 12"/>
+          <wp:inline distT="0" distB="0" distL="0" distR="0" wp14:anchorId="2AA44637" wp14:editId="23484A3A">
+            <wp:extent cx="4320000" cy="2275200"/>
+            <wp:effectExtent l="19050" t="19050" r="23495" b="11430"/>
+            <wp:docPr id="37" name="Picture 37"/>
             <wp:cNvGraphicFramePr>
               <a:graphicFrameLocks xmlns:a="http://schemas.openxmlformats.org/drawingml/2006/main" noChangeAspect="1"/>
             </wp:cNvGraphicFramePr>
@@ -10513,7 +10504,7 @@
                   <pic:spPr>
                     <a:xfrm>
                       <a:off x="0" y="0"/>
-                      <a:ext cx="4541973" cy="2480990"/>
+                      <a:ext cx="4320000" cy="2275200"/>
                     </a:xfrm>
                     <a:prstGeom prst="rect">
                       <a:avLst/>
@@ -10539,7 +10530,7 @@
           <w:numId w:val="1"/>
         </w:numPr>
       </w:pPr>
-      <w:bookmarkStart w:id="26" w:name="_Toc112404558"/>
+      <w:bookmarkStart w:id="26" w:name="_Toc112418352"/>
       <w:proofErr w:type="spellStart"/>
       <w:r>
         <w:t>ipc_nacional_mauricio_macri</w:t>
@@ -10600,14 +10591,11 @@
         <w:jc w:val="center"/>
       </w:pPr>
       <w:r>
-        <w:rPr>
-          <w:noProof/>
-        </w:rPr>
         <w:drawing>
-          <wp:inline distT="0" distB="0" distL="0" distR="0" wp14:anchorId="1F421C50" wp14:editId="78A6426B">
-            <wp:extent cx="4431581" cy="2215791"/>
-            <wp:effectExtent l="19050" t="19050" r="26670" b="13335"/>
-            <wp:docPr id="13" name="Picture 13"/>
+          <wp:inline distT="0" distB="0" distL="0" distR="0" wp14:anchorId="3CA46719" wp14:editId="62D1BCE3">
+            <wp:extent cx="4320000" cy="2314800"/>
+            <wp:effectExtent l="19050" t="19050" r="23495" b="28575"/>
+            <wp:docPr id="38" name="Picture 38"/>
             <wp:cNvGraphicFramePr>
               <a:graphicFrameLocks xmlns:a="http://schemas.openxmlformats.org/drawingml/2006/main" noChangeAspect="1"/>
             </wp:cNvGraphicFramePr>
@@ -10627,7 +10615,7 @@
                   <pic:spPr>
                     <a:xfrm>
                       <a:off x="0" y="0"/>
-                      <a:ext cx="4455720" cy="2227861"/>
+                      <a:ext cx="4320000" cy="2314800"/>
                     </a:xfrm>
                     <a:prstGeom prst="rect">
                       <a:avLst/>
@@ -10653,7 +10641,7 @@
           <w:numId w:val="1"/>
         </w:numPr>
       </w:pPr>
-      <w:bookmarkStart w:id="27" w:name="_Toc112404559"/>
+      <w:bookmarkStart w:id="27" w:name="_Toc112418353"/>
       <w:r>
         <w:lastRenderedPageBreak/>
         <w:t>Funciones</w:t>
@@ -10676,7 +10664,7 @@
           <w:numId w:val="1"/>
         </w:numPr>
       </w:pPr>
-      <w:bookmarkStart w:id="28" w:name="_Toc112404560"/>
+      <w:bookmarkStart w:id="28" w:name="_Toc112418354"/>
       <w:proofErr w:type="spellStart"/>
       <w:r>
         <w:t>ipc_año_X</w:t>
@@ -10795,7 +10783,7 @@
           <w:numId w:val="1"/>
         </w:numPr>
       </w:pPr>
-      <w:bookmarkStart w:id="29" w:name="_Toc112404561"/>
+      <w:bookmarkStart w:id="29" w:name="_Toc112418355"/>
       <w:proofErr w:type="spellStart"/>
       <w:r>
         <w:t>above_average</w:t>
@@ -10895,13 +10883,28 @@
     </w:p>
     <w:p>
       <w:pPr>
+        <w:rPr>
+          <w:i/>
+          <w:iCs/>
+        </w:rPr>
+      </w:pPr>
+      <w:r>
+        <w:rPr>
+          <w:i/>
+          <w:iCs/>
+        </w:rPr>
+        <w:t>Aclaración: el mes a ingresar para la consulta de la función debe ser en inglés. Aunque no es necesario escribir el mes de forma completa, como muestra la imagen.</w:t>
+      </w:r>
+    </w:p>
+    <w:p>
+      <w:pPr>
         <w:pStyle w:val="Heading1"/>
         <w:numPr>
           <w:ilvl w:val="0"/>
           <w:numId w:val="1"/>
         </w:numPr>
       </w:pPr>
-      <w:bookmarkStart w:id="30" w:name="_Toc112404562"/>
+      <w:bookmarkStart w:id="30" w:name="_Toc112418356"/>
       <w:proofErr w:type="spellStart"/>
       <w:r>
         <w:t>Stores</w:t>
@@ -10961,9 +10964,10 @@
           <w:numId w:val="1"/>
         </w:numPr>
       </w:pPr>
-      <w:bookmarkStart w:id="31" w:name="_Toc112404563"/>
+      <w:bookmarkStart w:id="31" w:name="_Toc112418357"/>
       <w:proofErr w:type="spellStart"/>
       <w:r>
+        <w:lastRenderedPageBreak/>
         <w:t>add_ipc_general</w:t>
       </w:r>
       <w:bookmarkEnd w:id="31"/>
@@ -11030,7 +11034,6 @@
           <w:b/>
           <w:bCs/>
         </w:rPr>
-        <w:lastRenderedPageBreak/>
         <w:t>id_periodo</w:t>
       </w:r>
       <w:proofErr w:type="spellEnd"/>
@@ -11064,14 +11067,11 @@
         <w:br/>
       </w:r>
       <w:r>
-        <w:rPr>
-          <w:noProof/>
-        </w:rPr>
         <w:drawing>
-          <wp:inline distT="0" distB="0" distL="0" distR="0" wp14:anchorId="4DC7FF65" wp14:editId="743D00F9">
-            <wp:extent cx="4680000" cy="4424400"/>
-            <wp:effectExtent l="19050" t="19050" r="25400" b="14605"/>
-            <wp:docPr id="4" name="Picture 4"/>
+          <wp:inline distT="0" distB="0" distL="0" distR="0" wp14:anchorId="3969B23D" wp14:editId="2D3E17CF">
+            <wp:extent cx="4220164" cy="4772691"/>
+            <wp:effectExtent l="19050" t="19050" r="28575" b="27940"/>
+            <wp:docPr id="39" name="Picture 39"/>
             <wp:cNvGraphicFramePr>
               <a:graphicFrameLocks xmlns:a="http://schemas.openxmlformats.org/drawingml/2006/main" noChangeAspect="1"/>
             </wp:cNvGraphicFramePr>
@@ -11091,7 +11091,7 @@
                   <pic:spPr>
                     <a:xfrm>
                       <a:off x="0" y="0"/>
-                      <a:ext cx="4680000" cy="4424400"/>
+                      <a:ext cx="4220164" cy="4772691"/>
                     </a:xfrm>
                     <a:prstGeom prst="rect">
                       <a:avLst/>
@@ -11117,7 +11117,7 @@
           <w:numId w:val="1"/>
         </w:numPr>
       </w:pPr>
-      <w:bookmarkStart w:id="32" w:name="_Toc112404564"/>
+      <w:bookmarkStart w:id="32" w:name="_Toc112418358"/>
       <w:proofErr w:type="spellStart"/>
       <w:r>
         <w:t>divisions_ordered</w:t>
@@ -11200,7 +11200,7 @@
           <w:numId w:val="1"/>
         </w:numPr>
       </w:pPr>
-      <w:bookmarkStart w:id="33" w:name="_Toc112404565"/>
+      <w:bookmarkStart w:id="33" w:name="_Toc112418359"/>
       <w:proofErr w:type="spellStart"/>
       <w:r>
         <w:t>Triggers</w:t>
@@ -11233,7 +11233,7 @@
           <w:numId w:val="1"/>
         </w:numPr>
       </w:pPr>
-      <w:bookmarkStart w:id="34" w:name="_Toc112404566"/>
+      <w:bookmarkStart w:id="34" w:name="_Toc112418360"/>
       <w:proofErr w:type="spellStart"/>
       <w:r>
         <w:t>BEF_INST_ipc_</w:t>
@@ -11439,7 +11439,7 @@
           <w:numId w:val="1"/>
         </w:numPr>
       </w:pPr>
-      <w:bookmarkStart w:id="35" w:name="_Toc112404567"/>
+      <w:bookmarkStart w:id="35" w:name="_Toc112418361"/>
       <w:proofErr w:type="spellStart"/>
       <w:r>
         <w:t>AFT_INS_ipc_general</w:t>
@@ -11583,7 +11583,7 @@
           <w:numId w:val="1"/>
         </w:numPr>
       </w:pPr>
-      <w:bookmarkStart w:id="36" w:name="_Toc112404568"/>
+      <w:bookmarkStart w:id="36" w:name="_Toc112418362"/>
       <w:proofErr w:type="spellStart"/>
       <w:r>
         <w:t>Users</w:t>
@@ -11688,7 +11688,7 @@
           <w:numId w:val="1"/>
         </w:numPr>
       </w:pPr>
-      <w:bookmarkStart w:id="37" w:name="_Toc112404569"/>
+      <w:bookmarkStart w:id="37" w:name="_Toc112418363"/>
       <w:r>
         <w:t>BACK-UP</w:t>
       </w:r>
@@ -11792,7 +11792,7 @@
           <w:numId w:val="1"/>
         </w:numPr>
       </w:pPr>
-      <w:bookmarkStart w:id="38" w:name="_Toc112404570"/>
+      <w:bookmarkStart w:id="38" w:name="_Toc112418364"/>
       <w:r>
         <w:lastRenderedPageBreak/>
         <w:t>Informes</w:t>
@@ -11841,7 +11841,7 @@
           <w:numId w:val="1"/>
         </w:numPr>
       </w:pPr>
-      <w:bookmarkStart w:id="39" w:name="_Toc112404571"/>
+      <w:bookmarkStart w:id="39" w:name="_Toc112418365"/>
       <w:r>
         <w:t>v</w:t>
       </w:r>
@@ -11875,14 +11875,11 @@
         <w:jc w:val="center"/>
       </w:pPr>
       <w:r>
-        <w:rPr>
-          <w:noProof/>
-        </w:rPr>
         <w:drawing>
-          <wp:inline distT="0" distB="0" distL="0" distR="0" wp14:anchorId="06C11432" wp14:editId="7C8440E3">
-            <wp:extent cx="5400000" cy="5382000"/>
-            <wp:effectExtent l="19050" t="19050" r="10795" b="9525"/>
-            <wp:docPr id="30" name="Picture 30"/>
+          <wp:inline distT="0" distB="0" distL="0" distR="0" wp14:anchorId="72D682F2" wp14:editId="15103938">
+            <wp:extent cx="5400040" cy="2545080"/>
+            <wp:effectExtent l="19050" t="19050" r="10160" b="26670"/>
+            <wp:docPr id="35" name="Picture 35"/>
             <wp:cNvGraphicFramePr>
               <a:graphicFrameLocks xmlns:a="http://schemas.openxmlformats.org/drawingml/2006/main" noChangeAspect="1"/>
             </wp:cNvGraphicFramePr>
@@ -11894,7 +11891,7 @@
                     <pic:cNvPicPr/>
                   </pic:nvPicPr>
                   <pic:blipFill>
-                    <a:blip r:embed="rId23"/>
+                    <a:blip r:embed="rId12"/>
                     <a:stretch>
                       <a:fillRect/>
                     </a:stretch>
@@ -11902,7 +11899,7 @@
                   <pic:spPr>
                     <a:xfrm>
                       <a:off x="0" y="0"/>
-                      <a:ext cx="5400000" cy="5382000"/>
+                      <a:ext cx="5400040" cy="2545080"/>
                     </a:xfrm>
                     <a:prstGeom prst="rect">
                       <a:avLst/>
@@ -11928,7 +11925,7 @@
           <w:numId w:val="1"/>
         </w:numPr>
       </w:pPr>
-      <w:bookmarkStart w:id="40" w:name="_Toc112404572"/>
+      <w:bookmarkStart w:id="40" w:name="_Toc112418366"/>
       <w:r>
         <w:t>i</w:t>
       </w:r>
@@ -11964,15 +11961,445 @@
         <w:jc w:val="center"/>
       </w:pPr>
       <w:r>
+        <w:drawing>
+          <wp:inline distT="0" distB="0" distL="0" distR="0" wp14:anchorId="5FFAFC68" wp14:editId="7D613F12">
+            <wp:extent cx="1800000" cy="1760400"/>
+            <wp:effectExtent l="19050" t="19050" r="10160" b="11430"/>
+            <wp:docPr id="29" name="Picture 29"/>
+            <wp:cNvGraphicFramePr>
+              <a:graphicFrameLocks xmlns:a="http://schemas.openxmlformats.org/drawingml/2006/main" noChangeAspect="1"/>
+            </wp:cNvGraphicFramePr>
+            <a:graphic xmlns:a="http://schemas.openxmlformats.org/drawingml/2006/main">
+              <a:graphicData uri="http://schemas.openxmlformats.org/drawingml/2006/picture">
+                <pic:pic xmlns:pic="http://schemas.openxmlformats.org/drawingml/2006/picture">
+                  <pic:nvPicPr>
+                    <pic:cNvPr id="1" name=""/>
+                    <pic:cNvPicPr/>
+                  </pic:nvPicPr>
+                  <pic:blipFill>
+                    <a:blip r:embed="rId13"/>
+                    <a:stretch>
+                      <a:fillRect/>
+                    </a:stretch>
+                  </pic:blipFill>
+                  <pic:spPr>
+                    <a:xfrm>
+                      <a:off x="0" y="0"/>
+                      <a:ext cx="1800000" cy="1760400"/>
+                    </a:xfrm>
+                    <a:prstGeom prst="rect">
+                      <a:avLst/>
+                    </a:prstGeom>
+                    <a:ln>
+                      <a:solidFill>
+                        <a:schemeClr val="tx1"/>
+                      </a:solidFill>
+                    </a:ln>
+                  </pic:spPr>
+                </pic:pic>
+              </a:graphicData>
+            </a:graphic>
+          </wp:inline>
+        </w:drawing>
+      </w:r>
+    </w:p>
+    <w:p>
+      <w:pPr>
+        <w:pStyle w:val="Heading1"/>
+        <w:numPr>
+          <w:ilvl w:val="0"/>
+          <w:numId w:val="1"/>
+        </w:numPr>
+      </w:pPr>
+      <w:bookmarkStart w:id="41" w:name="_Toc112418367"/>
+      <w:r>
+        <w:t>Herramientas utilizadas</w:t>
+      </w:r>
+      <w:bookmarkEnd w:id="41"/>
+    </w:p>
+    <w:p>
+      <w:pPr>
+        <w:pStyle w:val="ListParagraph"/>
+        <w:numPr>
+          <w:ilvl w:val="0"/>
+          <w:numId w:val="9"/>
+        </w:numPr>
+        <w:jc w:val="both"/>
+      </w:pPr>
+      <w:r>
+        <w:rPr>
+          <w:b/>
+          <w:bCs/>
+        </w:rPr>
+        <w:t xml:space="preserve">MySQL </w:t>
+      </w:r>
+      <w:proofErr w:type="spellStart"/>
+      <w:r>
+        <w:rPr>
+          <w:b/>
+          <w:bCs/>
+        </w:rPr>
+        <w:t>Worbench</w:t>
+      </w:r>
+      <w:proofErr w:type="spellEnd"/>
+      <w:r>
+        <w:t>: herramienta principal en la confección y desarrollo de esta DB. Se utiliz</w:t>
+      </w:r>
+      <w:r>
+        <w:t xml:space="preserve">o este gestor de base de datos para la creación de todo lo que compone a la DB: tablas, registros, vistas, funciones, </w:t>
+      </w:r>
+      <w:proofErr w:type="spellStart"/>
+      <w:r>
+        <w:rPr>
+          <w:i/>
+          <w:iCs/>
+        </w:rPr>
+        <w:t>stored</w:t>
+      </w:r>
+      <w:proofErr w:type="spellEnd"/>
+      <w:r>
+        <w:rPr>
+          <w:i/>
+          <w:iCs/>
+        </w:rPr>
+        <w:t xml:space="preserve"> </w:t>
+      </w:r>
+      <w:proofErr w:type="spellStart"/>
+      <w:r>
+        <w:rPr>
+          <w:i/>
+          <w:iCs/>
+        </w:rPr>
+        <w:t>procedures</w:t>
+      </w:r>
+      <w:proofErr w:type="spellEnd"/>
+      <w:r>
+        <w:t xml:space="preserve">, </w:t>
+      </w:r>
+      <w:proofErr w:type="spellStart"/>
+      <w:r>
+        <w:rPr>
+          <w:i/>
+          <w:iCs/>
+        </w:rPr>
+        <w:t>triggers</w:t>
+      </w:r>
+      <w:proofErr w:type="spellEnd"/>
+      <w:r>
+        <w:t xml:space="preserve"> y otras herramientas para la administración de la base de datos.</w:t>
+      </w:r>
+    </w:p>
+    <w:p>
+      <w:pPr>
+        <w:pStyle w:val="ListParagraph"/>
+        <w:numPr>
+          <w:ilvl w:val="0"/>
+          <w:numId w:val="9"/>
+        </w:numPr>
+        <w:jc w:val="both"/>
+      </w:pPr>
+      <w:r>
+        <w:rPr>
+          <w:b/>
+          <w:bCs/>
+        </w:rPr>
+        <w:lastRenderedPageBreak/>
+        <w:t>Microsoft Office</w:t>
+      </w:r>
+      <w:r>
+        <w:t>: se utilizaron l</w:t>
+      </w:r>
+      <w:r>
+        <w:t>as herramientas de Excel para la generación de las tablas, al comienzo del desarrollo de la DB. Por otro lado, se utilizó Word para la confección del presente informe.</w:t>
+      </w:r>
+    </w:p>
+    <w:p>
+      <w:pPr>
+        <w:pStyle w:val="Heading1"/>
+        <w:numPr>
+          <w:ilvl w:val="0"/>
+          <w:numId w:val="1"/>
+        </w:numPr>
+      </w:pPr>
+      <w:bookmarkStart w:id="42" w:name="_Toc112418368"/>
+      <w:proofErr w:type="spellStart"/>
+      <w:r>
+        <w:t>Github</w:t>
+      </w:r>
+      <w:bookmarkEnd w:id="42"/>
+      <w:proofErr w:type="spellEnd"/>
+    </w:p>
+    <w:p>
+      <w:pPr>
+        <w:jc w:val="both"/>
+      </w:pPr>
+      <w:r>
+        <w:t xml:space="preserve">Se cuenta con repositorio en </w:t>
+      </w:r>
+      <w:proofErr w:type="spellStart"/>
+      <w:r>
+        <w:t>Github</w:t>
+      </w:r>
+      <w:proofErr w:type="spellEnd"/>
+      <w:r>
+        <w:t xml:space="preserve"> con l</w:t>
+      </w:r>
+      <w:r>
+        <w:t>a</w:t>
+      </w:r>
+      <w:r>
+        <w:t xml:space="preserve">s siguientes </w:t>
+      </w:r>
+      <w:r>
+        <w:t>carpetas</w:t>
+      </w:r>
+      <w:r>
+        <w:t>:</w:t>
+      </w:r>
+    </w:p>
+    <w:p>
+      <w:pPr>
+        <w:pStyle w:val="ListParagraph"/>
+        <w:numPr>
+          <w:ilvl w:val="0"/>
+          <w:numId w:val="2"/>
+        </w:numPr>
+        <w:jc w:val="both"/>
+      </w:pPr>
+      <w:proofErr w:type="spellStart"/>
+      <w:r>
+        <w:rPr>
+          <w:b/>
+          <w:bCs/>
+        </w:rPr>
+        <w:t>csv</w:t>
+      </w:r>
+      <w:proofErr w:type="spellEnd"/>
+      <w:r>
+        <w:t xml:space="preserve">: </w:t>
+      </w:r>
+      <w:r>
+        <w:t>contiene los archivos .</w:t>
+      </w:r>
+      <w:proofErr w:type="spellStart"/>
+      <w:r>
+        <w:t>csv</w:t>
+      </w:r>
+      <w:proofErr w:type="spellEnd"/>
+      <w:r>
+        <w:t xml:space="preserve"> para la carga de datos</w:t>
+      </w:r>
+      <w:r>
+        <w:t>.</w:t>
+      </w:r>
+    </w:p>
+    <w:p>
+      <w:pPr>
+        <w:pStyle w:val="ListParagraph"/>
+        <w:numPr>
+          <w:ilvl w:val="0"/>
+          <w:numId w:val="2"/>
+        </w:numPr>
+        <w:jc w:val="both"/>
+      </w:pPr>
+      <w:proofErr w:type="spellStart"/>
+      <w:r>
+        <w:rPr>
+          <w:b/>
+          <w:bCs/>
+        </w:rPr>
+        <w:t>der</w:t>
+      </w:r>
+      <w:proofErr w:type="spellEnd"/>
+      <w:r>
+        <w:t xml:space="preserve">: </w:t>
+      </w:r>
+      <w:r>
+        <w:t>carpeta con el diagrama de entidad-relación de la DB</w:t>
+      </w:r>
+      <w:r>
+        <w:t>.</w:t>
+      </w:r>
+    </w:p>
+    <w:p>
+      <w:pPr>
+        <w:pStyle w:val="ListParagraph"/>
+        <w:numPr>
+          <w:ilvl w:val="0"/>
+          <w:numId w:val="2"/>
+        </w:numPr>
+        <w:jc w:val="both"/>
+      </w:pPr>
+      <w:r>
+        <w:rPr>
+          <w:b/>
+          <w:bCs/>
+        </w:rPr>
+        <w:t>manual</w:t>
+      </w:r>
+      <w:r>
+        <w:t xml:space="preserve">: </w:t>
+      </w:r>
+      <w:r>
+        <w:t>contiene el manual de la DB</w:t>
+      </w:r>
+      <w:r>
+        <w:t>.</w:t>
+      </w:r>
+    </w:p>
+    <w:p>
+      <w:pPr>
+        <w:pStyle w:val="ListParagraph"/>
+        <w:numPr>
+          <w:ilvl w:val="0"/>
+          <w:numId w:val="2"/>
+        </w:numPr>
+        <w:jc w:val="both"/>
+      </w:pPr>
+      <w:r>
+        <w:t xml:space="preserve">archivo </w:t>
+      </w:r>
+      <w:proofErr w:type="spellStart"/>
+      <w:r>
+        <w:rPr>
+          <w:b/>
+          <w:bCs/>
+        </w:rPr>
+        <w:t>db_ipc_argentina</w:t>
+      </w:r>
+      <w:r>
+        <w:rPr>
+          <w:b/>
+          <w:bCs/>
+        </w:rPr>
+        <w:t>.sql</w:t>
+      </w:r>
+      <w:proofErr w:type="spellEnd"/>
+      <w:r>
+        <w:t>: archivo único para la creación completa de la DB.</w:t>
+      </w:r>
+    </w:p>
+    <w:p>
+      <w:pPr>
+        <w:pStyle w:val="Heading2"/>
+        <w:jc w:val="both"/>
+      </w:pPr>
+      <w:bookmarkStart w:id="43" w:name="_Toc112418369"/>
+      <w:r>
+        <w:t xml:space="preserve">Link del </w:t>
+      </w:r>
+      <w:proofErr w:type="spellStart"/>
+      <w:r>
+        <w:t>repostorio</w:t>
+      </w:r>
+      <w:bookmarkEnd w:id="43"/>
+      <w:proofErr w:type="spellEnd"/>
+    </w:p>
+    <w:p>
+      <w:pPr>
+        <w:jc w:val="both"/>
+      </w:pPr>
+      <w:hyperlink r:id="rId23" w:history="1">
+        <w:r>
+          <w:rPr>
+            <w:rStyle w:val="Hyperlink"/>
+          </w:rPr>
+          <w:t>https://github.com/pedro-parodi-ramirez/SQL-coderhouse.git</w:t>
+        </w:r>
+      </w:hyperlink>
+      <w:r>
+        <w:br w:type="page"/>
+      </w:r>
+    </w:p>
+    <w:p>
+      <w:pPr>
+        <w:pStyle w:val="Heading1"/>
+        <w:jc w:val="center"/>
+        <w:rPr>
+          <w:sz w:val="52"/>
+          <w:szCs w:val="52"/>
+        </w:rPr>
+      </w:pPr>
+      <w:bookmarkStart w:id="44" w:name="_ANEXO_A"/>
+      <w:bookmarkStart w:id="45" w:name="_Toc112418370"/>
+      <w:bookmarkEnd w:id="44"/>
+      <w:r>
+        <w:rPr>
+          <w:sz w:val="52"/>
+          <w:szCs w:val="52"/>
+        </w:rPr>
+        <w:lastRenderedPageBreak/>
+        <w:t>ANEXO A</w:t>
+      </w:r>
+      <w:bookmarkEnd w:id="45"/>
+    </w:p>
+    <w:p>
+      <w:pPr>
+        <w:jc w:val="both"/>
+      </w:pPr>
+      <w:r>
+        <w:t>En este anexo se describen los pasos realizados para la importación de datos utilizando archivos .</w:t>
+      </w:r>
+      <w:proofErr w:type="spellStart"/>
+      <w:r>
+        <w:t>csv</w:t>
+      </w:r>
+      <w:proofErr w:type="spellEnd"/>
+      <w:r>
+        <w:t xml:space="preserve">. También se muestra la </w:t>
+      </w:r>
+      <w:r>
+        <w:t>generación de un único archivo .</w:t>
+      </w:r>
+      <w:proofErr w:type="spellStart"/>
+      <w:r>
+        <w:t>sql</w:t>
+      </w:r>
+      <w:proofErr w:type="spellEnd"/>
+      <w:r>
+        <w:t xml:space="preserve"> con todas las sentencias INSERT para cargar de forma completa los registros en la DB.</w:t>
+      </w:r>
+    </w:p>
+    <w:p>
+      <w:pPr>
+        <w:jc w:val="both"/>
+      </w:pPr>
+      <w:r>
+        <w:t>Pasos llevados a cabo para la importación:</w:t>
+      </w:r>
+    </w:p>
+    <w:p>
+      <w:pPr>
+        <w:pStyle w:val="ListParagraph"/>
+        <w:numPr>
+          <w:ilvl w:val="0"/>
+          <w:numId w:val="4"/>
+        </w:numPr>
+        <w:jc w:val="both"/>
+      </w:pPr>
+      <w:r>
+        <w:t>Ejecutar el archivo “</w:t>
+      </w:r>
+      <w:proofErr w:type="spellStart"/>
+      <w:r>
+        <w:t>create.sql</w:t>
+      </w:r>
+      <w:proofErr w:type="spellEnd"/>
+      <w:r>
+        <w:t>” para crear el esquema y las tablas de la base de datos.</w:t>
+      </w:r>
+      <w:r>
+        <w:br/>
+      </w:r>
+      <w:r>
         <w:rPr>
           <w:noProof/>
         </w:rPr>
-        <w:lastRenderedPageBreak/>
         <w:drawing>
-          <wp:inline distT="0" distB="0" distL="0" distR="0" wp14:anchorId="064D918C" wp14:editId="6E0BD3A4">
-            <wp:extent cx="4680000" cy="3171600"/>
-            <wp:effectExtent l="19050" t="19050" r="25400" b="10160"/>
-            <wp:docPr id="33" name="Picture 33"/>
+          <wp:inline distT="0" distB="0" distL="0" distR="0" wp14:anchorId="451BF1FB" wp14:editId="55186D1E">
+            <wp:extent cx="5400040" cy="1477010"/>
+            <wp:effectExtent l="0" t="0" r="0" b="8890"/>
+            <wp:docPr id="7" name="Picture 7"/>
             <wp:cNvGraphicFramePr>
               <a:graphicFrameLocks xmlns:a="http://schemas.openxmlformats.org/drawingml/2006/main" noChangeAspect="1"/>
             </wp:cNvGraphicFramePr>
@@ -11992,16 +12419,11 @@
                   <pic:spPr>
                     <a:xfrm>
                       <a:off x="0" y="0"/>
-                      <a:ext cx="4680000" cy="3171600"/>
+                      <a:ext cx="5400040" cy="1477010"/>
                     </a:xfrm>
                     <a:prstGeom prst="rect">
                       <a:avLst/>
                     </a:prstGeom>
-                    <a:ln>
-                      <a:solidFill>
-                        <a:schemeClr val="tx1"/>
-                      </a:solidFill>
-                    </a:ln>
                   </pic:spPr>
                 </pic:pic>
               </a:graphicData>
@@ -12012,410 +12434,6 @@
     </w:p>
     <w:p>
       <w:pPr>
-        <w:pStyle w:val="Heading1"/>
-        <w:numPr>
-          <w:ilvl w:val="0"/>
-          <w:numId w:val="1"/>
-        </w:numPr>
-      </w:pPr>
-      <w:bookmarkStart w:id="41" w:name="_Toc112404573"/>
-      <w:r>
-        <w:t>Herramientas utilizadas</w:t>
-      </w:r>
-      <w:bookmarkEnd w:id="41"/>
-    </w:p>
-    <w:p>
-      <w:pPr>
-        <w:pStyle w:val="ListParagraph"/>
-        <w:numPr>
-          <w:ilvl w:val="0"/>
-          <w:numId w:val="9"/>
-        </w:numPr>
-        <w:jc w:val="both"/>
-      </w:pPr>
-      <w:r>
-        <w:rPr>
-          <w:b/>
-          <w:bCs/>
-        </w:rPr>
-        <w:t xml:space="preserve">MySQL </w:t>
-      </w:r>
-      <w:proofErr w:type="spellStart"/>
-      <w:r>
-        <w:rPr>
-          <w:b/>
-          <w:bCs/>
-        </w:rPr>
-        <w:t>Worbench</w:t>
-      </w:r>
-      <w:proofErr w:type="spellEnd"/>
-      <w:r>
-        <w:t>: herramienta principal en la confección y desarrollo de esta DB. Se utiliz</w:t>
-      </w:r>
-      <w:r>
-        <w:t xml:space="preserve">o este gestor de base de datos para la creación de todo lo que compone a la DB: tablas, registros, vistas, funciones, </w:t>
-      </w:r>
-      <w:proofErr w:type="spellStart"/>
-      <w:r>
-        <w:rPr>
-          <w:i/>
-          <w:iCs/>
-        </w:rPr>
-        <w:t>stored</w:t>
-      </w:r>
-      <w:proofErr w:type="spellEnd"/>
-      <w:r>
-        <w:rPr>
-          <w:i/>
-          <w:iCs/>
-        </w:rPr>
-        <w:t xml:space="preserve"> </w:t>
-      </w:r>
-      <w:proofErr w:type="spellStart"/>
-      <w:r>
-        <w:rPr>
-          <w:i/>
-          <w:iCs/>
-        </w:rPr>
-        <w:t>procedures</w:t>
-      </w:r>
-      <w:proofErr w:type="spellEnd"/>
-      <w:r>
-        <w:t xml:space="preserve">, </w:t>
-      </w:r>
-      <w:proofErr w:type="spellStart"/>
-      <w:r>
-        <w:rPr>
-          <w:i/>
-          <w:iCs/>
-        </w:rPr>
-        <w:t>triggers</w:t>
-      </w:r>
-      <w:proofErr w:type="spellEnd"/>
-      <w:r>
-        <w:t xml:space="preserve"> y otras herramientas para la administración de la base de datos.</w:t>
-      </w:r>
-    </w:p>
-    <w:p>
-      <w:pPr>
-        <w:pStyle w:val="ListParagraph"/>
-        <w:numPr>
-          <w:ilvl w:val="0"/>
-          <w:numId w:val="9"/>
-        </w:numPr>
-        <w:jc w:val="both"/>
-      </w:pPr>
-      <w:r>
-        <w:rPr>
-          <w:b/>
-          <w:bCs/>
-        </w:rPr>
-        <w:t>Microsoft Office</w:t>
-      </w:r>
-      <w:r>
-        <w:t>: se utilizaron l</w:t>
-      </w:r>
-      <w:r>
-        <w:t>as herramientas de Excel para la generación de las tablas, al comienzo del desarrollo de la DB. Por otro lado, se utilizó Word para la confección del presente informe.</w:t>
-      </w:r>
-    </w:p>
-    <w:p>
-      <w:pPr>
-        <w:pStyle w:val="Heading1"/>
-        <w:numPr>
-          <w:ilvl w:val="0"/>
-          <w:numId w:val="1"/>
-        </w:numPr>
-      </w:pPr>
-      <w:bookmarkStart w:id="42" w:name="_Toc112404574"/>
-      <w:proofErr w:type="spellStart"/>
-      <w:r>
-        <w:t>Github</w:t>
-      </w:r>
-      <w:bookmarkEnd w:id="42"/>
-      <w:proofErr w:type="spellEnd"/>
-    </w:p>
-    <w:p>
-      <w:pPr>
-        <w:jc w:val="both"/>
-      </w:pPr>
-      <w:r>
-        <w:t xml:space="preserve">Se cuenta con repositorio en </w:t>
-      </w:r>
-      <w:proofErr w:type="spellStart"/>
-      <w:r>
-        <w:t>Github</w:t>
-      </w:r>
-      <w:proofErr w:type="spellEnd"/>
-      <w:r>
-        <w:t xml:space="preserve"> con l</w:t>
-      </w:r>
-      <w:r>
-        <w:t>a</w:t>
-      </w:r>
-      <w:r>
-        <w:t xml:space="preserve">s siguientes </w:t>
-      </w:r>
-      <w:r>
-        <w:t>carpetas</w:t>
-      </w:r>
-      <w:r>
-        <w:t>:</w:t>
-      </w:r>
-    </w:p>
-    <w:p>
-      <w:pPr>
-        <w:pStyle w:val="ListParagraph"/>
-        <w:numPr>
-          <w:ilvl w:val="0"/>
-          <w:numId w:val="2"/>
-        </w:numPr>
-        <w:jc w:val="both"/>
-      </w:pPr>
-      <w:proofErr w:type="spellStart"/>
-      <w:r>
-        <w:rPr>
-          <w:b/>
-          <w:bCs/>
-        </w:rPr>
-        <w:t>csv</w:t>
-      </w:r>
-      <w:proofErr w:type="spellEnd"/>
-      <w:r>
-        <w:t xml:space="preserve">: </w:t>
-      </w:r>
-      <w:r>
-        <w:t>contiene los archivos .</w:t>
-      </w:r>
-      <w:proofErr w:type="spellStart"/>
-      <w:r>
-        <w:t>csv</w:t>
-      </w:r>
-      <w:proofErr w:type="spellEnd"/>
-      <w:r>
-        <w:t xml:space="preserve"> para la carga de datos</w:t>
-      </w:r>
-      <w:r>
-        <w:t>.</w:t>
-      </w:r>
-    </w:p>
-    <w:p>
-      <w:pPr>
-        <w:pStyle w:val="ListParagraph"/>
-        <w:numPr>
-          <w:ilvl w:val="0"/>
-          <w:numId w:val="2"/>
-        </w:numPr>
-        <w:jc w:val="both"/>
-      </w:pPr>
-      <w:proofErr w:type="spellStart"/>
-      <w:r>
-        <w:rPr>
-          <w:b/>
-          <w:bCs/>
-        </w:rPr>
-        <w:t>sql</w:t>
-      </w:r>
-      <w:proofErr w:type="spellEnd"/>
-      <w:r>
-        <w:rPr>
-          <w:b/>
-          <w:bCs/>
-        </w:rPr>
-        <w:t xml:space="preserve"> – archivos independientes</w:t>
-      </w:r>
-      <w:r>
-        <w:t xml:space="preserve">: </w:t>
-      </w:r>
-      <w:r>
-        <w:t xml:space="preserve">contiene todo el contenido </w:t>
-      </w:r>
-      <w:proofErr w:type="spellStart"/>
-      <w:r>
-        <w:t>sql</w:t>
-      </w:r>
-      <w:proofErr w:type="spellEnd"/>
-      <w:r>
-        <w:t xml:space="preserve"> de la DB, pero separado en distintos archivos según la creación de tablas, inserción de datos, etc.</w:t>
-      </w:r>
-    </w:p>
-    <w:p>
-      <w:pPr>
-        <w:pStyle w:val="ListParagraph"/>
-        <w:numPr>
-          <w:ilvl w:val="0"/>
-          <w:numId w:val="2"/>
-        </w:numPr>
-        <w:jc w:val="both"/>
-      </w:pPr>
-      <w:proofErr w:type="spellStart"/>
-      <w:r>
-        <w:rPr>
-          <w:b/>
-          <w:bCs/>
-        </w:rPr>
-        <w:t>der</w:t>
-      </w:r>
-      <w:proofErr w:type="spellEnd"/>
-      <w:r>
-        <w:t xml:space="preserve">: </w:t>
-      </w:r>
-      <w:r>
-        <w:t>carpeta con el diagrama de entidad-relación de la DB</w:t>
-      </w:r>
-      <w:r>
-        <w:t>.</w:t>
-      </w:r>
-    </w:p>
-    <w:p>
-      <w:pPr>
-        <w:pStyle w:val="ListParagraph"/>
-        <w:numPr>
-          <w:ilvl w:val="0"/>
-          <w:numId w:val="2"/>
-        </w:numPr>
-        <w:jc w:val="both"/>
-      </w:pPr>
-      <w:r>
-        <w:rPr>
-          <w:b/>
-          <w:bCs/>
-        </w:rPr>
-        <w:t>manual</w:t>
-      </w:r>
-      <w:r>
-        <w:t xml:space="preserve">: </w:t>
-      </w:r>
-      <w:r>
-        <w:t>contiene el manual de la DB</w:t>
-      </w:r>
-      <w:r>
-        <w:t>.</w:t>
-      </w:r>
-    </w:p>
-    <w:p>
-      <w:pPr>
-        <w:pStyle w:val="ListParagraph"/>
-        <w:numPr>
-          <w:ilvl w:val="0"/>
-          <w:numId w:val="2"/>
-        </w:numPr>
-        <w:jc w:val="both"/>
-      </w:pPr>
-      <w:r>
-        <w:t xml:space="preserve">archivo </w:t>
-      </w:r>
-      <w:proofErr w:type="spellStart"/>
-      <w:r>
-        <w:rPr>
-          <w:b/>
-          <w:bCs/>
-        </w:rPr>
-        <w:t>db_ipc_argentina</w:t>
-      </w:r>
-      <w:r>
-        <w:rPr>
-          <w:b/>
-          <w:bCs/>
-        </w:rPr>
-        <w:t>.sql</w:t>
-      </w:r>
-      <w:proofErr w:type="spellEnd"/>
-      <w:r>
-        <w:t>: archivo único para la creación completa de la DB.</w:t>
-      </w:r>
-    </w:p>
-    <w:p>
-      <w:pPr>
-        <w:pStyle w:val="Heading2"/>
-        <w:jc w:val="both"/>
-      </w:pPr>
-      <w:bookmarkStart w:id="43" w:name="_Toc112404575"/>
-      <w:r>
-        <w:t xml:space="preserve">Link del </w:t>
-      </w:r>
-      <w:proofErr w:type="spellStart"/>
-      <w:r>
-        <w:t>repostorio</w:t>
-      </w:r>
-      <w:bookmarkEnd w:id="43"/>
-      <w:proofErr w:type="spellEnd"/>
-    </w:p>
-    <w:p>
-      <w:pPr>
-        <w:jc w:val="both"/>
-      </w:pPr>
-      <w:hyperlink r:id="rId25" w:history="1">
-        <w:r>
-          <w:rPr>
-            <w:rStyle w:val="Hyperlink"/>
-          </w:rPr>
-          <w:t>https://github.com/pedro-parodi-ramirez/SQL-coderhouse.git</w:t>
-        </w:r>
-      </w:hyperlink>
-      <w:r>
-        <w:br w:type="page"/>
-      </w:r>
-    </w:p>
-    <w:p>
-      <w:pPr>
-        <w:pStyle w:val="Heading1"/>
-        <w:jc w:val="center"/>
-        <w:rPr>
-          <w:sz w:val="52"/>
-          <w:szCs w:val="52"/>
-        </w:rPr>
-      </w:pPr>
-      <w:bookmarkStart w:id="44" w:name="_ANEXO_A"/>
-      <w:bookmarkStart w:id="45" w:name="_Toc112404576"/>
-      <w:bookmarkEnd w:id="44"/>
-      <w:r>
-        <w:rPr>
-          <w:sz w:val="52"/>
-          <w:szCs w:val="52"/>
-        </w:rPr>
-        <w:lastRenderedPageBreak/>
-        <w:t>ANEXO A</w:t>
-      </w:r>
-      <w:bookmarkEnd w:id="45"/>
-    </w:p>
-    <w:p>
-      <w:pPr>
-        <w:jc w:val="both"/>
-      </w:pPr>
-      <w:r>
-        <w:t>En este anexo se describen los pasos realizados para la importación de datos utilizando archivos .</w:t>
-      </w:r>
-      <w:proofErr w:type="spellStart"/>
-      <w:r>
-        <w:t>csv</w:t>
-      </w:r>
-      <w:proofErr w:type="spellEnd"/>
-      <w:r>
-        <w:t xml:space="preserve">. También se muestra la </w:t>
-      </w:r>
-      <w:r>
-        <w:t>generación de un único archivo .</w:t>
-      </w:r>
-      <w:proofErr w:type="spellStart"/>
-      <w:r>
-        <w:t>sql</w:t>
-      </w:r>
-      <w:proofErr w:type="spellEnd"/>
-      <w:r>
-        <w:t xml:space="preserve"> con todas las sentencias INSERT para cargar de forma completa los registros en la DB.</w:t>
-      </w:r>
-    </w:p>
-    <w:p>
-      <w:pPr>
-        <w:jc w:val="both"/>
-      </w:pPr>
-      <w:r>
-        <w:t>Pasos llevados a cabo para la importación:</w:t>
-      </w:r>
-    </w:p>
-    <w:p>
-      <w:pPr>
         <w:pStyle w:val="ListParagraph"/>
         <w:numPr>
           <w:ilvl w:val="0"/>
@@ -12424,15 +12442,31 @@
         <w:jc w:val="both"/>
       </w:pPr>
       <w:r>
-        <w:t>Ejecutar el archivo “</w:t>
+        <w:t>Por cada tabla creada, se corresponde un archivo .</w:t>
       </w:r>
       <w:proofErr w:type="spellStart"/>
       <w:r>
-        <w:t>create.sql</w:t>
+        <w:t>csv</w:t>
       </w:r>
       <w:proofErr w:type="spellEnd"/>
       <w:r>
-        <w:t>” para crear el esquema y las tablas de la base de datos.</w:t>
+        <w:t xml:space="preserve"> con registros. Utilizar el </w:t>
+      </w:r>
+      <w:proofErr w:type="spellStart"/>
+      <w:r>
+        <w:t>Wizard</w:t>
+      </w:r>
+      <w:proofErr w:type="spellEnd"/>
+      <w:r>
+        <w:t xml:space="preserve"> de importación de datos con cada tabla y seleccionar el archivo .</w:t>
+      </w:r>
+      <w:proofErr w:type="spellStart"/>
+      <w:r>
+        <w:t>csv</w:t>
+      </w:r>
+      <w:proofErr w:type="spellEnd"/>
+      <w:r>
+        <w:t xml:space="preserve"> correspondiente.</w:t>
       </w:r>
       <w:r>
         <w:br/>
@@ -12442,10 +12476,227 @@
           <w:noProof/>
         </w:rPr>
         <w:drawing>
-          <wp:inline distT="0" distB="0" distL="0" distR="0" wp14:anchorId="451BF1FB" wp14:editId="55186D1E">
-            <wp:extent cx="5400040" cy="1477010"/>
-            <wp:effectExtent l="0" t="0" r="0" b="8890"/>
-            <wp:docPr id="7" name="Picture 7"/>
+          <wp:inline distT="0" distB="0" distL="0" distR="0" wp14:anchorId="2C3F9A81" wp14:editId="36F182CC">
+            <wp:extent cx="5400040" cy="3175635"/>
+            <wp:effectExtent l="0" t="0" r="0" b="5715"/>
+            <wp:docPr id="10" name="Picture 10"/>
+            <wp:cNvGraphicFramePr>
+              <a:graphicFrameLocks xmlns:a="http://schemas.openxmlformats.org/drawingml/2006/main" noChangeAspect="1"/>
+            </wp:cNvGraphicFramePr>
+            <a:graphic xmlns:a="http://schemas.openxmlformats.org/drawingml/2006/main">
+              <a:graphicData uri="http://schemas.openxmlformats.org/drawingml/2006/picture">
+                <pic:pic xmlns:pic="http://schemas.openxmlformats.org/drawingml/2006/picture">
+                  <pic:nvPicPr>
+                    <pic:cNvPr id="1" name=""/>
+                    <pic:cNvPicPr/>
+                  </pic:nvPicPr>
+                  <pic:blipFill>
+                    <a:blip r:embed="rId25"/>
+                    <a:stretch>
+                      <a:fillRect/>
+                    </a:stretch>
+                  </pic:blipFill>
+                  <pic:spPr>
+                    <a:xfrm>
+                      <a:off x="0" y="0"/>
+                      <a:ext cx="5400040" cy="3175635"/>
+                    </a:xfrm>
+                    <a:prstGeom prst="rect">
+                      <a:avLst/>
+                    </a:prstGeom>
+                  </pic:spPr>
+                </pic:pic>
+              </a:graphicData>
+            </a:graphic>
+          </wp:inline>
+        </w:drawing>
+      </w:r>
+    </w:p>
+    <w:p>
+      <w:pPr>
+        <w:pStyle w:val="ListParagraph"/>
+        <w:numPr>
+          <w:ilvl w:val="0"/>
+          <w:numId w:val="4"/>
+        </w:numPr>
+        <w:jc w:val="both"/>
+      </w:pPr>
+      <w:r>
+        <w:t>Tener la precaución de primero importar los archivos de tablas que no tengan dependencias con otras tablas. Es decir, que no contengan claves foráneas.</w:t>
+      </w:r>
+      <w:r>
+        <w:t xml:space="preserve"> En este sentido, el orden debe ser el siguiente:</w:t>
+      </w:r>
+    </w:p>
+    <w:p>
+      <w:pPr>
+        <w:pStyle w:val="ListParagraph"/>
+        <w:numPr>
+          <w:ilvl w:val="1"/>
+          <w:numId w:val="4"/>
+        </w:numPr>
+        <w:jc w:val="both"/>
+      </w:pPr>
+      <w:r>
+        <w:t>Tabla PRESIDENTE – archivo presidente.csv</w:t>
+      </w:r>
+    </w:p>
+    <w:p>
+      <w:pPr>
+        <w:pStyle w:val="ListParagraph"/>
+        <w:numPr>
+          <w:ilvl w:val="1"/>
+          <w:numId w:val="4"/>
+        </w:numPr>
+        <w:jc w:val="both"/>
+      </w:pPr>
+      <w:r>
+        <w:t>Tabla REGIÓN – archivo región.csv</w:t>
+      </w:r>
+    </w:p>
+    <w:p>
+      <w:pPr>
+        <w:pStyle w:val="ListParagraph"/>
+        <w:numPr>
+          <w:ilvl w:val="1"/>
+          <w:numId w:val="4"/>
+        </w:numPr>
+        <w:jc w:val="both"/>
+      </w:pPr>
+      <w:r>
+        <w:t>Tabla PERÍODO – archivo periodo.csv</w:t>
+      </w:r>
+    </w:p>
+    <w:p>
+      <w:pPr>
+        <w:pStyle w:val="ListParagraph"/>
+        <w:numPr>
+          <w:ilvl w:val="1"/>
+          <w:numId w:val="4"/>
+        </w:numPr>
+        <w:jc w:val="both"/>
+      </w:pPr>
+      <w:r>
+        <w:t>Tabla DIVISIONES – archivo divisiones.csv</w:t>
+      </w:r>
+    </w:p>
+    <w:p>
+      <w:pPr>
+        <w:pStyle w:val="ListParagraph"/>
+        <w:numPr>
+          <w:ilvl w:val="1"/>
+          <w:numId w:val="4"/>
+        </w:numPr>
+        <w:jc w:val="both"/>
+      </w:pPr>
+      <w:r>
+        <w:t>Tabla APERTURAS – archivo aperturas.csv</w:t>
+      </w:r>
+    </w:p>
+    <w:p>
+      <w:pPr>
+        <w:pStyle w:val="ListParagraph"/>
+        <w:numPr>
+          <w:ilvl w:val="1"/>
+          <w:numId w:val="4"/>
+        </w:numPr>
+        <w:jc w:val="both"/>
+      </w:pPr>
+      <w:r>
+        <w:t>Tabla IPC – archivo ipc.csv</w:t>
+      </w:r>
+    </w:p>
+    <w:p>
+      <w:pPr>
+        <w:pStyle w:val="ListParagraph"/>
+        <w:numPr>
+          <w:ilvl w:val="1"/>
+          <w:numId w:val="4"/>
+        </w:numPr>
+        <w:jc w:val="both"/>
+      </w:pPr>
+      <w:r>
+        <w:t>Tabla IPC_DIVISIONES – archivo ipc_divisiones.csv</w:t>
+      </w:r>
+    </w:p>
+    <w:p>
+      <w:pPr>
+        <w:pStyle w:val="ListParagraph"/>
+        <w:numPr>
+          <w:ilvl w:val="1"/>
+          <w:numId w:val="4"/>
+        </w:numPr>
+        <w:jc w:val="both"/>
+      </w:pPr>
+      <w:r>
+        <w:t>Tabla IPC_APERTURAS – archivo ipc_aperturas.csv</w:t>
+      </w:r>
+    </w:p>
+    <w:p>
+      <w:pPr>
+        <w:jc w:val="both"/>
+      </w:pPr>
+      <w:r>
+        <w:lastRenderedPageBreak/>
+        <w:t>Habiendo creado las tablas y cargado los registros en ellas, se procedió a generar un archivo “</w:t>
+      </w:r>
+      <w:proofErr w:type="spellStart"/>
+      <w:r>
+        <w:t>insert.sql</w:t>
+      </w:r>
+      <w:proofErr w:type="spellEnd"/>
+      <w:r>
+        <w:t>” para facilitar la carga de datos, en caso de que se requiera hacerlo nuevamente. Por cada tabla, se realizaron los siguientes pasos:</w:t>
+      </w:r>
+    </w:p>
+    <w:p>
+      <w:pPr>
+        <w:pStyle w:val="ListParagraph"/>
+        <w:numPr>
+          <w:ilvl w:val="0"/>
+          <w:numId w:val="5"/>
+        </w:numPr>
+      </w:pPr>
+      <w:r>
+        <w:t xml:space="preserve">Ejecutar la </w:t>
+      </w:r>
+      <w:proofErr w:type="spellStart"/>
+      <w:r>
+        <w:t>query</w:t>
+      </w:r>
+      <w:proofErr w:type="spellEnd"/>
+      <w:r>
+        <w:t xml:space="preserve"> “</w:t>
+      </w:r>
+      <w:r>
+        <w:t xml:space="preserve">SELECT * FROM </w:t>
+      </w:r>
+      <w:proofErr w:type="spellStart"/>
+      <w:r>
+        <w:t>tabla_con_registros_a_exportar</w:t>
+      </w:r>
+      <w:proofErr w:type="spellEnd"/>
+      <w:r>
+        <w:t>;</w:t>
+      </w:r>
+      <w:r>
+        <w:t>”</w:t>
+      </w:r>
+      <w:r>
+        <w:t xml:space="preserve"> y exportar el resultado a un archivo.</w:t>
+      </w:r>
+      <w:r>
+        <w:br/>
+      </w:r>
+      <w:r>
+        <w:rPr>
+          <w:noProof/>
+        </w:rPr>
+        <w:drawing>
+          <wp:inline distT="0" distB="0" distL="0" distR="0" wp14:anchorId="4B3AF0D9" wp14:editId="2BDF2F78">
+            <wp:extent cx="5400040" cy="4877435"/>
+            <wp:effectExtent l="0" t="0" r="0" b="0"/>
+            <wp:docPr id="18" name="Picture 18"/>
             <wp:cNvGraphicFramePr>
               <a:graphicFrameLocks xmlns:a="http://schemas.openxmlformats.org/drawingml/2006/main" noChangeAspect="1"/>
             </wp:cNvGraphicFramePr>
@@ -12465,7 +12716,7 @@
                   <pic:spPr>
                     <a:xfrm>
                       <a:off x="0" y="0"/>
-                      <a:ext cx="5400040" cy="1477010"/>
+                      <a:ext cx="5400040" cy="4877435"/>
                     </a:xfrm>
                     <a:prstGeom prst="rect">
                       <a:avLst/>
@@ -12483,36 +12734,55 @@
         <w:pStyle w:val="ListParagraph"/>
         <w:numPr>
           <w:ilvl w:val="0"/>
-          <w:numId w:val="4"/>
+          <w:numId w:val="5"/>
         </w:numPr>
         <w:jc w:val="both"/>
       </w:pPr>
       <w:r>
-        <w:t>Por cada tabla creada, se corresponde un archivo .</w:t>
+        <w:t xml:space="preserve">Guardar en formato “SQL INSERT </w:t>
       </w:r>
       <w:proofErr w:type="spellStart"/>
       <w:r>
-        <w:t>csv</w:t>
+        <w:t>statements</w:t>
       </w:r>
       <w:proofErr w:type="spellEnd"/>
       <w:r>
-        <w:t xml:space="preserve"> con registros. Utilizar el </w:t>
+        <w:t xml:space="preserve"> (*</w:t>
       </w:r>
       <w:proofErr w:type="spellStart"/>
       <w:r>
-        <w:t>Wizard</w:t>
+        <w:t>sql</w:t>
       </w:r>
       <w:proofErr w:type="spellEnd"/>
       <w:r>
-        <w:t xml:space="preserve"> de importación de datos con cada tabla y seleccionar el archivo .</w:t>
-      </w:r>
-      <w:proofErr w:type="spellStart"/>
-      <w:r>
-        <w:t>csv</w:t>
-      </w:r>
-      <w:proofErr w:type="spellEnd"/>
-      <w:r>
-        <w:t xml:space="preserve"> correspondiente.</w:t>
+        <w:t>)”.</w:t>
+      </w:r>
+    </w:p>
+    <w:p>
+      <w:pPr>
+        <w:pStyle w:val="ListParagraph"/>
+        <w:numPr>
+          <w:ilvl w:val="0"/>
+          <w:numId w:val="5"/>
+        </w:numPr>
+        <w:jc w:val="both"/>
+      </w:pPr>
+      <w:r>
+        <w:t>Abrir el archivo generado con un editor de texto.</w:t>
+      </w:r>
+    </w:p>
+    <w:p>
+      <w:pPr>
+        <w:pStyle w:val="ListParagraph"/>
+        <w:numPr>
+          <w:ilvl w:val="0"/>
+          <w:numId w:val="5"/>
+        </w:numPr>
+        <w:jc w:val="both"/>
+      </w:pPr>
+      <w:r>
+        <w:lastRenderedPageBreak/>
+        <w:t>Reemplazar los caracteres `` con el nombre de la tabla a la que corresponden los registros.</w:t>
       </w:r>
       <w:r>
         <w:br/>
@@ -12522,10 +12792,10 @@
           <w:noProof/>
         </w:rPr>
         <w:drawing>
-          <wp:inline distT="0" distB="0" distL="0" distR="0" wp14:anchorId="2C3F9A81" wp14:editId="36F182CC">
-            <wp:extent cx="5400040" cy="3175635"/>
-            <wp:effectExtent l="0" t="0" r="0" b="5715"/>
-            <wp:docPr id="10" name="Picture 10"/>
+          <wp:inline distT="0" distB="0" distL="0" distR="0" wp14:anchorId="35069A66" wp14:editId="2BDC1EAC">
+            <wp:extent cx="5400040" cy="3978910"/>
+            <wp:effectExtent l="0" t="0" r="0" b="2540"/>
+            <wp:docPr id="22" name="Picture 22"/>
             <wp:cNvGraphicFramePr>
               <a:graphicFrameLocks xmlns:a="http://schemas.openxmlformats.org/drawingml/2006/main" noChangeAspect="1"/>
             </wp:cNvGraphicFramePr>
@@ -12545,7 +12815,7 @@
                   <pic:spPr>
                     <a:xfrm>
                       <a:off x="0" y="0"/>
-                      <a:ext cx="5400040" cy="3175635"/>
+                      <a:ext cx="5400040" cy="3978910"/>
                     </a:xfrm>
                     <a:prstGeom prst="rect">
                       <a:avLst/>
@@ -12563,136 +12833,12 @@
         <w:pStyle w:val="ListParagraph"/>
         <w:numPr>
           <w:ilvl w:val="0"/>
-          <w:numId w:val="4"/>
+          <w:numId w:val="5"/>
         </w:numPr>
         <w:jc w:val="both"/>
       </w:pPr>
       <w:r>
-        <w:t>Tener la precaución de primero importar los archivos de tablas que no tengan dependencias con otras tablas. Es decir, que no contengan claves foráneas.</w:t>
-      </w:r>
-      <w:r>
-        <w:t xml:space="preserve"> En este sentido, el orden debe ser el siguiente:</w:t>
-      </w:r>
-    </w:p>
-    <w:p>
-      <w:pPr>
-        <w:pStyle w:val="ListParagraph"/>
-        <w:numPr>
-          <w:ilvl w:val="1"/>
-          <w:numId w:val="4"/>
-        </w:numPr>
-        <w:jc w:val="both"/>
-      </w:pPr>
-      <w:r>
-        <w:t>Tabla PRESIDENTE – archivo presidente.csv</w:t>
-      </w:r>
-    </w:p>
-    <w:p>
-      <w:pPr>
-        <w:pStyle w:val="ListParagraph"/>
-        <w:numPr>
-          <w:ilvl w:val="1"/>
-          <w:numId w:val="4"/>
-        </w:numPr>
-        <w:jc w:val="both"/>
-      </w:pPr>
-      <w:r>
-        <w:t>Tabla REGIÓN – archivo región.csv</w:t>
-      </w:r>
-    </w:p>
-    <w:p>
-      <w:pPr>
-        <w:pStyle w:val="ListParagraph"/>
-        <w:numPr>
-          <w:ilvl w:val="1"/>
-          <w:numId w:val="4"/>
-        </w:numPr>
-        <w:jc w:val="both"/>
-      </w:pPr>
-      <w:r>
-        <w:t>Tabla PERÍODO – archivo periodo.csv</w:t>
-      </w:r>
-    </w:p>
-    <w:p>
-      <w:pPr>
-        <w:pStyle w:val="ListParagraph"/>
-        <w:numPr>
-          <w:ilvl w:val="1"/>
-          <w:numId w:val="4"/>
-        </w:numPr>
-        <w:jc w:val="both"/>
-      </w:pPr>
-      <w:r>
-        <w:t>Tabla DIVISIONES – archivo divisiones.csv</w:t>
-      </w:r>
-    </w:p>
-    <w:p>
-      <w:pPr>
-        <w:pStyle w:val="ListParagraph"/>
-        <w:numPr>
-          <w:ilvl w:val="1"/>
-          <w:numId w:val="4"/>
-        </w:numPr>
-        <w:jc w:val="both"/>
-      </w:pPr>
-      <w:r>
-        <w:t>Tabla APERTURAS – archivo aperturas.csv</w:t>
-      </w:r>
-    </w:p>
-    <w:p>
-      <w:pPr>
-        <w:pStyle w:val="ListParagraph"/>
-        <w:numPr>
-          <w:ilvl w:val="1"/>
-          <w:numId w:val="4"/>
-        </w:numPr>
-        <w:jc w:val="both"/>
-      </w:pPr>
-      <w:r>
-        <w:t>Tabla IPC – archivo ipc.csv</w:t>
-      </w:r>
-    </w:p>
-    <w:p>
-      <w:pPr>
-        <w:pStyle w:val="ListParagraph"/>
-        <w:numPr>
-          <w:ilvl w:val="1"/>
-          <w:numId w:val="4"/>
-        </w:numPr>
-        <w:jc w:val="both"/>
-      </w:pPr>
-      <w:r>
-        <w:t>Tabla IPC_DIVISIONES – archivo ipc_divisiones.csv</w:t>
-      </w:r>
-    </w:p>
-    <w:p>
-      <w:pPr>
-        <w:pStyle w:val="ListParagraph"/>
-        <w:numPr>
-          <w:ilvl w:val="1"/>
-          <w:numId w:val="4"/>
-        </w:numPr>
-        <w:jc w:val="both"/>
-      </w:pPr>
-      <w:r>
-        <w:t>Tabla IPC_APERTURAS – archivo ipc_aperturas.csv</w:t>
-      </w:r>
-    </w:p>
-    <w:p>
-      <w:pPr>
-        <w:jc w:val="both"/>
-      </w:pPr>
-      <w:r>
-        <w:lastRenderedPageBreak/>
-        <w:t>Habiendo creado las tablas y cargado los registros en ellas, se procedió a generar un archivo “</w:t>
-      </w:r>
-      <w:proofErr w:type="spellStart"/>
-      <w:r>
-        <w:t>insert.sql</w:t>
-      </w:r>
-      <w:proofErr w:type="spellEnd"/>
-      <w:r>
-        <w:t>” para facilitar la carga de datos, en caso de que se requiera hacerlo nuevamente. Por cada tabla, se realizaron los siguientes pasos:</w:t>
+        <w:t>Guardar el archivo.</w:t>
       </w:r>
     </w:p>
     <w:p>
@@ -12702,34 +12848,67 @@
           <w:ilvl w:val="0"/>
           <w:numId w:val="5"/>
         </w:numPr>
-      </w:pPr>
-      <w:r>
-        <w:t xml:space="preserve">Ejecutar la </w:t>
+        <w:jc w:val="both"/>
+      </w:pPr>
+      <w:r>
+        <w:t>Co</w:t>
+      </w:r>
+      <w:r>
+        <w:t xml:space="preserve">piar las </w:t>
+      </w:r>
+      <w:r>
+        <w:t xml:space="preserve">sentencias INSERT resultantes </w:t>
+      </w:r>
+      <w:r>
+        <w:t>en un archivo .</w:t>
       </w:r>
       <w:proofErr w:type="spellStart"/>
       <w:r>
-        <w:t>query</w:t>
+        <w:t>sql</w:t>
       </w:r>
       <w:proofErr w:type="spellEnd"/>
       <w:r>
-        <w:t xml:space="preserve"> “</w:t>
-      </w:r>
-      <w:r>
-        <w:t xml:space="preserve">SELECT * FROM </w:t>
+        <w:t xml:space="preserve"> en MySQL </w:t>
       </w:r>
       <w:proofErr w:type="spellStart"/>
       <w:r>
-        <w:t>tabla_con_registros_a_exportar</w:t>
+        <w:t>Workbench</w:t>
       </w:r>
       <w:proofErr w:type="spellEnd"/>
       <w:r>
-        <w:t>;</w:t>
-      </w:r>
-      <w:r>
-        <w:t>”</w:t>
-      </w:r>
-      <w:r>
-        <w:t xml:space="preserve"> y exportar el resultado a un archivo.</w:t>
+        <w:t>.</w:t>
+      </w:r>
+    </w:p>
+    <w:p>
+      <w:pPr>
+        <w:pStyle w:val="ListParagraph"/>
+        <w:numPr>
+          <w:ilvl w:val="0"/>
+          <w:numId w:val="5"/>
+        </w:numPr>
+        <w:jc w:val="both"/>
+      </w:pPr>
+      <w:r>
+        <w:t>Repetir el procedimiento con el resto de las tablas (ya habiendo cargado los datos usando los archivos .</w:t>
+      </w:r>
+      <w:proofErr w:type="spellStart"/>
+      <w:r>
+        <w:t>csv</w:t>
+      </w:r>
+      <w:proofErr w:type="spellEnd"/>
+      <w:proofErr w:type="gramStart"/>
+      <w:r>
+        <w:t>).Concatenar</w:t>
+      </w:r>
+      <w:proofErr w:type="gramEnd"/>
+      <w:r>
+        <w:t xml:space="preserve"> </w:t>
+      </w:r>
+      <w:r>
+        <w:t xml:space="preserve">las </w:t>
+      </w:r>
+      <w:r>
+        <w:t>sentencias INSERT resultantes en un único archivo.</w:t>
       </w:r>
       <w:r>
         <w:br/>
@@ -12739,10 +12918,10 @@
           <w:noProof/>
         </w:rPr>
         <w:drawing>
-          <wp:inline distT="0" distB="0" distL="0" distR="0" wp14:anchorId="4B3AF0D9" wp14:editId="2BDF2F78">
-            <wp:extent cx="5400040" cy="4877435"/>
+          <wp:inline distT="0" distB="0" distL="0" distR="0" wp14:anchorId="7A8C4DC5" wp14:editId="7B8FF101">
+            <wp:extent cx="5400040" cy="3201670"/>
             <wp:effectExtent l="0" t="0" r="0" b="0"/>
-            <wp:docPr id="18" name="Picture 18"/>
+            <wp:docPr id="23" name="Picture 23"/>
             <wp:cNvGraphicFramePr>
               <a:graphicFrameLocks xmlns:a="http://schemas.openxmlformats.org/drawingml/2006/main" noChangeAspect="1"/>
             </wp:cNvGraphicFramePr>
@@ -12762,231 +12941,6 @@
                   <pic:spPr>
                     <a:xfrm>
                       <a:off x="0" y="0"/>
-                      <a:ext cx="5400040" cy="4877435"/>
-                    </a:xfrm>
-                    <a:prstGeom prst="rect">
-                      <a:avLst/>
-                    </a:prstGeom>
-                  </pic:spPr>
-                </pic:pic>
-              </a:graphicData>
-            </a:graphic>
-          </wp:inline>
-        </w:drawing>
-      </w:r>
-    </w:p>
-    <w:p>
-      <w:pPr>
-        <w:pStyle w:val="ListParagraph"/>
-        <w:numPr>
-          <w:ilvl w:val="0"/>
-          <w:numId w:val="5"/>
-        </w:numPr>
-        <w:jc w:val="both"/>
-      </w:pPr>
-      <w:r>
-        <w:t xml:space="preserve">Guardar en formato “SQL INSERT </w:t>
-      </w:r>
-      <w:proofErr w:type="spellStart"/>
-      <w:r>
-        <w:t>statements</w:t>
-      </w:r>
-      <w:proofErr w:type="spellEnd"/>
-      <w:r>
-        <w:t xml:space="preserve"> (*</w:t>
-      </w:r>
-      <w:proofErr w:type="spellStart"/>
-      <w:r>
-        <w:t>sql</w:t>
-      </w:r>
-      <w:proofErr w:type="spellEnd"/>
-      <w:r>
-        <w:t>)”.</w:t>
-      </w:r>
-    </w:p>
-    <w:p>
-      <w:pPr>
-        <w:pStyle w:val="ListParagraph"/>
-        <w:numPr>
-          <w:ilvl w:val="0"/>
-          <w:numId w:val="5"/>
-        </w:numPr>
-        <w:jc w:val="both"/>
-      </w:pPr>
-      <w:r>
-        <w:t>Abrir el archivo generado con un editor de texto.</w:t>
-      </w:r>
-    </w:p>
-    <w:p>
-      <w:pPr>
-        <w:pStyle w:val="ListParagraph"/>
-        <w:numPr>
-          <w:ilvl w:val="0"/>
-          <w:numId w:val="5"/>
-        </w:numPr>
-        <w:jc w:val="both"/>
-      </w:pPr>
-      <w:r>
-        <w:lastRenderedPageBreak/>
-        <w:t>Reemplazar los caracteres `` con el nombre de la tabla a la que corresponden los registros.</w:t>
-      </w:r>
-      <w:r>
-        <w:br/>
-      </w:r>
-      <w:r>
-        <w:rPr>
-          <w:noProof/>
-        </w:rPr>
-        <w:drawing>
-          <wp:inline distT="0" distB="0" distL="0" distR="0" wp14:anchorId="35069A66" wp14:editId="2BDC1EAC">
-            <wp:extent cx="5400040" cy="3978910"/>
-            <wp:effectExtent l="0" t="0" r="0" b="2540"/>
-            <wp:docPr id="22" name="Picture 22"/>
-            <wp:cNvGraphicFramePr>
-              <a:graphicFrameLocks xmlns:a="http://schemas.openxmlformats.org/drawingml/2006/main" noChangeAspect="1"/>
-            </wp:cNvGraphicFramePr>
-            <a:graphic xmlns:a="http://schemas.openxmlformats.org/drawingml/2006/main">
-              <a:graphicData uri="http://schemas.openxmlformats.org/drawingml/2006/picture">
-                <pic:pic xmlns:pic="http://schemas.openxmlformats.org/drawingml/2006/picture">
-                  <pic:nvPicPr>
-                    <pic:cNvPr id="1" name=""/>
-                    <pic:cNvPicPr/>
-                  </pic:nvPicPr>
-                  <pic:blipFill>
-                    <a:blip r:embed="rId29"/>
-                    <a:stretch>
-                      <a:fillRect/>
-                    </a:stretch>
-                  </pic:blipFill>
-                  <pic:spPr>
-                    <a:xfrm>
-                      <a:off x="0" y="0"/>
-                      <a:ext cx="5400040" cy="3978910"/>
-                    </a:xfrm>
-                    <a:prstGeom prst="rect">
-                      <a:avLst/>
-                    </a:prstGeom>
-                  </pic:spPr>
-                </pic:pic>
-              </a:graphicData>
-            </a:graphic>
-          </wp:inline>
-        </w:drawing>
-      </w:r>
-    </w:p>
-    <w:p>
-      <w:pPr>
-        <w:pStyle w:val="ListParagraph"/>
-        <w:numPr>
-          <w:ilvl w:val="0"/>
-          <w:numId w:val="5"/>
-        </w:numPr>
-        <w:jc w:val="both"/>
-      </w:pPr>
-      <w:r>
-        <w:t>Guardar el archivo.</w:t>
-      </w:r>
-    </w:p>
-    <w:p>
-      <w:pPr>
-        <w:pStyle w:val="ListParagraph"/>
-        <w:numPr>
-          <w:ilvl w:val="0"/>
-          <w:numId w:val="5"/>
-        </w:numPr>
-        <w:jc w:val="both"/>
-      </w:pPr>
-      <w:r>
-        <w:t>Co</w:t>
-      </w:r>
-      <w:r>
-        <w:t xml:space="preserve">piar las </w:t>
-      </w:r>
-      <w:r>
-        <w:t xml:space="preserve">sentencias INSERT resultantes </w:t>
-      </w:r>
-      <w:r>
-        <w:t>en un archivo .</w:t>
-      </w:r>
-      <w:proofErr w:type="spellStart"/>
-      <w:r>
-        <w:t>sql</w:t>
-      </w:r>
-      <w:proofErr w:type="spellEnd"/>
-      <w:r>
-        <w:t xml:space="preserve"> en MySQL </w:t>
-      </w:r>
-      <w:proofErr w:type="spellStart"/>
-      <w:r>
-        <w:t>Workbench</w:t>
-      </w:r>
-      <w:proofErr w:type="spellEnd"/>
-      <w:r>
-        <w:t>.</w:t>
-      </w:r>
-    </w:p>
-    <w:p>
-      <w:pPr>
-        <w:pStyle w:val="ListParagraph"/>
-        <w:numPr>
-          <w:ilvl w:val="0"/>
-          <w:numId w:val="5"/>
-        </w:numPr>
-        <w:jc w:val="both"/>
-      </w:pPr>
-      <w:r>
-        <w:t>Repetir el procedimiento con el resto de las tablas (ya habiendo cargado los datos usando los archivos .</w:t>
-      </w:r>
-      <w:proofErr w:type="spellStart"/>
-      <w:r>
-        <w:t>csv</w:t>
-      </w:r>
-      <w:proofErr w:type="spellEnd"/>
-      <w:proofErr w:type="gramStart"/>
-      <w:r>
-        <w:t>).Concatenar</w:t>
-      </w:r>
-      <w:proofErr w:type="gramEnd"/>
-      <w:r>
-        <w:t xml:space="preserve"> </w:t>
-      </w:r>
-      <w:r>
-        <w:t xml:space="preserve">las </w:t>
-      </w:r>
-      <w:r>
-        <w:t>sentencias INSERT resultantes en un único archivo.</w:t>
-      </w:r>
-      <w:r>
-        <w:br/>
-      </w:r>
-      <w:r>
-        <w:rPr>
-          <w:noProof/>
-        </w:rPr>
-        <w:drawing>
-          <wp:inline distT="0" distB="0" distL="0" distR="0" wp14:anchorId="7A8C4DC5" wp14:editId="7B8FF101">
-            <wp:extent cx="5400040" cy="3201670"/>
-            <wp:effectExtent l="0" t="0" r="0" b="0"/>
-            <wp:docPr id="23" name="Picture 23"/>
-            <wp:cNvGraphicFramePr>
-              <a:graphicFrameLocks xmlns:a="http://schemas.openxmlformats.org/drawingml/2006/main" noChangeAspect="1"/>
-            </wp:cNvGraphicFramePr>
-            <a:graphic xmlns:a="http://schemas.openxmlformats.org/drawingml/2006/main">
-              <a:graphicData uri="http://schemas.openxmlformats.org/drawingml/2006/picture">
-                <pic:pic xmlns:pic="http://schemas.openxmlformats.org/drawingml/2006/picture">
-                  <pic:nvPicPr>
-                    <pic:cNvPr id="1" name=""/>
-                    <pic:cNvPicPr/>
-                  </pic:nvPicPr>
-                  <pic:blipFill>
-                    <a:blip r:embed="rId30"/>
-                    <a:stretch>
-                      <a:fillRect/>
-                    </a:stretch>
-                  </pic:blipFill>
-                  <pic:spPr>
-                    <a:xfrm>
-                      <a:off x="0" y="0"/>
                       <a:ext cx="5400040" cy="3201670"/>
                     </a:xfrm>
                     <a:prstGeom prst="rect">
@@ -13051,8 +13005,8 @@
     </w:p>
     <w:p/>
     <w:sectPr>
-      <w:headerReference w:type="default" r:id="rId31"/>
-      <w:footerReference w:type="default" r:id="rId32"/>
+      <w:headerReference w:type="default" r:id="rId29"/>
+      <w:footerReference w:type="default" r:id="rId30"/>
       <w:endnotePr>
         <w:numRestart w:val="eachSect"/>
       </w:endnotePr>

</xml_diff>

<commit_message>
Commit para presentacion del trabajo con ultimos cambios.
VIEWS | MANUAL | BACKUP
1. Se utiliza la nueva funcion ipc_año_mes para agregar una columna mas (ipc_promedio) a la vista ipc_nacional_2022_divisiones.
2. Se genera nuevamente el archivo de backup de la db según últimos cambios
3. Avance sobre el informe
</commit_message>
<xml_diff>
--- a/manual/IPC Schema Handbook.docx
+++ b/manual/IPC Schema Handbook.docx
@@ -2396,7 +2396,7 @@
                 <w:noProof/>
                 <w:webHidden/>
               </w:rPr>
-              <w:t>9</w:t>
+              <w:t>10</w:t>
             </w:r>
             <w:r>
               <w:rPr>
@@ -2568,7 +2568,7 @@
                 <w:noProof/>
                 <w:webHidden/>
               </w:rPr>
-              <w:t>10</w:t>
+              <w:t>11</w:t>
             </w:r>
             <w:r>
               <w:rPr>
@@ -2654,7 +2654,7 @@
                 <w:noProof/>
                 <w:webHidden/>
               </w:rPr>
-              <w:t>11</w:t>
+              <w:t>12</w:t>
             </w:r>
             <w:r>
               <w:rPr>
@@ -2740,7 +2740,7 @@
                 <w:noProof/>
                 <w:webHidden/>
               </w:rPr>
-              <w:t>11</w:t>
+              <w:t>12</w:t>
             </w:r>
             <w:r>
               <w:rPr>
@@ -2826,7 +2826,7 @@
                 <w:noProof/>
                 <w:webHidden/>
               </w:rPr>
-              <w:t>12</w:t>
+              <w:t>13</w:t>
             </w:r>
             <w:r>
               <w:rPr>
@@ -2912,7 +2912,7 @@
                 <w:noProof/>
                 <w:webHidden/>
               </w:rPr>
-              <w:t>12</w:t>
+              <w:t>13</w:t>
             </w:r>
             <w:r>
               <w:rPr>
@@ -2985,20 +2985,17 @@
                 <w:noProof/>
                 <w:webHidden/>
               </w:rPr>
-            </w:r>
-            <w:r>
-              <w:rPr>
-                <w:noProof/>
-                <w:webHidden/>
-              </w:rPr>
               <w:fldChar w:fldCharType="separate"/>
             </w:r>
             <w:r>
               <w:rPr>
-                <w:noProof/>
-                <w:webHidden/>
-              </w:rPr>
-              <w:t>12</w:t>
+                <w:b/>
+                <w:bCs/>
+                <w:noProof/>
+                <w:webHidden/>
+                <w:lang w:val="en-US"/>
+              </w:rPr>
+              <w:t>Error! Bookmark not defined.</w:t>
             </w:r>
             <w:r>
               <w:rPr>
@@ -3084,7 +3081,7 @@
                 <w:noProof/>
                 <w:webHidden/>
               </w:rPr>
-              <w:t>13</w:t>
+              <w:t>14</w:t>
             </w:r>
             <w:r>
               <w:rPr>
@@ -3170,7 +3167,7 @@
                 <w:noProof/>
                 <w:webHidden/>
               </w:rPr>
-              <w:t>13</w:t>
+              <w:t>14</w:t>
             </w:r>
             <w:r>
               <w:rPr>
@@ -3256,7 +3253,7 @@
                 <w:noProof/>
                 <w:webHidden/>
               </w:rPr>
-              <w:t>13</w:t>
+              <w:t>14</w:t>
             </w:r>
             <w:r>
               <w:rPr>
@@ -3342,7 +3339,7 @@
                 <w:noProof/>
                 <w:webHidden/>
               </w:rPr>
-              <w:t>13</w:t>
+              <w:t>14</w:t>
             </w:r>
             <w:r>
               <w:rPr>
@@ -3428,7 +3425,7 @@
                 <w:noProof/>
                 <w:webHidden/>
               </w:rPr>
-              <w:t>14</w:t>
+              <w:t>15</w:t>
             </w:r>
             <w:r>
               <w:rPr>
@@ -3498,7 +3495,7 @@
                 <w:noProof/>
                 <w:webHidden/>
               </w:rPr>
-              <w:t>14</w:t>
+              <w:t>15</w:t>
             </w:r>
             <w:r>
               <w:rPr>
@@ -3568,7 +3565,7 @@
                 <w:noProof/>
                 <w:webHidden/>
               </w:rPr>
-              <w:t>15</w:t>
+              <w:t>16</w:t>
             </w:r>
             <w:r>
               <w:rPr>
@@ -3998,7 +3995,7 @@
           </mc:Choice>
           <mc:Fallback>
             <w:pict>
-              <v:group w14:anchorId="47FC52AF" id="Group 21" o:spid="_x0000_s1026" style="position:absolute;margin-left:-57.3pt;margin-top:63.9pt;width:64.75pt;height:21.45pt;z-index:251673600" coordsize="8223,2724" o:gfxdata="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">
+              <v:group w14:anchorId="47FC52AF" id="Group 21" o:spid="_x0000_s1026" style="position:absolute;margin-left:-57.3pt;margin-top:63.9pt;width:64.75pt;height:21.45pt;z-index:251673600" coordsize="8223,2724" o:gfxdata="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">
                 <v:shapetype id="_x0000_t202" coordsize="21600,21600" o:spt="202" path="m,l,21600r21600,l21600,xe">
                   <v:stroke joinstyle="miter"/>
                   <v:path gradientshapeok="t" o:connecttype="rect"/>
@@ -4184,7 +4181,7 @@
           </mc:Choice>
           <mc:Fallback>
             <w:pict>
-              <v:group w14:anchorId="44A0FE17" id="Group 15" o:spid="_x0000_s1029" style="position:absolute;margin-left:-64.1pt;margin-top:90.4pt;width:77.15pt;height:87.2pt;z-index:251662336" coordsize="9797,11074" o:gfxdata="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">
+              <v:group w14:anchorId="44A0FE17" id="Group 15" o:spid="_x0000_s1029" style="position:absolute;margin-left:-64.1pt;margin-top:90.4pt;width:77.15pt;height:87.2pt;z-index:251662336" coordsize="9797,11074" o:gfxdata="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">
                 <v:shape id="Text Box 2" o:spid="_x0000_s1030" type="#_x0000_t202" style="position:absolute;top:4090;width:7810;height:2730;visibility:visible;mso-wrap-style:square;v-text-anchor:top" o:gfxdata="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" filled="f" stroked="f">
                   <v:textbox>
                     <w:txbxContent>
@@ -10120,10 +10117,14 @@
         </w:numPr>
       </w:pPr>
       <w:bookmarkStart w:id="22" w:name="_Toc112418348"/>
+      <w:bookmarkStart w:id="23" w:name="_Ref112587052"/>
+      <w:bookmarkStart w:id="24" w:name="_Ref112587068"/>
       <w:r>
         <w:t>ipc_nacional_2022_divisiones</w:t>
       </w:r>
       <w:bookmarkEnd w:id="22"/>
+      <w:bookmarkEnd w:id="23"/>
+      <w:bookmarkEnd w:id="24"/>
     </w:p>
     <w:p>
       <w:pPr>
@@ -10153,7 +10154,13 @@
         <w:t xml:space="preserve"> del 2022 a nivel nacional.</w:t>
       </w:r>
       <w:r>
-        <w:t xml:space="preserve"> Existen un total de 5 registros por cada división, en lo que respecta al año 2022.</w:t>
+        <w:t xml:space="preserve"> Existen un total de </w:t>
+      </w:r>
+      <w:r>
+        <w:t>7</w:t>
+      </w:r>
+      <w:r>
+        <w:t xml:space="preserve"> registros por cada división, en lo que respecta al año 2022.</w:t>
       </w:r>
       <w:r>
         <w:t xml:space="preserve"> Permite ver de forma clara la trayectoria de cada una de estas divisiones, siendo “Alimentos y bebidas no alcohólicas” quizá la más importante.</w:t>
@@ -10161,14 +10168,30 @@
     </w:p>
     <w:p>
       <w:pPr>
+        <w:jc w:val="both"/>
+      </w:pPr>
+      <w:r>
+        <w:t>Convenientemente se extrae en la consulta la columna ‘</w:t>
+      </w:r>
+      <w:proofErr w:type="spellStart"/>
+      <w:r>
+        <w:t>valor_ipc_promedio</w:t>
+      </w:r>
+      <w:proofErr w:type="spellEnd"/>
+      <w:r>
+        <w:t>’ (valor promedio del IPC en el período y región que corresponde). Esto permite determinar si la una determinada división tuvo un valor de IPC mayor o menor que el promedio.</w:t>
+      </w:r>
+    </w:p>
+    <w:p>
+      <w:pPr>
         <w:jc w:val="center"/>
       </w:pPr>
       <w:r>
         <w:drawing>
-          <wp:inline distT="0" distB="0" distL="0" distR="0" wp14:anchorId="7CD47371" wp14:editId="6D7A2166">
-            <wp:extent cx="5400040" cy="2545080"/>
-            <wp:effectExtent l="19050" t="19050" r="10160" b="26670"/>
-            <wp:docPr id="36" name="Picture 36"/>
+          <wp:inline distT="0" distB="0" distL="0" distR="0" wp14:anchorId="31DA63FE" wp14:editId="40F4113A">
+            <wp:extent cx="5400000" cy="2368800"/>
+            <wp:effectExtent l="19050" t="19050" r="10795" b="12700"/>
+            <wp:docPr id="13" name="Picture 13"/>
             <wp:cNvGraphicFramePr>
               <a:graphicFrameLocks xmlns:a="http://schemas.openxmlformats.org/drawingml/2006/main" noChangeAspect="1"/>
             </wp:cNvGraphicFramePr>
@@ -10188,7 +10211,7 @@
                   <pic:spPr>
                     <a:xfrm>
                       <a:off x="0" y="0"/>
-                      <a:ext cx="5400040" cy="2545080"/>
+                      <a:ext cx="5400000" cy="2368800"/>
                     </a:xfrm>
                     <a:prstGeom prst="rect">
                       <a:avLst/>
@@ -10214,7 +10237,7 @@
           <w:numId w:val="1"/>
         </w:numPr>
       </w:pPr>
-      <w:bookmarkStart w:id="23" w:name="_Toc112418349"/>
+      <w:bookmarkStart w:id="25" w:name="_Toc112418349"/>
       <w:r>
         <w:t>ipc_</w:t>
       </w:r>
@@ -10224,7 +10247,7 @@
       <w:r>
         <w:t>_desde_2017</w:t>
       </w:r>
-      <w:bookmarkEnd w:id="23"/>
+      <w:bookmarkEnd w:id="25"/>
     </w:p>
     <w:p>
       <w:pPr>
@@ -10281,6 +10304,9 @@
         <w:jc w:val="center"/>
       </w:pPr>
       <w:r>
+        <w:rPr>
+          <w:noProof/>
+        </w:rPr>
         <w:drawing>
           <wp:inline distT="0" distB="0" distL="0" distR="0" wp14:anchorId="0E6E30E1" wp14:editId="46A55B24">
             <wp:extent cx="1238423" cy="1209844"/>
@@ -10331,12 +10357,12 @@
           <w:numId w:val="1"/>
         </w:numPr>
       </w:pPr>
-      <w:bookmarkStart w:id="24" w:name="_Toc112418350"/>
+      <w:bookmarkStart w:id="26" w:name="_Toc112418350"/>
       <w:proofErr w:type="spellStart"/>
       <w:r>
         <w:t>ipc_gba_divisiones</w:t>
       </w:r>
-      <w:bookmarkEnd w:id="24"/>
+      <w:bookmarkEnd w:id="26"/>
       <w:proofErr w:type="spellEnd"/>
     </w:p>
     <w:p>
@@ -10423,12 +10449,12 @@
           <w:numId w:val="1"/>
         </w:numPr>
       </w:pPr>
-      <w:bookmarkStart w:id="25" w:name="_Toc112418351"/>
+      <w:bookmarkStart w:id="27" w:name="_Toc112418351"/>
       <w:proofErr w:type="spellStart"/>
       <w:r>
         <w:t>ipc_nacional_alberto_fernandez</w:t>
       </w:r>
-      <w:bookmarkEnd w:id="25"/>
+      <w:bookmarkEnd w:id="27"/>
       <w:proofErr w:type="spellEnd"/>
     </w:p>
     <w:p>
@@ -10480,6 +10506,9 @@
         <w:jc w:val="center"/>
       </w:pPr>
       <w:r>
+        <w:rPr>
+          <w:noProof/>
+        </w:rPr>
         <w:drawing>
           <wp:inline distT="0" distB="0" distL="0" distR="0" wp14:anchorId="2AA44637" wp14:editId="23484A3A">
             <wp:extent cx="4320000" cy="2275200"/>
@@ -10530,12 +10559,12 @@
           <w:numId w:val="1"/>
         </w:numPr>
       </w:pPr>
-      <w:bookmarkStart w:id="26" w:name="_Toc112418352"/>
+      <w:bookmarkStart w:id="28" w:name="_Toc112418352"/>
       <w:proofErr w:type="spellStart"/>
       <w:r>
         <w:t>ipc_nacional_mauricio_macri</w:t>
       </w:r>
-      <w:bookmarkEnd w:id="26"/>
+      <w:bookmarkEnd w:id="28"/>
       <w:proofErr w:type="spellEnd"/>
     </w:p>
     <w:p>
@@ -10591,6 +10620,9 @@
         <w:jc w:val="center"/>
       </w:pPr>
       <w:r>
+        <w:rPr>
+          <w:noProof/>
+        </w:rPr>
         <w:drawing>
           <wp:inline distT="0" distB="0" distL="0" distR="0" wp14:anchorId="3CA46719" wp14:editId="62D1BCE3">
             <wp:extent cx="4320000" cy="2314800"/>
@@ -10641,12 +10673,12 @@
           <w:numId w:val="1"/>
         </w:numPr>
       </w:pPr>
-      <w:bookmarkStart w:id="27" w:name="_Toc112418353"/>
+      <w:bookmarkStart w:id="29" w:name="_Toc112418353"/>
       <w:r>
         <w:lastRenderedPageBreak/>
         <w:t>Funciones</w:t>
       </w:r>
-      <w:bookmarkEnd w:id="27"/>
+      <w:bookmarkEnd w:id="29"/>
     </w:p>
     <w:p>
       <w:pPr>
@@ -10664,12 +10696,12 @@
           <w:numId w:val="1"/>
         </w:numPr>
       </w:pPr>
-      <w:bookmarkStart w:id="28" w:name="_Toc112418354"/>
+      <w:bookmarkStart w:id="30" w:name="_Toc112418354"/>
       <w:proofErr w:type="spellStart"/>
       <w:r>
-        <w:t>ipc_año_X</w:t>
-      </w:r>
-      <w:bookmarkEnd w:id="28"/>
+        <w:t>ipc_año</w:t>
+      </w:r>
+      <w:bookmarkEnd w:id="30"/>
       <w:proofErr w:type="spellEnd"/>
     </w:p>
     <w:p>
@@ -10730,14 +10762,11 @@
         <w:jc w:val="center"/>
       </w:pPr>
       <w:r>
-        <w:rPr>
-          <w:noProof/>
-        </w:rPr>
         <w:drawing>
-          <wp:inline distT="0" distB="0" distL="0" distR="0" wp14:anchorId="4ACB9F0F" wp14:editId="692CE637">
-            <wp:extent cx="4680000" cy="2077200"/>
-            <wp:effectExtent l="19050" t="19050" r="25400" b="18415"/>
-            <wp:docPr id="25" name="Picture 25"/>
+          <wp:inline distT="0" distB="0" distL="0" distR="0" wp14:anchorId="7DCB4BB9" wp14:editId="6C4F7C4B">
+            <wp:extent cx="4680000" cy="2404800"/>
+            <wp:effectExtent l="19050" t="19050" r="25400" b="14605"/>
+            <wp:docPr id="4" name="Picture 4"/>
             <wp:cNvGraphicFramePr>
               <a:graphicFrameLocks xmlns:a="http://schemas.openxmlformats.org/drawingml/2006/main" noChangeAspect="1"/>
             </wp:cNvGraphicFramePr>
@@ -10757,7 +10786,7 @@
                   <pic:spPr>
                     <a:xfrm>
                       <a:off x="0" y="0"/>
-                      <a:ext cx="4680000" cy="2077200"/>
+                      <a:ext cx="4680000" cy="2404800"/>
                     </a:xfrm>
                     <a:prstGeom prst="rect">
                       <a:avLst/>
@@ -10783,12 +10812,156 @@
           <w:numId w:val="1"/>
         </w:numPr>
       </w:pPr>
-      <w:bookmarkStart w:id="29" w:name="_Toc112418355"/>
+      <w:bookmarkStart w:id="31" w:name="_Toc112418355"/>
       <w:proofErr w:type="spellStart"/>
       <w:r>
+        <w:t>ipc_mes_año</w:t>
+      </w:r>
+      <w:proofErr w:type="spellEnd"/>
+    </w:p>
+    <w:p>
+      <w:r>
+        <w:t>Esta función actúa de forma similar a la anterior (</w:t>
+      </w:r>
+      <w:proofErr w:type="spellStart"/>
+      <w:r>
+        <w:rPr>
+          <w:b/>
+          <w:bCs/>
+        </w:rPr>
+        <w:t>ipc_año</w:t>
+      </w:r>
+      <w:proofErr w:type="spellEnd"/>
+      <w:r>
+        <w:t xml:space="preserve">). Acepta parámetros de región (no es </w:t>
+      </w:r>
+      <w:r>
+        <w:rPr>
+          <w:i/>
+          <w:iCs/>
+        </w:rPr>
+        <w:t>case sensitive</w:t>
+      </w:r>
+      <w:r>
+        <w:t>), mes y año para retornar el valor del IPC promedio según datos consultados.</w:t>
+      </w:r>
+    </w:p>
+    <w:p>
+      <w:r>
+        <w:t xml:space="preserve">Esta función se usa para generar la vista </w:t>
+      </w:r>
+      <w:r>
+        <w:rPr>
+          <w:b/>
+          <w:bCs/>
+        </w:rPr>
+        <w:fldChar w:fldCharType="begin"/>
+      </w:r>
+      <w:r>
+        <w:rPr>
+          <w:b/>
+          <w:bCs/>
+        </w:rPr>
+        <w:instrText xml:space="preserve"> REF _Ref112587068 \h </w:instrText>
+      </w:r>
+      <w:r>
+        <w:rPr>
+          <w:b/>
+          <w:bCs/>
+        </w:rPr>
+      </w:r>
+      <w:r>
+        <w:rPr>
+          <w:b/>
+          <w:bCs/>
+        </w:rPr>
+        <w:instrText xml:space="preserve"> \* MERGEFORMAT </w:instrText>
+      </w:r>
+      <w:r>
+        <w:rPr>
+          <w:b/>
+          <w:bCs/>
+        </w:rPr>
+        <w:fldChar w:fldCharType="separate"/>
+      </w:r>
+      <w:r>
+        <w:rPr>
+          <w:b/>
+          <w:bCs/>
+        </w:rPr>
+        <w:t>ipc_nacional_2022_divisiones</w:t>
+      </w:r>
+      <w:r>
+        <w:rPr>
+          <w:b/>
+          <w:bCs/>
+        </w:rPr>
+        <w:fldChar w:fldCharType="end"/>
+      </w:r>
+      <w:r>
+        <w:t>.</w:t>
+      </w:r>
+    </w:p>
+    <w:p>
+      <w:pPr>
+        <w:jc w:val="center"/>
+      </w:pPr>
+      <w:r>
+        <w:drawing>
+          <wp:inline distT="0" distB="0" distL="0" distR="0" wp14:anchorId="4FD98F2C" wp14:editId="3AC4791F">
+            <wp:extent cx="4680000" cy="2170800"/>
+            <wp:effectExtent l="19050" t="19050" r="25400" b="20320"/>
+            <wp:docPr id="9" name="Picture 9"/>
+            <wp:cNvGraphicFramePr>
+              <a:graphicFrameLocks xmlns:a="http://schemas.openxmlformats.org/drawingml/2006/main" noChangeAspect="1"/>
+            </wp:cNvGraphicFramePr>
+            <a:graphic xmlns:a="http://schemas.openxmlformats.org/drawingml/2006/main">
+              <a:graphicData uri="http://schemas.openxmlformats.org/drawingml/2006/picture">
+                <pic:pic xmlns:pic="http://schemas.openxmlformats.org/drawingml/2006/picture">
+                  <pic:nvPicPr>
+                    <pic:cNvPr id="1" name=""/>
+                    <pic:cNvPicPr/>
+                  </pic:nvPicPr>
+                  <pic:blipFill>
+                    <a:blip r:embed="rId18"/>
+                    <a:stretch>
+                      <a:fillRect/>
+                    </a:stretch>
+                  </pic:blipFill>
+                  <pic:spPr>
+                    <a:xfrm>
+                      <a:off x="0" y="0"/>
+                      <a:ext cx="4680000" cy="2170800"/>
+                    </a:xfrm>
+                    <a:prstGeom prst="rect">
+                      <a:avLst/>
+                    </a:prstGeom>
+                    <a:ln>
+                      <a:solidFill>
+                        <a:schemeClr val="tx1"/>
+                      </a:solidFill>
+                    </a:ln>
+                  </pic:spPr>
+                </pic:pic>
+              </a:graphicData>
+            </a:graphic>
+          </wp:inline>
+        </w:drawing>
+      </w:r>
+    </w:p>
+    <w:p>
+      <w:pPr>
+        <w:pStyle w:val="Heading2"/>
+        <w:numPr>
+          <w:ilvl w:val="1"/>
+          <w:numId w:val="1"/>
+        </w:numPr>
+      </w:pPr>
+      <w:proofErr w:type="spellStart"/>
+      <w:r>
         <w:t>above_average</w:t>
       </w:r>
-      <w:bookmarkEnd w:id="29"/>
+      <w:bookmarkEnd w:id="31"/>
       <w:proofErr w:type="spellEnd"/>
     </w:p>
     <w:p>
@@ -10810,6 +10983,7 @@
         <w:jc w:val="both"/>
       </w:pPr>
       <w:r>
+        <w:lastRenderedPageBreak/>
         <w:t xml:space="preserve">Se considera de importancia esta función dado que la división que se consulta es </w:t>
       </w:r>
       <w:r>
@@ -10855,7 +11029,7 @@
                     <pic:cNvPicPr/>
                   </pic:nvPicPr>
                   <pic:blipFill>
-                    <a:blip r:embed="rId18"/>
+                    <a:blip r:embed="rId19"/>
                     <a:stretch>
                       <a:fillRect/>
                     </a:stretch>
@@ -10904,7 +11078,7 @@
           <w:numId w:val="1"/>
         </w:numPr>
       </w:pPr>
-      <w:bookmarkStart w:id="30" w:name="_Toc112418356"/>
+      <w:bookmarkStart w:id="32" w:name="_Toc112418356"/>
       <w:proofErr w:type="spellStart"/>
       <w:r>
         <w:t>Stores</w:t>
@@ -10917,7 +11091,7 @@
       <w:r>
         <w:t>Procedures</w:t>
       </w:r>
-      <w:bookmarkEnd w:id="30"/>
+      <w:bookmarkEnd w:id="32"/>
       <w:proofErr w:type="spellEnd"/>
     </w:p>
     <w:p>
@@ -10964,13 +11138,12 @@
           <w:numId w:val="1"/>
         </w:numPr>
       </w:pPr>
-      <w:bookmarkStart w:id="31" w:name="_Toc112418357"/>
+      <w:bookmarkStart w:id="33" w:name="_Toc112418357"/>
       <w:proofErr w:type="spellStart"/>
       <w:r>
-        <w:lastRenderedPageBreak/>
         <w:t>add_ipc_general</w:t>
       </w:r>
-      <w:bookmarkEnd w:id="31"/>
+      <w:bookmarkEnd w:id="33"/>
       <w:proofErr w:type="spellEnd"/>
     </w:p>
     <w:p>
@@ -11064,9 +11237,13 @@
         <w:jc w:val="center"/>
       </w:pPr>
       <w:r>
+        <w:lastRenderedPageBreak/>
         <w:br/>
       </w:r>
       <w:r>
+        <w:rPr>
+          <w:noProof/>
+        </w:rPr>
         <w:drawing>
           <wp:inline distT="0" distB="0" distL="0" distR="0" wp14:anchorId="3969B23D" wp14:editId="2D3E17CF">
             <wp:extent cx="4220164" cy="4772691"/>
@@ -11083,7 +11260,7 @@
                     <pic:cNvPicPr/>
                   </pic:nvPicPr>
                   <pic:blipFill>
-                    <a:blip r:embed="rId19"/>
+                    <a:blip r:embed="rId20"/>
                     <a:stretch>
                       <a:fillRect/>
                     </a:stretch>
@@ -11117,12 +11294,12 @@
           <w:numId w:val="1"/>
         </w:numPr>
       </w:pPr>
-      <w:bookmarkStart w:id="32" w:name="_Toc112418358"/>
+      <w:bookmarkStart w:id="34" w:name="_Toc112418358"/>
       <w:proofErr w:type="spellStart"/>
       <w:r>
         <w:t>divisions_ordered</w:t>
       </w:r>
-      <w:bookmarkEnd w:id="32"/>
+      <w:bookmarkEnd w:id="34"/>
       <w:proofErr w:type="spellEnd"/>
     </w:p>
     <w:p>
@@ -11166,7 +11343,7 @@
                     <pic:cNvPicPr/>
                   </pic:nvPicPr>
                   <pic:blipFill>
-                    <a:blip r:embed="rId20"/>
+                    <a:blip r:embed="rId21"/>
                     <a:stretch>
                       <a:fillRect/>
                     </a:stretch>
@@ -11200,12 +11377,12 @@
           <w:numId w:val="1"/>
         </w:numPr>
       </w:pPr>
-      <w:bookmarkStart w:id="33" w:name="_Toc112418359"/>
+      <w:bookmarkStart w:id="35" w:name="_Toc112418359"/>
       <w:proofErr w:type="spellStart"/>
       <w:r>
         <w:t>Triggers</w:t>
       </w:r>
-      <w:bookmarkEnd w:id="33"/>
+      <w:bookmarkEnd w:id="35"/>
       <w:proofErr w:type="spellEnd"/>
     </w:p>
     <w:p>
@@ -11233,7 +11410,7 @@
           <w:numId w:val="1"/>
         </w:numPr>
       </w:pPr>
-      <w:bookmarkStart w:id="34" w:name="_Toc112418360"/>
+      <w:bookmarkStart w:id="36" w:name="_Toc112418360"/>
       <w:proofErr w:type="spellStart"/>
       <w:r>
         <w:t>BEF_INST_ipc_</w:t>
@@ -11241,7 +11418,7 @@
       <w:r>
         <w:t>periodo</w:t>
       </w:r>
-      <w:bookmarkEnd w:id="34"/>
+      <w:bookmarkEnd w:id="36"/>
       <w:proofErr w:type="spellEnd"/>
     </w:p>
     <w:p>
@@ -11405,7 +11582,7 @@
                     <pic:cNvPicPr/>
                   </pic:nvPicPr>
                   <pic:blipFill>
-                    <a:blip r:embed="rId21"/>
+                    <a:blip r:embed="rId22"/>
                     <a:stretch>
                       <a:fillRect/>
                     </a:stretch>
@@ -11439,12 +11616,12 @@
           <w:numId w:val="1"/>
         </w:numPr>
       </w:pPr>
-      <w:bookmarkStart w:id="35" w:name="_Toc112418361"/>
+      <w:bookmarkStart w:id="37" w:name="_Toc112418361"/>
       <w:proofErr w:type="spellStart"/>
       <w:r>
         <w:t>AFT_INS_ipc_general</w:t>
       </w:r>
-      <w:bookmarkEnd w:id="35"/>
+      <w:bookmarkEnd w:id="37"/>
       <w:proofErr w:type="spellEnd"/>
     </w:p>
     <w:p>
@@ -11549,7 +11726,7 @@
                     <pic:cNvPicPr/>
                   </pic:nvPicPr>
                   <pic:blipFill>
-                    <a:blip r:embed="rId22"/>
+                    <a:blip r:embed="rId23"/>
                     <a:stretch>
                       <a:fillRect/>
                     </a:stretch>
@@ -11583,12 +11760,12 @@
           <w:numId w:val="1"/>
         </w:numPr>
       </w:pPr>
-      <w:bookmarkStart w:id="36" w:name="_Toc112418362"/>
+      <w:bookmarkStart w:id="38" w:name="_Toc112418362"/>
       <w:proofErr w:type="spellStart"/>
       <w:r>
         <w:t>Users</w:t>
       </w:r>
-      <w:bookmarkEnd w:id="36"/>
+      <w:bookmarkEnd w:id="38"/>
       <w:proofErr w:type="spellEnd"/>
     </w:p>
     <w:p>
@@ -11688,11 +11865,9 @@
           <w:numId w:val="1"/>
         </w:numPr>
       </w:pPr>
-      <w:bookmarkStart w:id="37" w:name="_Toc112418363"/>
-      <w:r>
-        <w:t>BACK-UP</w:t>
-      </w:r>
-      <w:bookmarkEnd w:id="37"/>
+      <w:r>
+        <w:t>Back-up</w:t>
+      </w:r>
     </w:p>
     <w:p>
       <w:pPr>
@@ -11721,29 +11896,14 @@
       </w:r>
       <w:proofErr w:type="spellStart"/>
       <w:r>
-        <w:rPr>
-          <w:b/>
-          <w:bCs/>
-        </w:rPr>
         <w:t>log_ipc_periodo</w:t>
       </w:r>
       <w:proofErr w:type="spellEnd"/>
       <w:r>
-        <w:rPr>
-          <w:b/>
-          <w:bCs/>
-        </w:rPr>
-        <w:t xml:space="preserve"> </w:t>
-      </w:r>
-      <w:r>
-        <w:t xml:space="preserve">y </w:t>
+        <w:t xml:space="preserve"> y </w:t>
       </w:r>
       <w:proofErr w:type="spellStart"/>
       <w:r>
-        <w:rPr>
-          <w:b/>
-          <w:bCs/>
-        </w:rPr>
         <w:t>log_ipc_general</w:t>
       </w:r>
       <w:proofErr w:type="spellEnd"/>
@@ -11792,12 +11952,12 @@
           <w:numId w:val="1"/>
         </w:numPr>
       </w:pPr>
-      <w:bookmarkStart w:id="38" w:name="_Toc112418364"/>
+      <w:bookmarkStart w:id="39" w:name="_Toc112418364"/>
       <w:r>
         <w:lastRenderedPageBreak/>
         <w:t>Informes</w:t>
       </w:r>
-      <w:bookmarkEnd w:id="38"/>
+      <w:bookmarkEnd w:id="39"/>
     </w:p>
     <w:p>
       <w:pPr>
@@ -11841,21 +12001,21 @@
           <w:numId w:val="1"/>
         </w:numPr>
       </w:pPr>
-      <w:bookmarkStart w:id="39" w:name="_Toc112418365"/>
+      <w:bookmarkStart w:id="40" w:name="_Toc112418365"/>
       <w:r>
         <w:t>v</w:t>
       </w:r>
       <w:r>
         <w:t>ista ipc_2022_nacional_divisiones</w:t>
       </w:r>
-      <w:bookmarkEnd w:id="39"/>
+      <w:bookmarkEnd w:id="40"/>
     </w:p>
     <w:p>
       <w:pPr>
         <w:jc w:val="both"/>
       </w:pPr>
       <w:r>
-        <w:t xml:space="preserve">Muestra el incremento de precios mes a mes de las distintas divisiones a nivel nacional (promedio de todas las regiones) hasta </w:t>
+        <w:t xml:space="preserve">Muestra el incremento de precios mes a mes de las distintas divisiones a nivel nacional hasta </w:t>
       </w:r>
       <w:r>
         <w:t>Julio</w:t>
@@ -11869,6 +12029,9 @@
       <w:r>
         <w:t>.</w:t>
       </w:r>
+      <w:r>
+        <w:t xml:space="preserve"> Permite determinar si una determinada división tuvo un valor de IPC mayor o menos que el promedio de todas las divisiones.</w:t>
+      </w:r>
     </w:p>
     <w:p>
       <w:pPr>
@@ -11876,10 +12039,10 @@
       </w:pPr>
       <w:r>
         <w:drawing>
-          <wp:inline distT="0" distB="0" distL="0" distR="0" wp14:anchorId="72D682F2" wp14:editId="15103938">
-            <wp:extent cx="5400040" cy="2545080"/>
-            <wp:effectExtent l="19050" t="19050" r="10160" b="26670"/>
-            <wp:docPr id="35" name="Picture 35"/>
+          <wp:inline distT="0" distB="0" distL="0" distR="0" wp14:anchorId="070F926D" wp14:editId="7B711984">
+            <wp:extent cx="5400000" cy="2368800"/>
+            <wp:effectExtent l="19050" t="19050" r="10795" b="12700"/>
+            <wp:docPr id="17" name="Picture 17"/>
             <wp:cNvGraphicFramePr>
               <a:graphicFrameLocks xmlns:a="http://schemas.openxmlformats.org/drawingml/2006/main" noChangeAspect="1"/>
             </wp:cNvGraphicFramePr>
@@ -11899,7 +12062,7 @@
                   <pic:spPr>
                     <a:xfrm>
                       <a:off x="0" y="0"/>
-                      <a:ext cx="5400040" cy="2545080"/>
+                      <a:ext cx="5400000" cy="2368800"/>
                     </a:xfrm>
                     <a:prstGeom prst="rect">
                       <a:avLst/>
@@ -11925,14 +12088,14 @@
           <w:numId w:val="1"/>
         </w:numPr>
       </w:pPr>
-      <w:bookmarkStart w:id="40" w:name="_Toc112418366"/>
+      <w:bookmarkStart w:id="41" w:name="_Toc112418366"/>
       <w:r>
         <w:t>i</w:t>
       </w:r>
       <w:r>
         <w:t>pc_anual_desde_2017</w:t>
       </w:r>
-      <w:bookmarkEnd w:id="40"/>
+      <w:bookmarkEnd w:id="41"/>
     </w:p>
     <w:p>
       <w:pPr>
@@ -11961,6 +12124,9 @@
         <w:jc w:val="center"/>
       </w:pPr>
       <w:r>
+        <w:rPr>
+          <w:noProof/>
+        </w:rPr>
         <w:drawing>
           <wp:inline distT="0" distB="0" distL="0" distR="0" wp14:anchorId="5FFAFC68" wp14:editId="7D613F12">
             <wp:extent cx="1800000" cy="1760400"/>
@@ -12011,11 +12177,11 @@
           <w:numId w:val="1"/>
         </w:numPr>
       </w:pPr>
-      <w:bookmarkStart w:id="41" w:name="_Toc112418367"/>
+      <w:bookmarkStart w:id="42" w:name="_Toc112418367"/>
       <w:r>
         <w:t>Herramientas utilizadas</w:t>
       </w:r>
-      <w:bookmarkEnd w:id="41"/>
+      <w:bookmarkEnd w:id="42"/>
     </w:p>
     <w:p>
       <w:pPr>
@@ -12121,12 +12287,12 @@
           <w:numId w:val="1"/>
         </w:numPr>
       </w:pPr>
-      <w:bookmarkStart w:id="42" w:name="_Toc112418368"/>
+      <w:bookmarkStart w:id="43" w:name="_Toc112418368"/>
       <w:proofErr w:type="spellStart"/>
       <w:r>
         <w:t>Github</w:t>
       </w:r>
-      <w:bookmarkEnd w:id="42"/>
+      <w:bookmarkEnd w:id="43"/>
       <w:proofErr w:type="spellEnd"/>
     </w:p>
     <w:p>
@@ -12284,7 +12450,7 @@
         <w:pStyle w:val="Heading2"/>
         <w:jc w:val="both"/>
       </w:pPr>
-      <w:bookmarkStart w:id="43" w:name="_Toc112418369"/>
+      <w:bookmarkStart w:id="44" w:name="_Toc112418369"/>
       <w:r>
         <w:t xml:space="preserve">Link del </w:t>
       </w:r>
@@ -12292,14 +12458,14 @@
       <w:r>
         <w:t>repostorio</w:t>
       </w:r>
-      <w:bookmarkEnd w:id="43"/>
+      <w:bookmarkEnd w:id="44"/>
       <w:proofErr w:type="spellEnd"/>
     </w:p>
     <w:p>
       <w:pPr>
         <w:jc w:val="both"/>
       </w:pPr>
-      <w:hyperlink r:id="rId23" w:history="1">
+      <w:hyperlink r:id="rId24" w:history="1">
         <w:r>
           <w:rPr>
             <w:rStyle w:val="Hyperlink"/>
@@ -12320,9 +12486,9 @@
           <w:szCs w:val="52"/>
         </w:rPr>
       </w:pPr>
-      <w:bookmarkStart w:id="44" w:name="_ANEXO_A"/>
-      <w:bookmarkStart w:id="45" w:name="_Toc112418370"/>
-      <w:bookmarkEnd w:id="44"/>
+      <w:bookmarkStart w:id="45" w:name="_ANEXO_A"/>
+      <w:bookmarkStart w:id="46" w:name="_Toc112418370"/>
+      <w:bookmarkEnd w:id="45"/>
       <w:r>
         <w:rPr>
           <w:sz w:val="52"/>
@@ -12331,7 +12497,7 @@
         <w:lastRenderedPageBreak/>
         <w:t>ANEXO A</w:t>
       </w:r>
-      <w:bookmarkEnd w:id="45"/>
+      <w:bookmarkEnd w:id="46"/>
     </w:p>
     <w:p>
       <w:pPr>
@@ -12411,7 +12577,7 @@
                     <pic:cNvPicPr/>
                   </pic:nvPicPr>
                   <pic:blipFill>
-                    <a:blip r:embed="rId24"/>
+                    <a:blip r:embed="rId25"/>
                     <a:stretch>
                       <a:fillRect/>
                     </a:stretch>
@@ -12491,7 +12657,7 @@
                     <pic:cNvPicPr/>
                   </pic:nvPicPr>
                   <pic:blipFill>
-                    <a:blip r:embed="rId25"/>
+                    <a:blip r:embed="rId26"/>
                     <a:stretch>
                       <a:fillRect/>
                     </a:stretch>
@@ -12708,7 +12874,7 @@
                     <pic:cNvPicPr/>
                   </pic:nvPicPr>
                   <pic:blipFill>
-                    <a:blip r:embed="rId26"/>
+                    <a:blip r:embed="rId27"/>
                     <a:stretch>
                       <a:fillRect/>
                     </a:stretch>
@@ -12807,7 +12973,7 @@
                     <pic:cNvPicPr/>
                   </pic:nvPicPr>
                   <pic:blipFill>
-                    <a:blip r:embed="rId27"/>
+                    <a:blip r:embed="rId28"/>
                     <a:stretch>
                       <a:fillRect/>
                     </a:stretch>
@@ -12933,7 +13099,7 @@
                     <pic:cNvPicPr/>
                   </pic:nvPicPr>
                   <pic:blipFill>
-                    <a:blip r:embed="rId28"/>
+                    <a:blip r:embed="rId29"/>
                     <a:stretch>
                       <a:fillRect/>
                     </a:stretch>
@@ -13005,8 +13171,8 @@
     </w:p>
     <w:p/>
     <w:sectPr>
-      <w:headerReference w:type="default" r:id="rId29"/>
-      <w:footerReference w:type="default" r:id="rId30"/>
+      <w:headerReference w:type="default" r:id="rId30"/>
+      <w:footerReference w:type="default" r:id="rId31"/>
       <w:endnotePr>
         <w:numRestart w:val="eachSect"/>
       </w:endnotePr>

</xml_diff>